<commit_message>
DB and other doc changes
Handled error in sample Web API projects
</commit_message>
<xml_diff>
--- a/Docs/Questions.docx
+++ b/Docs/Questions.docx
@@ -42,7 +42,7 @@
           <w:rFonts w:hint="default"/>
           <w:lang w:val="en-IN"/>
         </w:rPr>
-        <w:instrText xml:space="preserve"> HYPERLINK \l _Toc19905 </w:instrText>
+        <w:instrText xml:space="preserve"> HYPERLINK \l _Toc22744 </w:instrText>
       </w:r>
       <w:r>
         <w:rPr>
@@ -65,7 +65,7 @@
         <w:fldChar w:fldCharType="begin"/>
       </w:r>
       <w:r>
-        <w:instrText xml:space="preserve"> PAGEREF _Toc19905 \h </w:instrText>
+        <w:instrText xml:space="preserve"> PAGEREF _Toc22744 \h </w:instrText>
       </w:r>
       <w:r>
         <w:fldChar w:fldCharType="separate"/>
@@ -103,7 +103,7 @@
           <w:rFonts w:hint="default"/>
           <w:lang w:val="en-IN"/>
         </w:rPr>
-        <w:instrText xml:space="preserve"> HYPERLINK \l _Toc27836 </w:instrText>
+        <w:instrText xml:space="preserve"> HYPERLINK \l _Toc4645 </w:instrText>
       </w:r>
       <w:r>
         <w:rPr>
@@ -126,7 +126,7 @@
         <w:fldChar w:fldCharType="begin"/>
       </w:r>
       <w:r>
-        <w:instrText xml:space="preserve"> PAGEREF _Toc27836 \h </w:instrText>
+        <w:instrText xml:space="preserve"> PAGEREF _Toc4645 \h </w:instrText>
       </w:r>
       <w:r>
         <w:fldChar w:fldCharType="separate"/>
@@ -164,7 +164,7 @@
           <w:rFonts w:hint="default"/>
           <w:lang w:val="en-IN"/>
         </w:rPr>
-        <w:instrText xml:space="preserve"> HYPERLINK \l _Toc13389 </w:instrText>
+        <w:instrText xml:space="preserve"> HYPERLINK \l _Toc29694 </w:instrText>
       </w:r>
       <w:r>
         <w:rPr>
@@ -187,7 +187,7 @@
         <w:fldChar w:fldCharType="begin"/>
       </w:r>
       <w:r>
-        <w:instrText xml:space="preserve"> PAGEREF _Toc13389 \h </w:instrText>
+        <w:instrText xml:space="preserve"> PAGEREF _Toc29694 \h </w:instrText>
       </w:r>
       <w:r>
         <w:fldChar w:fldCharType="separate"/>
@@ -225,7 +225,7 @@
           <w:rFonts w:hint="default"/>
           <w:lang w:val="en-IN"/>
         </w:rPr>
-        <w:instrText xml:space="preserve"> HYPERLINK \l _Toc9347 </w:instrText>
+        <w:instrText xml:space="preserve"> HYPERLINK \l _Toc18855 </w:instrText>
       </w:r>
       <w:r>
         <w:rPr>
@@ -248,7 +248,7 @@
         <w:fldChar w:fldCharType="begin"/>
       </w:r>
       <w:r>
-        <w:instrText xml:space="preserve"> PAGEREF _Toc9347 \h </w:instrText>
+        <w:instrText xml:space="preserve"> PAGEREF _Toc18855 \h </w:instrText>
       </w:r>
       <w:r>
         <w:fldChar w:fldCharType="separate"/>
@@ -286,7 +286,7 @@
           <w:rFonts w:hint="default"/>
           <w:lang w:val="en-IN"/>
         </w:rPr>
-        <w:instrText xml:space="preserve"> HYPERLINK \l _Toc8662 </w:instrText>
+        <w:instrText xml:space="preserve"> HYPERLINK \l _Toc10687 </w:instrText>
       </w:r>
       <w:r>
         <w:rPr>
@@ -309,7 +309,7 @@
         <w:fldChar w:fldCharType="begin"/>
       </w:r>
       <w:r>
-        <w:instrText xml:space="preserve"> PAGEREF _Toc8662 \h </w:instrText>
+        <w:instrText xml:space="preserve"> PAGEREF _Toc10687 \h </w:instrText>
       </w:r>
       <w:r>
         <w:fldChar w:fldCharType="separate"/>
@@ -347,7 +347,7 @@
           <w:rFonts w:hint="default"/>
           <w:lang w:val="en-IN"/>
         </w:rPr>
-        <w:instrText xml:space="preserve"> HYPERLINK \l _Toc6125 </w:instrText>
+        <w:instrText xml:space="preserve"> HYPERLINK \l _Toc11826 </w:instrText>
       </w:r>
       <w:r>
         <w:rPr>
@@ -370,7 +370,7 @@
         <w:fldChar w:fldCharType="begin"/>
       </w:r>
       <w:r>
-        <w:instrText xml:space="preserve"> PAGEREF _Toc6125 \h </w:instrText>
+        <w:instrText xml:space="preserve"> PAGEREF _Toc11826 \h </w:instrText>
       </w:r>
       <w:r>
         <w:fldChar w:fldCharType="separate"/>
@@ -408,7 +408,7 @@
           <w:rFonts w:hint="default"/>
           <w:lang w:val="en-IN"/>
         </w:rPr>
-        <w:instrText xml:space="preserve"> HYPERLINK \l _Toc9125 </w:instrText>
+        <w:instrText xml:space="preserve"> HYPERLINK \l _Toc6869 </w:instrText>
       </w:r>
       <w:r>
         <w:rPr>
@@ -431,7 +431,7 @@
         <w:fldChar w:fldCharType="begin"/>
       </w:r>
       <w:r>
-        <w:instrText xml:space="preserve"> PAGEREF _Toc9125 \h </w:instrText>
+        <w:instrText xml:space="preserve"> PAGEREF _Toc6869 \h </w:instrText>
       </w:r>
       <w:r>
         <w:fldChar w:fldCharType="separate"/>
@@ -469,7 +469,7 @@
           <w:rFonts w:hint="default"/>
           <w:lang w:val="en-IN"/>
         </w:rPr>
-        <w:instrText xml:space="preserve"> HYPERLINK \l _Toc19953 </w:instrText>
+        <w:instrText xml:space="preserve"> HYPERLINK \l _Toc28266 </w:instrText>
       </w:r>
       <w:r>
         <w:rPr>
@@ -492,7 +492,7 @@
         <w:fldChar w:fldCharType="begin"/>
       </w:r>
       <w:r>
-        <w:instrText xml:space="preserve"> PAGEREF _Toc19953 \h </w:instrText>
+        <w:instrText xml:space="preserve"> PAGEREF _Toc28266 \h </w:instrText>
       </w:r>
       <w:r>
         <w:fldChar w:fldCharType="separate"/>
@@ -530,7 +530,7 @@
           <w:rFonts w:hint="default"/>
           <w:lang w:val="en-IN"/>
         </w:rPr>
-        <w:instrText xml:space="preserve"> HYPERLINK \l _Toc24677 </w:instrText>
+        <w:instrText xml:space="preserve"> HYPERLINK \l _Toc20702 </w:instrText>
       </w:r>
       <w:r>
         <w:rPr>
@@ -553,7 +553,7 @@
         <w:fldChar w:fldCharType="begin"/>
       </w:r>
       <w:r>
-        <w:instrText xml:space="preserve"> PAGEREF _Toc24677 \h </w:instrText>
+        <w:instrText xml:space="preserve"> PAGEREF _Toc20702 \h </w:instrText>
       </w:r>
       <w:r>
         <w:fldChar w:fldCharType="separate"/>
@@ -591,7 +591,7 @@
           <w:rFonts w:hint="default"/>
           <w:lang w:val="en-IN"/>
         </w:rPr>
-        <w:instrText xml:space="preserve"> HYPERLINK \l _Toc18418 </w:instrText>
+        <w:instrText xml:space="preserve"> HYPERLINK \l _Toc21719 </w:instrText>
       </w:r>
       <w:r>
         <w:rPr>
@@ -614,7 +614,7 @@
         <w:fldChar w:fldCharType="begin"/>
       </w:r>
       <w:r>
-        <w:instrText xml:space="preserve"> PAGEREF _Toc18418 \h </w:instrText>
+        <w:instrText xml:space="preserve"> PAGEREF _Toc21719 \h </w:instrText>
       </w:r>
       <w:r>
         <w:fldChar w:fldCharType="separate"/>
@@ -652,7 +652,7 @@
           <w:rFonts w:hint="default"/>
           <w:lang w:val="en-IN"/>
         </w:rPr>
-        <w:instrText xml:space="preserve"> HYPERLINK \l _Toc31682 </w:instrText>
+        <w:instrText xml:space="preserve"> HYPERLINK \l _Toc15905 </w:instrText>
       </w:r>
       <w:r>
         <w:rPr>
@@ -668,8 +668,6 @@
         </w:rPr>
         <w:t>Partial Views?</w:t>
       </w:r>
-      <w:bookmarkStart w:id="106" w:name="_GoBack"/>
-      <w:bookmarkEnd w:id="106"/>
       <w:r>
         <w:tab/>
       </w:r>
@@ -677,7 +675,7 @@
         <w:fldChar w:fldCharType="begin"/>
       </w:r>
       <w:r>
-        <w:instrText xml:space="preserve"> PAGEREF _Toc31682 \h </w:instrText>
+        <w:instrText xml:space="preserve"> PAGEREF _Toc15905 \h </w:instrText>
       </w:r>
       <w:r>
         <w:fldChar w:fldCharType="separate"/>
@@ -715,7 +713,7 @@
           <w:rFonts w:hint="default"/>
           <w:lang w:val="en-IN"/>
         </w:rPr>
-        <w:instrText xml:space="preserve"> HYPERLINK \l _Toc2905 </w:instrText>
+        <w:instrText xml:space="preserve"> HYPERLINK \l _Toc32023 </w:instrText>
       </w:r>
       <w:r>
         <w:rPr>
@@ -738,7 +736,7 @@
         <w:fldChar w:fldCharType="begin"/>
       </w:r>
       <w:r>
-        <w:instrText xml:space="preserve"> PAGEREF _Toc2905 \h </w:instrText>
+        <w:instrText xml:space="preserve"> PAGEREF _Toc32023 \h </w:instrText>
       </w:r>
       <w:r>
         <w:fldChar w:fldCharType="separate"/>
@@ -776,7 +774,7 @@
           <w:rFonts w:hint="default"/>
           <w:lang w:val="en-IN"/>
         </w:rPr>
-        <w:instrText xml:space="preserve"> HYPERLINK \l _Toc23595 </w:instrText>
+        <w:instrText xml:space="preserve"> HYPERLINK \l _Toc102 </w:instrText>
       </w:r>
       <w:r>
         <w:rPr>
@@ -799,7 +797,7 @@
         <w:fldChar w:fldCharType="begin"/>
       </w:r>
       <w:r>
-        <w:instrText xml:space="preserve"> PAGEREF _Toc23595 \h </w:instrText>
+        <w:instrText xml:space="preserve"> PAGEREF _Toc102 \h </w:instrText>
       </w:r>
       <w:r>
         <w:fldChar w:fldCharType="separate"/>
@@ -837,7 +835,7 @@
           <w:rFonts w:hint="default"/>
           <w:lang w:val="en-IN"/>
         </w:rPr>
-        <w:instrText xml:space="preserve"> HYPERLINK \l _Toc10466 </w:instrText>
+        <w:instrText xml:space="preserve"> HYPERLINK \l _Toc25553 </w:instrText>
       </w:r>
       <w:r>
         <w:rPr>
@@ -860,7 +858,7 @@
         <w:fldChar w:fldCharType="begin"/>
       </w:r>
       <w:r>
-        <w:instrText xml:space="preserve"> PAGEREF _Toc10466 \h </w:instrText>
+        <w:instrText xml:space="preserve"> PAGEREF _Toc25553 \h </w:instrText>
       </w:r>
       <w:r>
         <w:fldChar w:fldCharType="separate"/>
@@ -898,21 +896,30 @@
           <w:rFonts w:hint="default"/>
           <w:lang w:val="en-IN"/>
         </w:rPr>
-        <w:instrText xml:space="preserve"> HYPERLINK \l _Toc2920 </w:instrText>
-      </w:r>
-      <w:r>
-        <w:rPr>
-          <w:rFonts w:hint="default"/>
-          <w:lang w:val="en-IN"/>
-        </w:rPr>
-        <w:fldChar w:fldCharType="separate"/>
-      </w:r>
-      <w:r>
-        <w:rPr>
-          <w:rFonts w:hint="default"/>
-          <w:lang w:val="en-IN"/>
-        </w:rPr>
-        <w:t>Strongly vs weakly types models</w:t>
+        <w:instrText xml:space="preserve"> HYPERLINK \l _Toc10169 </w:instrText>
+      </w:r>
+      <w:r>
+        <w:rPr>
+          <w:rFonts w:hint="default"/>
+          <w:lang w:val="en-IN"/>
+        </w:rPr>
+        <w:fldChar w:fldCharType="separate"/>
+      </w:r>
+      <w:r>
+        <w:rPr>
+          <w:rFonts w:hint="default"/>
+          <w:lang w:val="en-IN"/>
+        </w:rPr>
+        <w:t>Strongly vs weakly ty</w:t>
+      </w:r>
+      <w:bookmarkStart w:id="108" w:name="_GoBack"/>
+      <w:bookmarkEnd w:id="108"/>
+      <w:r>
+        <w:rPr>
+          <w:rFonts w:hint="default"/>
+          <w:lang w:val="en-IN"/>
+        </w:rPr>
+        <w:t>pes models</w:t>
       </w:r>
       <w:r>
         <w:tab/>
@@ -921,7 +928,7 @@
         <w:fldChar w:fldCharType="begin"/>
       </w:r>
       <w:r>
-        <w:instrText xml:space="preserve"> PAGEREF _Toc2920 \h </w:instrText>
+        <w:instrText xml:space="preserve"> PAGEREF _Toc10169 \h </w:instrText>
       </w:r>
       <w:r>
         <w:fldChar w:fldCharType="separate"/>
@@ -959,7 +966,7 @@
           <w:rFonts w:hint="default"/>
           <w:lang w:val="en-IN"/>
         </w:rPr>
-        <w:instrText xml:space="preserve"> HYPERLINK \l _Toc14145 </w:instrText>
+        <w:instrText xml:space="preserve"> HYPERLINK \l _Toc12023 </w:instrText>
       </w:r>
       <w:r>
         <w:rPr>
@@ -982,7 +989,7 @@
         <w:fldChar w:fldCharType="begin"/>
       </w:r>
       <w:r>
-        <w:instrText xml:space="preserve"> PAGEREF _Toc14145 \h </w:instrText>
+        <w:instrText xml:space="preserve"> PAGEREF _Toc12023 \h </w:instrText>
       </w:r>
       <w:r>
         <w:fldChar w:fldCharType="separate"/>
@@ -1020,7 +1027,7 @@
           <w:rFonts w:hint="default"/>
           <w:lang w:val="en-IN"/>
         </w:rPr>
-        <w:instrText xml:space="preserve"> HYPERLINK \l _Toc28967 </w:instrText>
+        <w:instrText xml:space="preserve"> HYPERLINK \l _Toc2059 </w:instrText>
       </w:r>
       <w:r>
         <w:rPr>
@@ -1043,7 +1050,7 @@
         <w:fldChar w:fldCharType="begin"/>
       </w:r>
       <w:r>
-        <w:instrText xml:space="preserve"> PAGEREF _Toc28967 \h </w:instrText>
+        <w:instrText xml:space="preserve"> PAGEREF _Toc2059 \h </w:instrText>
       </w:r>
       <w:r>
         <w:fldChar w:fldCharType="separate"/>
@@ -1081,7 +1088,7 @@
           <w:rFonts w:hint="default"/>
           <w:lang w:val="en-IN"/>
         </w:rPr>
-        <w:instrText xml:space="preserve"> HYPERLINK \l _Toc9234 </w:instrText>
+        <w:instrText xml:space="preserve"> HYPERLINK \l _Toc14680 </w:instrText>
       </w:r>
       <w:r>
         <w:rPr>
@@ -1104,7 +1111,7 @@
         <w:fldChar w:fldCharType="begin"/>
       </w:r>
       <w:r>
-        <w:instrText xml:space="preserve"> PAGEREF _Toc9234 \h </w:instrText>
+        <w:instrText xml:space="preserve"> PAGEREF _Toc14680 \h </w:instrText>
       </w:r>
       <w:r>
         <w:fldChar w:fldCharType="separate"/>
@@ -1142,7 +1149,7 @@
           <w:rFonts w:hint="default"/>
           <w:lang w:val="en-IN"/>
         </w:rPr>
-        <w:instrText xml:space="preserve"> HYPERLINK \l _Toc24238 </w:instrText>
+        <w:instrText xml:space="preserve"> HYPERLINK \l _Toc5386 </w:instrText>
       </w:r>
       <w:r>
         <w:rPr>
@@ -1165,7 +1172,7 @@
         <w:fldChar w:fldCharType="begin"/>
       </w:r>
       <w:r>
-        <w:instrText xml:space="preserve"> PAGEREF _Toc24238 \h </w:instrText>
+        <w:instrText xml:space="preserve"> PAGEREF _Toc5386 \h </w:instrText>
       </w:r>
       <w:r>
         <w:fldChar w:fldCharType="separate"/>
@@ -1203,7 +1210,7 @@
           <w:rFonts w:hint="default"/>
           <w:lang w:val="en-IN"/>
         </w:rPr>
-        <w:instrText xml:space="preserve"> HYPERLINK \l _Toc5426 </w:instrText>
+        <w:instrText xml:space="preserve"> HYPERLINK \l _Toc919 </w:instrText>
       </w:r>
       <w:r>
         <w:rPr>
@@ -1226,7 +1233,7 @@
         <w:fldChar w:fldCharType="begin"/>
       </w:r>
       <w:r>
-        <w:instrText xml:space="preserve"> PAGEREF _Toc5426 \h </w:instrText>
+        <w:instrText xml:space="preserve"> PAGEREF _Toc919 \h </w:instrText>
       </w:r>
       <w:r>
         <w:fldChar w:fldCharType="separate"/>
@@ -1264,7 +1271,7 @@
           <w:rFonts w:hint="default"/>
           <w:lang w:val="en-IN"/>
         </w:rPr>
-        <w:instrText xml:space="preserve"> HYPERLINK \l _Toc23886 </w:instrText>
+        <w:instrText xml:space="preserve"> HYPERLINK \l _Toc437 </w:instrText>
       </w:r>
       <w:r>
         <w:rPr>
@@ -1287,7 +1294,7 @@
         <w:fldChar w:fldCharType="begin"/>
       </w:r>
       <w:r>
-        <w:instrText xml:space="preserve"> PAGEREF _Toc23886 \h </w:instrText>
+        <w:instrText xml:space="preserve"> PAGEREF _Toc437 \h </w:instrText>
       </w:r>
       <w:r>
         <w:fldChar w:fldCharType="separate"/>
@@ -1325,7 +1332,7 @@
           <w:rFonts w:hint="default"/>
           <w:lang w:val="en-IN"/>
         </w:rPr>
-        <w:instrText xml:space="preserve"> HYPERLINK \l _Toc9712 </w:instrText>
+        <w:instrText xml:space="preserve"> HYPERLINK \l _Toc32254 </w:instrText>
       </w:r>
       <w:r>
         <w:rPr>
@@ -1348,7 +1355,7 @@
         <w:fldChar w:fldCharType="begin"/>
       </w:r>
       <w:r>
-        <w:instrText xml:space="preserve"> PAGEREF _Toc9712 \h </w:instrText>
+        <w:instrText xml:space="preserve"> PAGEREF _Toc32254 \h </w:instrText>
       </w:r>
       <w:r>
         <w:fldChar w:fldCharType="separate"/>
@@ -1386,7 +1393,7 @@
           <w:rFonts w:hint="default"/>
           <w:lang w:val="en-IN"/>
         </w:rPr>
-        <w:instrText xml:space="preserve"> HYPERLINK \l _Toc32084 </w:instrText>
+        <w:instrText xml:space="preserve"> HYPERLINK \l _Toc26983 </w:instrText>
       </w:r>
       <w:r>
         <w:rPr>
@@ -1416,7 +1423,7 @@
         <w:fldChar w:fldCharType="begin"/>
       </w:r>
       <w:r>
-        <w:instrText xml:space="preserve"> PAGEREF _Toc32084 \h </w:instrText>
+        <w:instrText xml:space="preserve"> PAGEREF _Toc26983 \h </w:instrText>
       </w:r>
       <w:r>
         <w:fldChar w:fldCharType="separate"/>
@@ -1454,7 +1461,7 @@
           <w:rFonts w:hint="default"/>
           <w:lang w:val="en-IN"/>
         </w:rPr>
-        <w:instrText xml:space="preserve"> HYPERLINK \l _Toc26299 </w:instrText>
+        <w:instrText xml:space="preserve"> HYPERLINK \l _Toc31178 </w:instrText>
       </w:r>
       <w:r>
         <w:rPr>
@@ -1484,7 +1491,7 @@
         <w:fldChar w:fldCharType="begin"/>
       </w:r>
       <w:r>
-        <w:instrText xml:space="preserve"> PAGEREF _Toc26299 \h </w:instrText>
+        <w:instrText xml:space="preserve"> PAGEREF _Toc31178 \h </w:instrText>
       </w:r>
       <w:r>
         <w:fldChar w:fldCharType="separate"/>
@@ -1522,7 +1529,7 @@
           <w:rFonts w:hint="default"/>
           <w:lang w:val="en-IN"/>
         </w:rPr>
-        <w:instrText xml:space="preserve"> HYPERLINK \l _Toc4481 </w:instrText>
+        <w:instrText xml:space="preserve"> HYPERLINK \l _Toc13944 </w:instrText>
       </w:r>
       <w:r>
         <w:rPr>
@@ -1545,7 +1552,7 @@
         <w:fldChar w:fldCharType="begin"/>
       </w:r>
       <w:r>
-        <w:instrText xml:space="preserve"> PAGEREF _Toc4481 \h </w:instrText>
+        <w:instrText xml:space="preserve"> PAGEREF _Toc13944 \h </w:instrText>
       </w:r>
       <w:r>
         <w:fldChar w:fldCharType="separate"/>
@@ -1583,7 +1590,7 @@
           <w:rFonts w:hint="default"/>
           <w:lang w:val="en-IN"/>
         </w:rPr>
-        <w:instrText xml:space="preserve"> HYPERLINK \l _Toc31535 </w:instrText>
+        <w:instrText xml:space="preserve"> HYPERLINK \l _Toc17883 </w:instrText>
       </w:r>
       <w:r>
         <w:rPr>
@@ -1606,7 +1613,7 @@
         <w:fldChar w:fldCharType="begin"/>
       </w:r>
       <w:r>
-        <w:instrText xml:space="preserve"> PAGEREF _Toc31535 \h </w:instrText>
+        <w:instrText xml:space="preserve"> PAGEREF _Toc17883 \h </w:instrText>
       </w:r>
       <w:r>
         <w:fldChar w:fldCharType="separate"/>
@@ -1644,7 +1651,7 @@
           <w:rFonts w:hint="default"/>
           <w:lang w:val="en-IN"/>
         </w:rPr>
-        <w:instrText xml:space="preserve"> HYPERLINK \l _Toc25430 </w:instrText>
+        <w:instrText xml:space="preserve"> HYPERLINK \l _Toc23201 </w:instrText>
       </w:r>
       <w:r>
         <w:rPr>
@@ -1667,7 +1674,7 @@
         <w:fldChar w:fldCharType="begin"/>
       </w:r>
       <w:r>
-        <w:instrText xml:space="preserve"> PAGEREF _Toc25430 \h </w:instrText>
+        <w:instrText xml:space="preserve"> PAGEREF _Toc23201 \h </w:instrText>
       </w:r>
       <w:r>
         <w:fldChar w:fldCharType="separate"/>
@@ -1705,7 +1712,7 @@
           <w:rFonts w:hint="default"/>
           <w:lang w:val="en-IN"/>
         </w:rPr>
-        <w:instrText xml:space="preserve"> HYPERLINK \l _Toc20920 </w:instrText>
+        <w:instrText xml:space="preserve"> HYPERLINK \l _Toc23025 </w:instrText>
       </w:r>
       <w:r>
         <w:rPr>
@@ -1728,7 +1735,7 @@
         <w:fldChar w:fldCharType="begin"/>
       </w:r>
       <w:r>
-        <w:instrText xml:space="preserve"> PAGEREF _Toc20920 \h </w:instrText>
+        <w:instrText xml:space="preserve"> PAGEREF _Toc23025 \h </w:instrText>
       </w:r>
       <w:r>
         <w:fldChar w:fldCharType="separate"/>
@@ -1766,7 +1773,7 @@
           <w:rFonts w:hint="default"/>
           <w:lang w:val="en-IN"/>
         </w:rPr>
-        <w:instrText xml:space="preserve"> HYPERLINK \l _Toc3772 </w:instrText>
+        <w:instrText xml:space="preserve"> HYPERLINK \l _Toc20422 </w:instrText>
       </w:r>
       <w:r>
         <w:rPr>
@@ -1789,7 +1796,7 @@
         <w:fldChar w:fldCharType="begin"/>
       </w:r>
       <w:r>
-        <w:instrText xml:space="preserve"> PAGEREF _Toc3772 \h </w:instrText>
+        <w:instrText xml:space="preserve"> PAGEREF _Toc20422 \h </w:instrText>
       </w:r>
       <w:r>
         <w:fldChar w:fldCharType="separate"/>
@@ -1827,7 +1834,7 @@
           <w:rFonts w:hint="default"/>
           <w:lang w:val="en-IN"/>
         </w:rPr>
-        <w:instrText xml:space="preserve"> HYPERLINK \l _Toc2341 </w:instrText>
+        <w:instrText xml:space="preserve"> HYPERLINK \l _Toc19687 </w:instrText>
       </w:r>
       <w:r>
         <w:rPr>
@@ -1850,7 +1857,7 @@
         <w:fldChar w:fldCharType="begin"/>
       </w:r>
       <w:r>
-        <w:instrText xml:space="preserve"> PAGEREF _Toc2341 \h </w:instrText>
+        <w:instrText xml:space="preserve"> PAGEREF _Toc19687 \h </w:instrText>
       </w:r>
       <w:r>
         <w:fldChar w:fldCharType="separate"/>
@@ -1888,7 +1895,7 @@
           <w:rFonts w:hint="default"/>
           <w:lang w:val="en-IN"/>
         </w:rPr>
-        <w:instrText xml:space="preserve"> HYPERLINK \l _Toc26561 </w:instrText>
+        <w:instrText xml:space="preserve"> HYPERLINK \l _Toc19416 </w:instrText>
       </w:r>
       <w:r>
         <w:rPr>
@@ -1911,7 +1918,7 @@
         <w:fldChar w:fldCharType="begin"/>
       </w:r>
       <w:r>
-        <w:instrText xml:space="preserve"> PAGEREF _Toc26561 \h </w:instrText>
+        <w:instrText xml:space="preserve"> PAGEREF _Toc19416 \h </w:instrText>
       </w:r>
       <w:r>
         <w:fldChar w:fldCharType="separate"/>
@@ -1949,7 +1956,7 @@
           <w:rFonts w:hint="default"/>
           <w:lang w:val="en-IN"/>
         </w:rPr>
-        <w:instrText xml:space="preserve"> HYPERLINK \l _Toc31701 </w:instrText>
+        <w:instrText xml:space="preserve"> HYPERLINK \l _Toc30074 </w:instrText>
       </w:r>
       <w:r>
         <w:rPr>
@@ -1972,7 +1979,7 @@
         <w:fldChar w:fldCharType="begin"/>
       </w:r>
       <w:r>
-        <w:instrText xml:space="preserve"> PAGEREF _Toc31701 \h </w:instrText>
+        <w:instrText xml:space="preserve"> PAGEREF _Toc30074 \h </w:instrText>
       </w:r>
       <w:r>
         <w:fldChar w:fldCharType="separate"/>
@@ -2010,7 +2017,7 @@
           <w:rFonts w:hint="default"/>
           <w:lang w:val="en-IN"/>
         </w:rPr>
-        <w:instrText xml:space="preserve"> HYPERLINK \l _Toc9104 </w:instrText>
+        <w:instrText xml:space="preserve"> HYPERLINK \l _Toc10467 </w:instrText>
       </w:r>
       <w:r>
         <w:rPr>
@@ -2033,7 +2040,7 @@
         <w:fldChar w:fldCharType="begin"/>
       </w:r>
       <w:r>
-        <w:instrText xml:space="preserve"> PAGEREF _Toc9104 \h </w:instrText>
+        <w:instrText xml:space="preserve"> PAGEREF _Toc10467 \h </w:instrText>
       </w:r>
       <w:r>
         <w:fldChar w:fldCharType="separate"/>
@@ -2071,7 +2078,7 @@
           <w:rFonts w:hint="default"/>
           <w:lang w:val="en-IN"/>
         </w:rPr>
-        <w:instrText xml:space="preserve"> HYPERLINK \l _Toc25969 </w:instrText>
+        <w:instrText xml:space="preserve"> HYPERLINK \l _Toc21159 </w:instrText>
       </w:r>
       <w:r>
         <w:rPr>
@@ -2094,7 +2101,7 @@
         <w:fldChar w:fldCharType="begin"/>
       </w:r>
       <w:r>
-        <w:instrText xml:space="preserve"> PAGEREF _Toc25969 \h </w:instrText>
+        <w:instrText xml:space="preserve"> PAGEREF _Toc21159 \h </w:instrText>
       </w:r>
       <w:r>
         <w:fldChar w:fldCharType="separate"/>
@@ -2132,7 +2139,7 @@
           <w:rFonts w:hint="default"/>
           <w:lang w:val="en-IN"/>
         </w:rPr>
-        <w:instrText xml:space="preserve"> HYPERLINK \l _Toc1478 </w:instrText>
+        <w:instrText xml:space="preserve"> HYPERLINK \l _Toc19088 </w:instrText>
       </w:r>
       <w:r>
         <w:rPr>
@@ -2155,7 +2162,7 @@
         <w:fldChar w:fldCharType="begin"/>
       </w:r>
       <w:r>
-        <w:instrText xml:space="preserve"> PAGEREF _Toc1478 \h </w:instrText>
+        <w:instrText xml:space="preserve"> PAGEREF _Toc19088 \h </w:instrText>
       </w:r>
       <w:r>
         <w:fldChar w:fldCharType="separate"/>
@@ -2193,7 +2200,7 @@
           <w:rFonts w:hint="default"/>
           <w:lang w:val="en-IN"/>
         </w:rPr>
-        <w:instrText xml:space="preserve"> HYPERLINK \l _Toc32589 </w:instrText>
+        <w:instrText xml:space="preserve"> HYPERLINK \l _Toc32679 </w:instrText>
       </w:r>
       <w:r>
         <w:rPr>
@@ -2216,7 +2223,7 @@
         <w:fldChar w:fldCharType="begin"/>
       </w:r>
       <w:r>
-        <w:instrText xml:space="preserve"> PAGEREF _Toc32589 \h </w:instrText>
+        <w:instrText xml:space="preserve"> PAGEREF _Toc32679 \h </w:instrText>
       </w:r>
       <w:r>
         <w:fldChar w:fldCharType="separate"/>
@@ -2254,7 +2261,7 @@
           <w:rFonts w:hint="default"/>
           <w:lang w:val="en-IN"/>
         </w:rPr>
-        <w:instrText xml:space="preserve"> HYPERLINK \l _Toc7635 </w:instrText>
+        <w:instrText xml:space="preserve"> HYPERLINK \l _Toc21658 </w:instrText>
       </w:r>
       <w:r>
         <w:rPr>
@@ -2277,7 +2284,7 @@
         <w:fldChar w:fldCharType="begin"/>
       </w:r>
       <w:r>
-        <w:instrText xml:space="preserve"> PAGEREF _Toc7635 \h </w:instrText>
+        <w:instrText xml:space="preserve"> PAGEREF _Toc21658 \h </w:instrText>
       </w:r>
       <w:r>
         <w:fldChar w:fldCharType="separate"/>
@@ -2315,7 +2322,7 @@
           <w:rFonts w:hint="default"/>
           <w:lang w:val="en-IN"/>
         </w:rPr>
-        <w:instrText xml:space="preserve"> HYPERLINK \l _Toc4320 </w:instrText>
+        <w:instrText xml:space="preserve"> HYPERLINK \l _Toc22796 </w:instrText>
       </w:r>
       <w:r>
         <w:rPr>
@@ -2338,7 +2345,7 @@
         <w:fldChar w:fldCharType="begin"/>
       </w:r>
       <w:r>
-        <w:instrText xml:space="preserve"> PAGEREF _Toc4320 \h </w:instrText>
+        <w:instrText xml:space="preserve"> PAGEREF _Toc22796 \h </w:instrText>
       </w:r>
       <w:r>
         <w:fldChar w:fldCharType="separate"/>
@@ -2376,7 +2383,7 @@
           <w:rFonts w:hint="default"/>
           <w:lang w:val="en-IN"/>
         </w:rPr>
-        <w:instrText xml:space="preserve"> HYPERLINK \l _Toc15373 </w:instrText>
+        <w:instrText xml:space="preserve"> HYPERLINK \l _Toc25095 </w:instrText>
       </w:r>
       <w:r>
         <w:rPr>
@@ -2399,7 +2406,7 @@
         <w:fldChar w:fldCharType="begin"/>
       </w:r>
       <w:r>
-        <w:instrText xml:space="preserve"> PAGEREF _Toc15373 \h </w:instrText>
+        <w:instrText xml:space="preserve"> PAGEREF _Toc25095 \h </w:instrText>
       </w:r>
       <w:r>
         <w:fldChar w:fldCharType="separate"/>
@@ -2437,7 +2444,7 @@
           <w:rFonts w:hint="default"/>
           <w:lang w:val="en-IN"/>
         </w:rPr>
-        <w:instrText xml:space="preserve"> HYPERLINK \l _Toc7416 </w:instrText>
+        <w:instrText xml:space="preserve"> HYPERLINK \l _Toc25489 </w:instrText>
       </w:r>
       <w:r>
         <w:rPr>
@@ -2460,7 +2467,7 @@
         <w:fldChar w:fldCharType="begin"/>
       </w:r>
       <w:r>
-        <w:instrText xml:space="preserve"> PAGEREF _Toc7416 \h </w:instrText>
+        <w:instrText xml:space="preserve"> PAGEREF _Toc25489 \h </w:instrText>
       </w:r>
       <w:r>
         <w:fldChar w:fldCharType="separate"/>
@@ -2498,7 +2505,7 @@
           <w:rFonts w:hint="default"/>
           <w:lang w:val="en-IN"/>
         </w:rPr>
-        <w:instrText xml:space="preserve"> HYPERLINK \l _Toc17558 </w:instrText>
+        <w:instrText xml:space="preserve"> HYPERLINK \l _Toc11055 </w:instrText>
       </w:r>
       <w:r>
         <w:rPr>
@@ -2521,7 +2528,7 @@
         <w:fldChar w:fldCharType="begin"/>
       </w:r>
       <w:r>
-        <w:instrText xml:space="preserve"> PAGEREF _Toc17558 \h </w:instrText>
+        <w:instrText xml:space="preserve"> PAGEREF _Toc11055 \h </w:instrText>
       </w:r>
       <w:r>
         <w:fldChar w:fldCharType="separate"/>
@@ -2559,7 +2566,7 @@
           <w:rFonts w:hint="default"/>
           <w:lang w:val="en-IN"/>
         </w:rPr>
-        <w:instrText xml:space="preserve"> HYPERLINK \l _Toc22930 </w:instrText>
+        <w:instrText xml:space="preserve"> HYPERLINK \l _Toc19096 </w:instrText>
       </w:r>
       <w:r>
         <w:rPr>
@@ -2582,7 +2589,7 @@
         <w:fldChar w:fldCharType="begin"/>
       </w:r>
       <w:r>
-        <w:instrText xml:space="preserve"> PAGEREF _Toc22930 \h </w:instrText>
+        <w:instrText xml:space="preserve"> PAGEREF _Toc19096 \h </w:instrText>
       </w:r>
       <w:r>
         <w:fldChar w:fldCharType="separate"/>
@@ -2620,7 +2627,7 @@
           <w:rFonts w:hint="default"/>
           <w:lang w:val="en-IN"/>
         </w:rPr>
-        <w:instrText xml:space="preserve"> HYPERLINK \l _Toc30284 </w:instrText>
+        <w:instrText xml:space="preserve"> HYPERLINK \l _Toc14535 </w:instrText>
       </w:r>
       <w:r>
         <w:rPr>
@@ -2643,7 +2650,7 @@
         <w:fldChar w:fldCharType="begin"/>
       </w:r>
       <w:r>
-        <w:instrText xml:space="preserve"> PAGEREF _Toc30284 \h </w:instrText>
+        <w:instrText xml:space="preserve"> PAGEREF _Toc14535 \h </w:instrText>
       </w:r>
       <w:r>
         <w:fldChar w:fldCharType="separate"/>
@@ -2681,7 +2688,7 @@
           <w:rFonts w:hint="default"/>
           <w:lang w:val="en-IN"/>
         </w:rPr>
-        <w:instrText xml:space="preserve"> HYPERLINK \l _Toc20356 </w:instrText>
+        <w:instrText xml:space="preserve"> HYPERLINK \l _Toc15212 </w:instrText>
       </w:r>
       <w:r>
         <w:rPr>
@@ -2704,7 +2711,7 @@
         <w:fldChar w:fldCharType="begin"/>
       </w:r>
       <w:r>
-        <w:instrText xml:space="preserve"> PAGEREF _Toc20356 \h </w:instrText>
+        <w:instrText xml:space="preserve"> PAGEREF _Toc15212 \h </w:instrText>
       </w:r>
       <w:r>
         <w:fldChar w:fldCharType="separate"/>
@@ -2742,7 +2749,7 @@
           <w:rFonts w:hint="default"/>
           <w:lang w:val="en-IN"/>
         </w:rPr>
-        <w:instrText xml:space="preserve"> HYPERLINK \l _Toc11863 </w:instrText>
+        <w:instrText xml:space="preserve"> HYPERLINK \l _Toc29844 </w:instrText>
       </w:r>
       <w:r>
         <w:rPr>
@@ -2765,7 +2772,7 @@
         <w:fldChar w:fldCharType="begin"/>
       </w:r>
       <w:r>
-        <w:instrText xml:space="preserve"> PAGEREF _Toc11863 \h </w:instrText>
+        <w:instrText xml:space="preserve"> PAGEREF _Toc29844 \h </w:instrText>
       </w:r>
       <w:r>
         <w:fldChar w:fldCharType="separate"/>
@@ -2803,7 +2810,7 @@
           <w:rFonts w:hint="default"/>
           <w:lang w:val="en-IN"/>
         </w:rPr>
-        <w:instrText xml:space="preserve"> HYPERLINK \l _Toc10328 </w:instrText>
+        <w:instrText xml:space="preserve"> HYPERLINK \l _Toc19394 </w:instrText>
       </w:r>
       <w:r>
         <w:rPr>
@@ -2826,7 +2833,7 @@
         <w:fldChar w:fldCharType="begin"/>
       </w:r>
       <w:r>
-        <w:instrText xml:space="preserve"> PAGEREF _Toc10328 \h </w:instrText>
+        <w:instrText xml:space="preserve"> PAGEREF _Toc19394 \h </w:instrText>
       </w:r>
       <w:r>
         <w:fldChar w:fldCharType="separate"/>
@@ -2864,7 +2871,7 @@
           <w:rFonts w:hint="default"/>
           <w:lang w:val="en-IN"/>
         </w:rPr>
-        <w:instrText xml:space="preserve"> HYPERLINK \l _Toc13591 </w:instrText>
+        <w:instrText xml:space="preserve"> HYPERLINK \l _Toc11383 </w:instrText>
       </w:r>
       <w:r>
         <w:rPr>
@@ -2887,7 +2894,7 @@
         <w:fldChar w:fldCharType="begin"/>
       </w:r>
       <w:r>
-        <w:instrText xml:space="preserve"> PAGEREF _Toc13591 \h </w:instrText>
+        <w:instrText xml:space="preserve"> PAGEREF _Toc11383 \h </w:instrText>
       </w:r>
       <w:r>
         <w:fldChar w:fldCharType="separate"/>
@@ -2925,7 +2932,7 @@
           <w:rFonts w:hint="default"/>
           <w:lang w:val="en-IN"/>
         </w:rPr>
-        <w:instrText xml:space="preserve"> HYPERLINK \l _Toc9218 </w:instrText>
+        <w:instrText xml:space="preserve"> HYPERLINK \l _Toc19724 </w:instrText>
       </w:r>
       <w:r>
         <w:rPr>
@@ -2948,7 +2955,7 @@
         <w:fldChar w:fldCharType="begin"/>
       </w:r>
       <w:r>
-        <w:instrText xml:space="preserve"> PAGEREF _Toc9218 \h </w:instrText>
+        <w:instrText xml:space="preserve"> PAGEREF _Toc19724 \h </w:instrText>
       </w:r>
       <w:r>
         <w:fldChar w:fldCharType="separate"/>
@@ -2986,7 +2993,7 @@
           <w:rFonts w:hint="default"/>
           <w:lang w:val="en-IN"/>
         </w:rPr>
-        <w:instrText xml:space="preserve"> HYPERLINK \l _Toc18296 </w:instrText>
+        <w:instrText xml:space="preserve"> HYPERLINK \l _Toc735 </w:instrText>
       </w:r>
       <w:r>
         <w:rPr>
@@ -3009,7 +3016,7 @@
         <w:fldChar w:fldCharType="begin"/>
       </w:r>
       <w:r>
-        <w:instrText xml:space="preserve"> PAGEREF _Toc18296 \h </w:instrText>
+        <w:instrText xml:space="preserve"> PAGEREF _Toc735 \h </w:instrText>
       </w:r>
       <w:r>
         <w:fldChar w:fldCharType="separate"/>
@@ -3047,7 +3054,7 @@
           <w:rFonts w:hint="default"/>
           <w:lang w:val="en-IN"/>
         </w:rPr>
-        <w:instrText xml:space="preserve"> HYPERLINK \l _Toc15713 </w:instrText>
+        <w:instrText xml:space="preserve"> HYPERLINK \l _Toc15260 </w:instrText>
       </w:r>
       <w:r>
         <w:rPr>
@@ -3084,7 +3091,7 @@
         <w:fldChar w:fldCharType="begin"/>
       </w:r>
       <w:r>
-        <w:instrText xml:space="preserve"> PAGEREF _Toc15713 \h </w:instrText>
+        <w:instrText xml:space="preserve"> PAGEREF _Toc15260 \h </w:instrText>
       </w:r>
       <w:r>
         <w:fldChar w:fldCharType="separate"/>
@@ -3122,7 +3129,7 @@
           <w:rFonts w:hint="default"/>
           <w:lang w:val="en-IN"/>
         </w:rPr>
-        <w:instrText xml:space="preserve"> HYPERLINK \l _Toc26618 </w:instrText>
+        <w:instrText xml:space="preserve"> HYPERLINK \l _Toc24566 </w:instrText>
       </w:r>
       <w:r>
         <w:rPr>
@@ -3145,7 +3152,7 @@
         <w:fldChar w:fldCharType="begin"/>
       </w:r>
       <w:r>
-        <w:instrText xml:space="preserve"> PAGEREF _Toc26618 \h </w:instrText>
+        <w:instrText xml:space="preserve"> PAGEREF _Toc24566 \h </w:instrText>
       </w:r>
       <w:r>
         <w:fldChar w:fldCharType="separate"/>
@@ -3183,7 +3190,7 @@
           <w:rFonts w:hint="default"/>
           <w:lang w:val="en-IN"/>
         </w:rPr>
-        <w:instrText xml:space="preserve"> HYPERLINK \l _Toc31653 </w:instrText>
+        <w:instrText xml:space="preserve"> HYPERLINK \l _Toc12200 </w:instrText>
       </w:r>
       <w:r>
         <w:rPr>
@@ -3206,7 +3213,7 @@
         <w:fldChar w:fldCharType="begin"/>
       </w:r>
       <w:r>
-        <w:instrText xml:space="preserve"> PAGEREF _Toc31653 \h </w:instrText>
+        <w:instrText xml:space="preserve"> PAGEREF _Toc12200 \h </w:instrText>
       </w:r>
       <w:r>
         <w:fldChar w:fldCharType="separate"/>
@@ -3244,7 +3251,7 @@
           <w:rFonts w:hint="default"/>
           <w:lang w:val="en-IN"/>
         </w:rPr>
-        <w:instrText xml:space="preserve"> HYPERLINK \l _Toc7408 </w:instrText>
+        <w:instrText xml:space="preserve"> HYPERLINK \l _Toc20732 </w:instrText>
       </w:r>
       <w:r>
         <w:rPr>
@@ -3267,7 +3274,7 @@
         <w:fldChar w:fldCharType="begin"/>
       </w:r>
       <w:r>
-        <w:instrText xml:space="preserve"> PAGEREF _Toc7408 \h </w:instrText>
+        <w:instrText xml:space="preserve"> PAGEREF _Toc20732 \h </w:instrText>
       </w:r>
       <w:r>
         <w:fldChar w:fldCharType="separate"/>
@@ -3305,7 +3312,7 @@
           <w:rFonts w:hint="default"/>
           <w:lang w:val="en-IN"/>
         </w:rPr>
-        <w:instrText xml:space="preserve"> HYPERLINK \l _Toc8214 </w:instrText>
+        <w:instrText xml:space="preserve"> HYPERLINK \l _Toc10163 </w:instrText>
       </w:r>
       <w:r>
         <w:rPr>
@@ -3335,7 +3342,7 @@
         <w:fldChar w:fldCharType="begin"/>
       </w:r>
       <w:r>
-        <w:instrText xml:space="preserve"> PAGEREF _Toc8214 \h </w:instrText>
+        <w:instrText xml:space="preserve"> PAGEREF _Toc10163 \h </w:instrText>
       </w:r>
       <w:r>
         <w:fldChar w:fldCharType="separate"/>
@@ -3373,7 +3380,7 @@
           <w:rFonts w:hint="default"/>
           <w:lang w:val="en-IN"/>
         </w:rPr>
-        <w:instrText xml:space="preserve"> HYPERLINK \l _Toc11717 </w:instrText>
+        <w:instrText xml:space="preserve"> HYPERLINK \l _Toc28587 </w:instrText>
       </w:r>
       <w:r>
         <w:rPr>
@@ -3396,7 +3403,7 @@
         <w:fldChar w:fldCharType="begin"/>
       </w:r>
       <w:r>
-        <w:instrText xml:space="preserve"> PAGEREF _Toc11717 \h </w:instrText>
+        <w:instrText xml:space="preserve"> PAGEREF _Toc28587 \h </w:instrText>
       </w:r>
       <w:r>
         <w:fldChar w:fldCharType="separate"/>
@@ -3434,7 +3441,7 @@
           <w:rFonts w:hint="default"/>
           <w:lang w:val="en-IN"/>
         </w:rPr>
-        <w:instrText xml:space="preserve"> HYPERLINK \l _Toc6855 </w:instrText>
+        <w:instrText xml:space="preserve"> HYPERLINK \l _Toc32479 </w:instrText>
       </w:r>
       <w:r>
         <w:rPr>
@@ -3457,7 +3464,7 @@
         <w:fldChar w:fldCharType="begin"/>
       </w:r>
       <w:r>
-        <w:instrText xml:space="preserve"> PAGEREF _Toc6855 \h </w:instrText>
+        <w:instrText xml:space="preserve"> PAGEREF _Toc32479 \h </w:instrText>
       </w:r>
       <w:r>
         <w:fldChar w:fldCharType="separate"/>
@@ -3495,7 +3502,7 @@
           <w:rFonts w:hint="default"/>
           <w:lang w:val="en-IN"/>
         </w:rPr>
-        <w:instrText xml:space="preserve"> HYPERLINK \l _Toc16193 </w:instrText>
+        <w:instrText xml:space="preserve"> HYPERLINK \l _Toc31135 </w:instrText>
       </w:r>
       <w:r>
         <w:rPr>
@@ -3518,7 +3525,7 @@
         <w:fldChar w:fldCharType="begin"/>
       </w:r>
       <w:r>
-        <w:instrText xml:space="preserve"> PAGEREF _Toc16193 \h </w:instrText>
+        <w:instrText xml:space="preserve"> PAGEREF _Toc31135 \h </w:instrText>
       </w:r>
       <w:r>
         <w:fldChar w:fldCharType="separate"/>
@@ -3556,7 +3563,7 @@
           <w:rFonts w:hint="default"/>
           <w:lang w:val="en-IN"/>
         </w:rPr>
-        <w:instrText xml:space="preserve"> HYPERLINK \l _Toc17986 </w:instrText>
+        <w:instrText xml:space="preserve"> HYPERLINK \l _Toc14134 </w:instrText>
       </w:r>
       <w:r>
         <w:rPr>
@@ -3579,7 +3586,7 @@
         <w:fldChar w:fldCharType="begin"/>
       </w:r>
       <w:r>
-        <w:instrText xml:space="preserve"> PAGEREF _Toc17986 \h </w:instrText>
+        <w:instrText xml:space="preserve"> PAGEREF _Toc14134 \h </w:instrText>
       </w:r>
       <w:r>
         <w:fldChar w:fldCharType="separate"/>
@@ -3617,7 +3624,7 @@
           <w:rFonts w:hint="default"/>
           <w:lang w:val="en-IN"/>
         </w:rPr>
-        <w:instrText xml:space="preserve"> HYPERLINK \l _Toc28455 </w:instrText>
+        <w:instrText xml:space="preserve"> HYPERLINK \l _Toc16406 </w:instrText>
       </w:r>
       <w:r>
         <w:rPr>
@@ -3640,7 +3647,7 @@
         <w:fldChar w:fldCharType="begin"/>
       </w:r>
       <w:r>
-        <w:instrText xml:space="preserve"> PAGEREF _Toc28455 \h </w:instrText>
+        <w:instrText xml:space="preserve"> PAGEREF _Toc16406 \h </w:instrText>
       </w:r>
       <w:r>
         <w:fldChar w:fldCharType="separate"/>
@@ -3678,7 +3685,7 @@
           <w:rFonts w:hint="default"/>
           <w:lang w:val="en-IN"/>
         </w:rPr>
-        <w:instrText xml:space="preserve"> HYPERLINK \l _Toc10541 </w:instrText>
+        <w:instrText xml:space="preserve"> HYPERLINK \l _Toc16120 </w:instrText>
       </w:r>
       <w:r>
         <w:rPr>
@@ -3701,7 +3708,7 @@
         <w:fldChar w:fldCharType="begin"/>
       </w:r>
       <w:r>
-        <w:instrText xml:space="preserve"> PAGEREF _Toc10541 \h </w:instrText>
+        <w:instrText xml:space="preserve"> PAGEREF _Toc16120 \h </w:instrText>
       </w:r>
       <w:r>
         <w:fldChar w:fldCharType="separate"/>
@@ -3739,7 +3746,7 @@
           <w:rFonts w:hint="default"/>
           <w:lang w:val="en-IN"/>
         </w:rPr>
-        <w:instrText xml:space="preserve"> HYPERLINK \l _Toc20906 </w:instrText>
+        <w:instrText xml:space="preserve"> HYPERLINK \l _Toc6781 </w:instrText>
       </w:r>
       <w:r>
         <w:rPr>
@@ -3762,7 +3769,7 @@
         <w:fldChar w:fldCharType="begin"/>
       </w:r>
       <w:r>
-        <w:instrText xml:space="preserve"> PAGEREF _Toc20906 \h </w:instrText>
+        <w:instrText xml:space="preserve"> PAGEREF _Toc6781 \h </w:instrText>
       </w:r>
       <w:r>
         <w:fldChar w:fldCharType="separate"/>
@@ -3800,7 +3807,7 @@
           <w:rFonts w:hint="default"/>
           <w:lang w:val="en-IN"/>
         </w:rPr>
-        <w:instrText xml:space="preserve"> HYPERLINK \l _Toc13942 </w:instrText>
+        <w:instrText xml:space="preserve"> HYPERLINK \l _Toc20827 </w:instrText>
       </w:r>
       <w:r>
         <w:rPr>
@@ -3823,7 +3830,7 @@
         <w:fldChar w:fldCharType="begin"/>
       </w:r>
       <w:r>
-        <w:instrText xml:space="preserve"> PAGEREF _Toc13942 \h </w:instrText>
+        <w:instrText xml:space="preserve"> PAGEREF _Toc20827 \h </w:instrText>
       </w:r>
       <w:r>
         <w:fldChar w:fldCharType="separate"/>
@@ -3861,7 +3868,7 @@
           <w:rFonts w:hint="default"/>
           <w:lang w:val="en-IN"/>
         </w:rPr>
-        <w:instrText xml:space="preserve"> HYPERLINK \l _Toc1918 </w:instrText>
+        <w:instrText xml:space="preserve"> HYPERLINK \l _Toc6827 </w:instrText>
       </w:r>
       <w:r>
         <w:rPr>
@@ -3884,7 +3891,7 @@
         <w:fldChar w:fldCharType="begin"/>
       </w:r>
       <w:r>
-        <w:instrText xml:space="preserve"> PAGEREF _Toc1918 \h </w:instrText>
+        <w:instrText xml:space="preserve"> PAGEREF _Toc6827 \h </w:instrText>
       </w:r>
       <w:r>
         <w:fldChar w:fldCharType="separate"/>
@@ -3922,7 +3929,7 @@
           <w:rFonts w:hint="default"/>
           <w:lang w:val="en-IN"/>
         </w:rPr>
-        <w:instrText xml:space="preserve"> HYPERLINK \l _Toc1932 </w:instrText>
+        <w:instrText xml:space="preserve"> HYPERLINK \l _Toc22126 </w:instrText>
       </w:r>
       <w:r>
         <w:rPr>
@@ -3945,7 +3952,7 @@
         <w:fldChar w:fldCharType="begin"/>
       </w:r>
       <w:r>
-        <w:instrText xml:space="preserve"> PAGEREF _Toc1932 \h </w:instrText>
+        <w:instrText xml:space="preserve"> PAGEREF _Toc22126 \h </w:instrText>
       </w:r>
       <w:r>
         <w:fldChar w:fldCharType="separate"/>
@@ -3983,7 +3990,7 @@
           <w:rFonts w:hint="default"/>
           <w:lang w:val="en-IN"/>
         </w:rPr>
-        <w:instrText xml:space="preserve"> HYPERLINK \l _Toc6557 </w:instrText>
+        <w:instrText xml:space="preserve"> HYPERLINK \l _Toc30652 </w:instrText>
       </w:r>
       <w:r>
         <w:rPr>
@@ -4006,7 +4013,7 @@
         <w:fldChar w:fldCharType="begin"/>
       </w:r>
       <w:r>
-        <w:instrText xml:space="preserve"> PAGEREF _Toc6557 \h </w:instrText>
+        <w:instrText xml:space="preserve"> PAGEREF _Toc30652 \h </w:instrText>
       </w:r>
       <w:r>
         <w:fldChar w:fldCharType="separate"/>
@@ -4044,7 +4051,7 @@
           <w:rFonts w:hint="default"/>
           <w:lang w:val="en-IN"/>
         </w:rPr>
-        <w:instrText xml:space="preserve"> HYPERLINK \l _Toc10668 </w:instrText>
+        <w:instrText xml:space="preserve"> HYPERLINK \l _Toc767 </w:instrText>
       </w:r>
       <w:r>
         <w:rPr>
@@ -4067,7 +4074,7 @@
         <w:fldChar w:fldCharType="begin"/>
       </w:r>
       <w:r>
-        <w:instrText xml:space="preserve"> PAGEREF _Toc10668 \h </w:instrText>
+        <w:instrText xml:space="preserve"> PAGEREF _Toc767 \h </w:instrText>
       </w:r>
       <w:r>
         <w:fldChar w:fldCharType="separate"/>
@@ -4105,7 +4112,7 @@
           <w:rFonts w:hint="default"/>
           <w:lang w:val="en-IN"/>
         </w:rPr>
-        <w:instrText xml:space="preserve"> HYPERLINK \l _Toc28654 </w:instrText>
+        <w:instrText xml:space="preserve"> HYPERLINK \l _Toc3297 </w:instrText>
       </w:r>
       <w:r>
         <w:rPr>
@@ -4128,7 +4135,7 @@
         <w:fldChar w:fldCharType="begin"/>
       </w:r>
       <w:r>
-        <w:instrText xml:space="preserve"> PAGEREF _Toc28654 \h </w:instrText>
+        <w:instrText xml:space="preserve"> PAGEREF _Toc3297 \h </w:instrText>
       </w:r>
       <w:r>
         <w:fldChar w:fldCharType="separate"/>
@@ -4166,7 +4173,7 @@
           <w:rFonts w:hint="default"/>
           <w:lang w:val="en-IN"/>
         </w:rPr>
-        <w:instrText xml:space="preserve"> HYPERLINK \l _Toc7756 </w:instrText>
+        <w:instrText xml:space="preserve"> HYPERLINK \l _Toc16556 </w:instrText>
       </w:r>
       <w:r>
         <w:rPr>
@@ -4189,7 +4196,7 @@
         <w:fldChar w:fldCharType="begin"/>
       </w:r>
       <w:r>
-        <w:instrText xml:space="preserve"> PAGEREF _Toc7756 \h </w:instrText>
+        <w:instrText xml:space="preserve"> PAGEREF _Toc16556 \h </w:instrText>
       </w:r>
       <w:r>
         <w:fldChar w:fldCharType="separate"/>
@@ -4227,7 +4234,7 @@
           <w:rFonts w:hint="default"/>
           <w:lang w:val="en-IN"/>
         </w:rPr>
-        <w:instrText xml:space="preserve"> HYPERLINK \l _Toc8819 </w:instrText>
+        <w:instrText xml:space="preserve"> HYPERLINK \l _Toc29608 </w:instrText>
       </w:r>
       <w:r>
         <w:rPr>
@@ -4250,7 +4257,7 @@
         <w:fldChar w:fldCharType="begin"/>
       </w:r>
       <w:r>
-        <w:instrText xml:space="preserve"> PAGEREF _Toc8819 \h </w:instrText>
+        <w:instrText xml:space="preserve"> PAGEREF _Toc29608 \h </w:instrText>
       </w:r>
       <w:r>
         <w:fldChar w:fldCharType="separate"/>
@@ -4288,7 +4295,7 @@
           <w:rFonts w:hint="default"/>
           <w:lang w:val="en-IN"/>
         </w:rPr>
-        <w:instrText xml:space="preserve"> HYPERLINK \l _Toc28714 </w:instrText>
+        <w:instrText xml:space="preserve"> HYPERLINK \l _Toc26509 </w:instrText>
       </w:r>
       <w:r>
         <w:rPr>
@@ -4311,7 +4318,7 @@
         <w:fldChar w:fldCharType="begin"/>
       </w:r>
       <w:r>
-        <w:instrText xml:space="preserve"> PAGEREF _Toc28714 \h </w:instrText>
+        <w:instrText xml:space="preserve"> PAGEREF _Toc26509 \h </w:instrText>
       </w:r>
       <w:r>
         <w:fldChar w:fldCharType="separate"/>
@@ -4349,7 +4356,7 @@
           <w:rFonts w:hint="default"/>
           <w:lang w:val="en-IN"/>
         </w:rPr>
-        <w:instrText xml:space="preserve"> HYPERLINK \l _Toc8368 </w:instrText>
+        <w:instrText xml:space="preserve"> HYPERLINK \l _Toc15750 </w:instrText>
       </w:r>
       <w:r>
         <w:rPr>
@@ -4372,7 +4379,7 @@
         <w:fldChar w:fldCharType="begin"/>
       </w:r>
       <w:r>
-        <w:instrText xml:space="preserve"> PAGEREF _Toc8368 \h </w:instrText>
+        <w:instrText xml:space="preserve"> PAGEREF _Toc15750 \h </w:instrText>
       </w:r>
       <w:r>
         <w:fldChar w:fldCharType="separate"/>
@@ -4410,7 +4417,7 @@
           <w:rFonts w:hint="default"/>
           <w:lang w:val="en-IN"/>
         </w:rPr>
-        <w:instrText xml:space="preserve"> HYPERLINK \l _Toc2443 </w:instrText>
+        <w:instrText xml:space="preserve"> HYPERLINK \l _Toc24085 </w:instrText>
       </w:r>
       <w:r>
         <w:rPr>
@@ -4433,7 +4440,7 @@
         <w:fldChar w:fldCharType="begin"/>
       </w:r>
       <w:r>
-        <w:instrText xml:space="preserve"> PAGEREF _Toc2443 \h </w:instrText>
+        <w:instrText xml:space="preserve"> PAGEREF _Toc24085 \h </w:instrText>
       </w:r>
       <w:r>
         <w:fldChar w:fldCharType="separate"/>
@@ -4471,7 +4478,7 @@
           <w:rFonts w:hint="default"/>
           <w:lang w:val="en-IN"/>
         </w:rPr>
-        <w:instrText xml:space="preserve"> HYPERLINK \l _Toc18783 </w:instrText>
+        <w:instrText xml:space="preserve"> HYPERLINK \l _Toc11943 </w:instrText>
       </w:r>
       <w:r>
         <w:rPr>
@@ -4494,7 +4501,7 @@
         <w:fldChar w:fldCharType="begin"/>
       </w:r>
       <w:r>
-        <w:instrText xml:space="preserve"> PAGEREF _Toc18783 \h </w:instrText>
+        <w:instrText xml:space="preserve"> PAGEREF _Toc11943 \h </w:instrText>
       </w:r>
       <w:r>
         <w:fldChar w:fldCharType="separate"/>
@@ -4532,7 +4539,7 @@
           <w:rFonts w:hint="default"/>
           <w:lang w:val="en-IN"/>
         </w:rPr>
-        <w:instrText xml:space="preserve"> HYPERLINK \l _Toc7593 </w:instrText>
+        <w:instrText xml:space="preserve"> HYPERLINK \l _Toc6432 </w:instrText>
       </w:r>
       <w:r>
         <w:rPr>
@@ -4555,7 +4562,7 @@
         <w:fldChar w:fldCharType="begin"/>
       </w:r>
       <w:r>
-        <w:instrText xml:space="preserve"> PAGEREF _Toc7593 \h </w:instrText>
+        <w:instrText xml:space="preserve"> PAGEREF _Toc6432 \h </w:instrText>
       </w:r>
       <w:r>
         <w:fldChar w:fldCharType="separate"/>
@@ -4593,7 +4600,7 @@
           <w:rFonts w:hint="default"/>
           <w:lang w:val="en-IN"/>
         </w:rPr>
-        <w:instrText xml:space="preserve"> HYPERLINK \l _Toc7341 </w:instrText>
+        <w:instrText xml:space="preserve"> HYPERLINK \l _Toc11349 </w:instrText>
       </w:r>
       <w:r>
         <w:rPr>
@@ -4616,7 +4623,7 @@
         <w:fldChar w:fldCharType="begin"/>
       </w:r>
       <w:r>
-        <w:instrText xml:space="preserve"> PAGEREF _Toc7341 \h </w:instrText>
+        <w:instrText xml:space="preserve"> PAGEREF _Toc11349 \h </w:instrText>
       </w:r>
       <w:r>
         <w:fldChar w:fldCharType="separate"/>
@@ -4654,7 +4661,7 @@
           <w:rFonts w:hint="default"/>
           <w:lang w:val="en-IN"/>
         </w:rPr>
-        <w:instrText xml:space="preserve"> HYPERLINK \l _Toc18021 </w:instrText>
+        <w:instrText xml:space="preserve"> HYPERLINK \l _Toc1351 </w:instrText>
       </w:r>
       <w:r>
         <w:rPr>
@@ -4677,7 +4684,7 @@
         <w:fldChar w:fldCharType="begin"/>
       </w:r>
       <w:r>
-        <w:instrText xml:space="preserve"> PAGEREF _Toc18021 \h </w:instrText>
+        <w:instrText xml:space="preserve"> PAGEREF _Toc1351 \h </w:instrText>
       </w:r>
       <w:r>
         <w:fldChar w:fldCharType="separate"/>
@@ -4715,7 +4722,7 @@
           <w:rFonts w:hint="default"/>
           <w:lang w:val="en-IN"/>
         </w:rPr>
-        <w:instrText xml:space="preserve"> HYPERLINK \l _Toc17824 </w:instrText>
+        <w:instrText xml:space="preserve"> HYPERLINK \l _Toc25455 </w:instrText>
       </w:r>
       <w:r>
         <w:rPr>
@@ -4738,7 +4745,7 @@
         <w:fldChar w:fldCharType="begin"/>
       </w:r>
       <w:r>
-        <w:instrText xml:space="preserve"> PAGEREF _Toc17824 \h </w:instrText>
+        <w:instrText xml:space="preserve"> PAGEREF _Toc25455 \h </w:instrText>
       </w:r>
       <w:r>
         <w:fldChar w:fldCharType="separate"/>
@@ -4776,7 +4783,7 @@
           <w:rFonts w:hint="default"/>
           <w:lang w:val="en-IN"/>
         </w:rPr>
-        <w:instrText xml:space="preserve"> HYPERLINK \l _Toc16567 </w:instrText>
+        <w:instrText xml:space="preserve"> HYPERLINK \l _Toc27628 </w:instrText>
       </w:r>
       <w:r>
         <w:rPr>
@@ -4799,7 +4806,7 @@
         <w:fldChar w:fldCharType="begin"/>
       </w:r>
       <w:r>
-        <w:instrText xml:space="preserve"> PAGEREF _Toc16567 \h </w:instrText>
+        <w:instrText xml:space="preserve"> PAGEREF _Toc27628 \h </w:instrText>
       </w:r>
       <w:r>
         <w:fldChar w:fldCharType="separate"/>
@@ -4837,7 +4844,7 @@
           <w:rFonts w:hint="default"/>
           <w:lang w:val="en-IN"/>
         </w:rPr>
-        <w:instrText xml:space="preserve"> HYPERLINK \l _Toc23372 </w:instrText>
+        <w:instrText xml:space="preserve"> HYPERLINK \l _Toc4042 </w:instrText>
       </w:r>
       <w:r>
         <w:rPr>
@@ -4860,7 +4867,7 @@
         <w:fldChar w:fldCharType="begin"/>
       </w:r>
       <w:r>
-        <w:instrText xml:space="preserve"> PAGEREF _Toc23372 \h </w:instrText>
+        <w:instrText xml:space="preserve"> PAGEREF _Toc4042 \h </w:instrText>
       </w:r>
       <w:r>
         <w:fldChar w:fldCharType="separate"/>
@@ -4898,7 +4905,7 @@
           <w:rFonts w:hint="default"/>
           <w:lang w:val="en-IN"/>
         </w:rPr>
-        <w:instrText xml:space="preserve"> HYPERLINK \l _Toc17779 </w:instrText>
+        <w:instrText xml:space="preserve"> HYPERLINK \l _Toc14753 </w:instrText>
       </w:r>
       <w:r>
         <w:rPr>
@@ -4921,7 +4928,7 @@
         <w:fldChar w:fldCharType="begin"/>
       </w:r>
       <w:r>
-        <w:instrText xml:space="preserve"> PAGEREF _Toc17779 \h </w:instrText>
+        <w:instrText xml:space="preserve"> PAGEREF _Toc14753 \h </w:instrText>
       </w:r>
       <w:r>
         <w:fldChar w:fldCharType="separate"/>
@@ -4959,7 +4966,7 @@
           <w:rFonts w:hint="default"/>
           <w:lang w:val="en-IN"/>
         </w:rPr>
-        <w:instrText xml:space="preserve"> HYPERLINK \l _Toc251 </w:instrText>
+        <w:instrText xml:space="preserve"> HYPERLINK \l _Toc21366 </w:instrText>
       </w:r>
       <w:r>
         <w:rPr>
@@ -4982,7 +4989,7 @@
         <w:fldChar w:fldCharType="begin"/>
       </w:r>
       <w:r>
-        <w:instrText xml:space="preserve"> PAGEREF _Toc251 \h </w:instrText>
+        <w:instrText xml:space="preserve"> PAGEREF _Toc21366 \h </w:instrText>
       </w:r>
       <w:r>
         <w:fldChar w:fldCharType="separate"/>
@@ -5020,7 +5027,7 @@
           <w:rFonts w:hint="default"/>
           <w:lang w:val="en-IN"/>
         </w:rPr>
-        <w:instrText xml:space="preserve"> HYPERLINK \l _Toc10586 </w:instrText>
+        <w:instrText xml:space="preserve"> HYPERLINK \l _Toc30938 </w:instrText>
       </w:r>
       <w:r>
         <w:rPr>
@@ -5043,13 +5050,135 @@
         <w:fldChar w:fldCharType="begin"/>
       </w:r>
       <w:r>
-        <w:instrText xml:space="preserve"> PAGEREF _Toc10586 \h </w:instrText>
+        <w:instrText xml:space="preserve"> PAGEREF _Toc30938 \h </w:instrText>
       </w:r>
       <w:r>
         <w:fldChar w:fldCharType="separate"/>
       </w:r>
       <w:r>
         <w:t>15</w:t>
+      </w:r>
+      <w:r>
+        <w:fldChar w:fldCharType="end"/>
+      </w:r>
+      <w:r>
+        <w:rPr>
+          <w:rFonts w:hint="default"/>
+          <w:lang w:val="en-IN"/>
+        </w:rPr>
+        <w:fldChar w:fldCharType="end"/>
+      </w:r>
+    </w:p>
+    <w:p>
+      <w:pPr>
+        <w:pStyle w:val="14"/>
+        <w:tabs>
+          <w:tab w:val="right" w:leader="dot" w:pos="8306"/>
+        </w:tabs>
+      </w:pPr>
+      <w:r>
+        <w:rPr>
+          <w:rFonts w:hint="default"/>
+          <w:lang w:val="en-IN"/>
+        </w:rPr>
+        <w:fldChar w:fldCharType="begin"/>
+      </w:r>
+      <w:r>
+        <w:rPr>
+          <w:rFonts w:hint="default"/>
+          <w:lang w:val="en-IN"/>
+        </w:rPr>
+        <w:instrText xml:space="preserve"> HYPERLINK \l _Toc17717 </w:instrText>
+      </w:r>
+      <w:r>
+        <w:rPr>
+          <w:rFonts w:hint="default"/>
+          <w:lang w:val="en-IN"/>
+        </w:rPr>
+        <w:fldChar w:fldCharType="separate"/>
+      </w:r>
+      <w:r>
+        <w:rPr>
+          <w:rFonts w:hint="default"/>
+          <w:lang w:val="en-IN"/>
+        </w:rPr>
+        <w:t>Query: Employees greater than average salary</w:t>
+      </w:r>
+      <w:r>
+        <w:tab/>
+      </w:r>
+      <w:r>
+        <w:fldChar w:fldCharType="begin"/>
+      </w:r>
+      <w:r>
+        <w:instrText xml:space="preserve"> PAGEREF _Toc17717 \h </w:instrText>
+      </w:r>
+      <w:r>
+        <w:fldChar w:fldCharType="separate"/>
+      </w:r>
+      <w:r>
+        <w:t>16</w:t>
+      </w:r>
+      <w:r>
+        <w:fldChar w:fldCharType="end"/>
+      </w:r>
+      <w:r>
+        <w:rPr>
+          <w:rFonts w:hint="default"/>
+          <w:lang w:val="en-IN"/>
+        </w:rPr>
+        <w:fldChar w:fldCharType="end"/>
+      </w:r>
+    </w:p>
+    <w:p>
+      <w:pPr>
+        <w:pStyle w:val="14"/>
+        <w:tabs>
+          <w:tab w:val="right" w:leader="dot" w:pos="8306"/>
+        </w:tabs>
+      </w:pPr>
+      <w:r>
+        <w:rPr>
+          <w:rFonts w:hint="default"/>
+          <w:lang w:val="en-IN"/>
+        </w:rPr>
+        <w:fldChar w:fldCharType="begin"/>
+      </w:r>
+      <w:r>
+        <w:rPr>
+          <w:rFonts w:hint="default"/>
+          <w:lang w:val="en-IN"/>
+        </w:rPr>
+        <w:instrText xml:space="preserve"> HYPERLINK \l _Toc11011 </w:instrText>
+      </w:r>
+      <w:r>
+        <w:rPr>
+          <w:rFonts w:hint="default"/>
+          <w:lang w:val="en-IN"/>
+        </w:rPr>
+        <w:fldChar w:fldCharType="separate"/>
+      </w:r>
+      <w:r>
+        <w:rPr>
+          <w:rFonts w:hint="default"/>
+          <w:lang w:val="en-IN"/>
+        </w:rPr>
+        <w:t>Query processing phases</w:t>
+      </w:r>
+      <w:r>
+        <w:tab/>
+      </w:r>
+      <w:r>
+        <w:fldChar w:fldCharType="begin"/>
+      </w:r>
+      <w:r>
+        <w:instrText xml:space="preserve"> PAGEREF _Toc11011 \h </w:instrText>
+      </w:r>
+      <w:r>
+        <w:fldChar w:fldCharType="separate"/>
+      </w:r>
+      <w:r>
+        <w:t>16</w:t>
       </w:r>
       <w:r>
         <w:fldChar w:fldCharType="end"/>
@@ -5081,7 +5210,7 @@
           <w:rFonts w:hint="default"/>
           <w:lang w:val="en-IN"/>
         </w:rPr>
-        <w:instrText xml:space="preserve"> HYPERLINK \l _Toc1160 </w:instrText>
+        <w:instrText xml:space="preserve"> HYPERLINK \l _Toc22442 </w:instrText>
       </w:r>
       <w:r>
         <w:rPr>
@@ -5104,13 +5233,13 @@
         <w:fldChar w:fldCharType="begin"/>
       </w:r>
       <w:r>
-        <w:instrText xml:space="preserve"> PAGEREF _Toc1160 \h </w:instrText>
-      </w:r>
-      <w:r>
-        <w:fldChar w:fldCharType="separate"/>
-      </w:r>
-      <w:r>
-        <w:t>16</w:t>
+        <w:instrText xml:space="preserve"> PAGEREF _Toc22442 \h </w:instrText>
+      </w:r>
+      <w:r>
+        <w:fldChar w:fldCharType="separate"/>
+      </w:r>
+      <w:r>
+        <w:t>17</w:t>
       </w:r>
       <w:r>
         <w:fldChar w:fldCharType="end"/>
@@ -5142,7 +5271,7 @@
           <w:rFonts w:hint="default"/>
           <w:lang w:val="en-IN"/>
         </w:rPr>
-        <w:instrText xml:space="preserve"> HYPERLINK \l _Toc1681 </w:instrText>
+        <w:instrText xml:space="preserve"> HYPERLINK \l _Toc15218 </w:instrText>
       </w:r>
       <w:r>
         <w:rPr>
@@ -5165,13 +5294,13 @@
         <w:fldChar w:fldCharType="begin"/>
       </w:r>
       <w:r>
-        <w:instrText xml:space="preserve"> PAGEREF _Toc1681 \h </w:instrText>
-      </w:r>
-      <w:r>
-        <w:fldChar w:fldCharType="separate"/>
-      </w:r>
-      <w:r>
-        <w:t>16</w:t>
+        <w:instrText xml:space="preserve"> PAGEREF _Toc15218 \h </w:instrText>
+      </w:r>
+      <w:r>
+        <w:fldChar w:fldCharType="separate"/>
+      </w:r>
+      <w:r>
+        <w:t>17</w:t>
       </w:r>
       <w:r>
         <w:fldChar w:fldCharType="end"/>
@@ -5203,7 +5332,7 @@
           <w:rFonts w:hint="default"/>
           <w:lang w:val="en-IN"/>
         </w:rPr>
-        <w:instrText xml:space="preserve"> HYPERLINK \l _Toc21609 </w:instrText>
+        <w:instrText xml:space="preserve"> HYPERLINK \l _Toc1806 </w:instrText>
       </w:r>
       <w:r>
         <w:rPr>
@@ -5226,13 +5355,13 @@
         <w:fldChar w:fldCharType="begin"/>
       </w:r>
       <w:r>
-        <w:instrText xml:space="preserve"> PAGEREF _Toc21609 \h </w:instrText>
-      </w:r>
-      <w:r>
-        <w:fldChar w:fldCharType="separate"/>
-      </w:r>
-      <w:r>
-        <w:t>16</w:t>
+        <w:instrText xml:space="preserve"> PAGEREF _Toc1806 \h </w:instrText>
+      </w:r>
+      <w:r>
+        <w:fldChar w:fldCharType="separate"/>
+      </w:r>
+      <w:r>
+        <w:t>17</w:t>
       </w:r>
       <w:r>
         <w:fldChar w:fldCharType="end"/>
@@ -5264,7 +5393,7 @@
           <w:rFonts w:hint="default"/>
           <w:lang w:val="en-IN"/>
         </w:rPr>
-        <w:instrText xml:space="preserve"> HYPERLINK \l _Toc758 </w:instrText>
+        <w:instrText xml:space="preserve"> HYPERLINK \l _Toc25300 </w:instrText>
       </w:r>
       <w:r>
         <w:rPr>
@@ -5287,13 +5416,13 @@
         <w:fldChar w:fldCharType="begin"/>
       </w:r>
       <w:r>
-        <w:instrText xml:space="preserve"> PAGEREF _Toc758 \h </w:instrText>
-      </w:r>
-      <w:r>
-        <w:fldChar w:fldCharType="separate"/>
-      </w:r>
-      <w:r>
-        <w:t>16</w:t>
+        <w:instrText xml:space="preserve"> PAGEREF _Toc25300 \h </w:instrText>
+      </w:r>
+      <w:r>
+        <w:fldChar w:fldCharType="separate"/>
+      </w:r>
+      <w:r>
+        <w:t>17</w:t>
       </w:r>
       <w:r>
         <w:fldChar w:fldCharType="end"/>
@@ -5325,7 +5454,7 @@
           <w:rFonts w:hint="default"/>
           <w:lang w:val="en-IN"/>
         </w:rPr>
-        <w:instrText xml:space="preserve"> HYPERLINK \l _Toc13125 </w:instrText>
+        <w:instrText xml:space="preserve"> HYPERLINK \l _Toc26979 </w:instrText>
       </w:r>
       <w:r>
         <w:rPr>
@@ -5348,13 +5477,13 @@
         <w:fldChar w:fldCharType="begin"/>
       </w:r>
       <w:r>
-        <w:instrText xml:space="preserve"> PAGEREF _Toc13125 \h </w:instrText>
-      </w:r>
-      <w:r>
-        <w:fldChar w:fldCharType="separate"/>
-      </w:r>
-      <w:r>
-        <w:t>16</w:t>
+        <w:instrText xml:space="preserve"> PAGEREF _Toc26979 \h </w:instrText>
+      </w:r>
+      <w:r>
+        <w:fldChar w:fldCharType="separate"/>
+      </w:r>
+      <w:r>
+        <w:t>17</w:t>
       </w:r>
       <w:r>
         <w:fldChar w:fldCharType="end"/>
@@ -5386,7 +5515,7 @@
           <w:rFonts w:hint="default"/>
           <w:lang w:val="en-IN"/>
         </w:rPr>
-        <w:instrText xml:space="preserve"> HYPERLINK \l _Toc8677 </w:instrText>
+        <w:instrText xml:space="preserve"> HYPERLINK \l _Toc18174 </w:instrText>
       </w:r>
       <w:r>
         <w:rPr>
@@ -5409,13 +5538,13 @@
         <w:fldChar w:fldCharType="begin"/>
       </w:r>
       <w:r>
-        <w:instrText xml:space="preserve"> PAGEREF _Toc8677 \h </w:instrText>
-      </w:r>
-      <w:r>
-        <w:fldChar w:fldCharType="separate"/>
-      </w:r>
-      <w:r>
-        <w:t>17</w:t>
+        <w:instrText xml:space="preserve"> PAGEREF _Toc18174 \h </w:instrText>
+      </w:r>
+      <w:r>
+        <w:fldChar w:fldCharType="separate"/>
+      </w:r>
+      <w:r>
+        <w:t>18</w:t>
       </w:r>
       <w:r>
         <w:fldChar w:fldCharType="end"/>
@@ -5447,7 +5576,7 @@
           <w:rFonts w:hint="default"/>
           <w:lang w:val="en-IN"/>
         </w:rPr>
-        <w:instrText xml:space="preserve"> HYPERLINK \l _Toc32013 </w:instrText>
+        <w:instrText xml:space="preserve"> HYPERLINK \l _Toc23944 </w:instrText>
       </w:r>
       <w:r>
         <w:rPr>
@@ -5470,13 +5599,13 @@
         <w:fldChar w:fldCharType="begin"/>
       </w:r>
       <w:r>
-        <w:instrText xml:space="preserve"> PAGEREF _Toc32013 \h </w:instrText>
-      </w:r>
-      <w:r>
-        <w:fldChar w:fldCharType="separate"/>
-      </w:r>
-      <w:r>
-        <w:t>17</w:t>
+        <w:instrText xml:space="preserve"> PAGEREF _Toc23944 \h </w:instrText>
+      </w:r>
+      <w:r>
+        <w:fldChar w:fldCharType="separate"/>
+      </w:r>
+      <w:r>
+        <w:t>18</w:t>
       </w:r>
       <w:r>
         <w:fldChar w:fldCharType="end"/>
@@ -5508,7 +5637,7 @@
           <w:rFonts w:hint="default"/>
           <w:lang w:val="en-IN"/>
         </w:rPr>
-        <w:instrText xml:space="preserve"> HYPERLINK \l _Toc17776 </w:instrText>
+        <w:instrText xml:space="preserve"> HYPERLINK \l _Toc16970 </w:instrText>
       </w:r>
       <w:r>
         <w:rPr>
@@ -5531,13 +5660,13 @@
         <w:fldChar w:fldCharType="begin"/>
       </w:r>
       <w:r>
-        <w:instrText xml:space="preserve"> PAGEREF _Toc17776 \h </w:instrText>
-      </w:r>
-      <w:r>
-        <w:fldChar w:fldCharType="separate"/>
-      </w:r>
-      <w:r>
-        <w:t>17</w:t>
+        <w:instrText xml:space="preserve"> PAGEREF _Toc16970 \h </w:instrText>
+      </w:r>
+      <w:r>
+        <w:fldChar w:fldCharType="separate"/>
+      </w:r>
+      <w:r>
+        <w:t>18</w:t>
       </w:r>
       <w:r>
         <w:fldChar w:fldCharType="end"/>
@@ -5569,7 +5698,7 @@
           <w:rFonts w:hint="default"/>
           <w:lang w:val="en-IN"/>
         </w:rPr>
-        <w:instrText xml:space="preserve"> HYPERLINK \l _Toc12772 </w:instrText>
+        <w:instrText xml:space="preserve"> HYPERLINK \l _Toc14230 </w:instrText>
       </w:r>
       <w:r>
         <w:rPr>
@@ -5592,13 +5721,13 @@
         <w:fldChar w:fldCharType="begin"/>
       </w:r>
       <w:r>
-        <w:instrText xml:space="preserve"> PAGEREF _Toc12772 \h </w:instrText>
-      </w:r>
-      <w:r>
-        <w:fldChar w:fldCharType="separate"/>
-      </w:r>
-      <w:r>
-        <w:t>17</w:t>
+        <w:instrText xml:space="preserve"> PAGEREF _Toc14230 \h </w:instrText>
+      </w:r>
+      <w:r>
+        <w:fldChar w:fldCharType="separate"/>
+      </w:r>
+      <w:r>
+        <w:t>18</w:t>
       </w:r>
       <w:r>
         <w:fldChar w:fldCharType="end"/>
@@ -5630,7 +5759,7 @@
           <w:rFonts w:hint="default"/>
           <w:lang w:val="en-IN"/>
         </w:rPr>
-        <w:instrText xml:space="preserve"> HYPERLINK \l _Toc25117 </w:instrText>
+        <w:instrText xml:space="preserve"> HYPERLINK \l _Toc22252 </w:instrText>
       </w:r>
       <w:r>
         <w:rPr>
@@ -5653,13 +5782,13 @@
         <w:fldChar w:fldCharType="begin"/>
       </w:r>
       <w:r>
-        <w:instrText xml:space="preserve"> PAGEREF _Toc25117 \h </w:instrText>
-      </w:r>
-      <w:r>
-        <w:fldChar w:fldCharType="separate"/>
-      </w:r>
-      <w:r>
-        <w:t>17</w:t>
+        <w:instrText xml:space="preserve"> PAGEREF _Toc22252 \h </w:instrText>
+      </w:r>
+      <w:r>
+        <w:fldChar w:fldCharType="separate"/>
+      </w:r>
+      <w:r>
+        <w:t>18</w:t>
       </w:r>
       <w:r>
         <w:fldChar w:fldCharType="end"/>
@@ -5691,7 +5820,7 @@
           <w:rFonts w:hint="default"/>
           <w:lang w:val="en-IN"/>
         </w:rPr>
-        <w:instrText xml:space="preserve"> HYPERLINK \l _Toc23912 </w:instrText>
+        <w:instrText xml:space="preserve"> HYPERLINK \l _Toc32104 </w:instrText>
       </w:r>
       <w:r>
         <w:rPr>
@@ -5714,13 +5843,13 @@
         <w:fldChar w:fldCharType="begin"/>
       </w:r>
       <w:r>
-        <w:instrText xml:space="preserve"> PAGEREF _Toc23912 \h </w:instrText>
-      </w:r>
-      <w:r>
-        <w:fldChar w:fldCharType="separate"/>
-      </w:r>
-      <w:r>
-        <w:t>17</w:t>
+        <w:instrText xml:space="preserve"> PAGEREF _Toc32104 \h </w:instrText>
+      </w:r>
+      <w:r>
+        <w:fldChar w:fldCharType="separate"/>
+      </w:r>
+      <w:r>
+        <w:t>18</w:t>
       </w:r>
       <w:r>
         <w:fldChar w:fldCharType="end"/>
@@ -5752,7 +5881,7 @@
           <w:rFonts w:hint="default"/>
           <w:lang w:val="en-IN"/>
         </w:rPr>
-        <w:instrText xml:space="preserve"> HYPERLINK \l _Toc16788 </w:instrText>
+        <w:instrText xml:space="preserve"> HYPERLINK \l _Toc13797 </w:instrText>
       </w:r>
       <w:r>
         <w:rPr>
@@ -5775,13 +5904,13 @@
         <w:fldChar w:fldCharType="begin"/>
       </w:r>
       <w:r>
-        <w:instrText xml:space="preserve"> PAGEREF _Toc16788 \h </w:instrText>
-      </w:r>
-      <w:r>
-        <w:fldChar w:fldCharType="separate"/>
-      </w:r>
-      <w:r>
-        <w:t>18</w:t>
+        <w:instrText xml:space="preserve"> PAGEREF _Toc13797 \h </w:instrText>
+      </w:r>
+      <w:r>
+        <w:fldChar w:fldCharType="separate"/>
+      </w:r>
+      <w:r>
+        <w:t>19</w:t>
       </w:r>
       <w:r>
         <w:fldChar w:fldCharType="end"/>
@@ -5813,7 +5942,7 @@
           <w:rFonts w:hint="default"/>
           <w:lang w:val="en-IN"/>
         </w:rPr>
-        <w:instrText xml:space="preserve"> HYPERLINK \l _Toc25877 </w:instrText>
+        <w:instrText xml:space="preserve"> HYPERLINK \l _Toc7243 </w:instrText>
       </w:r>
       <w:r>
         <w:rPr>
@@ -5836,13 +5965,13 @@
         <w:fldChar w:fldCharType="begin"/>
       </w:r>
       <w:r>
-        <w:instrText xml:space="preserve"> PAGEREF _Toc25877 \h </w:instrText>
-      </w:r>
-      <w:r>
-        <w:fldChar w:fldCharType="separate"/>
-      </w:r>
-      <w:r>
-        <w:t>18</w:t>
+        <w:instrText xml:space="preserve"> PAGEREF _Toc7243 \h </w:instrText>
+      </w:r>
+      <w:r>
+        <w:fldChar w:fldCharType="separate"/>
+      </w:r>
+      <w:r>
+        <w:t>19</w:t>
       </w:r>
       <w:r>
         <w:fldChar w:fldCharType="end"/>
@@ -5874,7 +6003,7 @@
           <w:rFonts w:hint="default"/>
           <w:lang w:val="en-IN"/>
         </w:rPr>
-        <w:instrText xml:space="preserve"> HYPERLINK \l _Toc21495 </w:instrText>
+        <w:instrText xml:space="preserve"> HYPERLINK \l _Toc15989 </w:instrText>
       </w:r>
       <w:r>
         <w:rPr>
@@ -5897,13 +6026,13 @@
         <w:fldChar w:fldCharType="begin"/>
       </w:r>
       <w:r>
-        <w:instrText xml:space="preserve"> PAGEREF _Toc21495 \h </w:instrText>
-      </w:r>
-      <w:r>
-        <w:fldChar w:fldCharType="separate"/>
-      </w:r>
-      <w:r>
-        <w:t>18</w:t>
+        <w:instrText xml:space="preserve"> PAGEREF _Toc15989 \h </w:instrText>
+      </w:r>
+      <w:r>
+        <w:fldChar w:fldCharType="separate"/>
+      </w:r>
+      <w:r>
+        <w:t>19</w:t>
       </w:r>
       <w:r>
         <w:fldChar w:fldCharType="end"/>
@@ -5935,7 +6064,7 @@
           <w:rFonts w:hint="default"/>
           <w:lang w:val="en-IN"/>
         </w:rPr>
-        <w:instrText xml:space="preserve"> HYPERLINK \l _Toc24272 </w:instrText>
+        <w:instrText xml:space="preserve"> HYPERLINK \l _Toc2328 </w:instrText>
       </w:r>
       <w:r>
         <w:rPr>
@@ -5958,13 +6087,13 @@
         <w:fldChar w:fldCharType="begin"/>
       </w:r>
       <w:r>
-        <w:instrText xml:space="preserve"> PAGEREF _Toc24272 \h </w:instrText>
-      </w:r>
-      <w:r>
-        <w:fldChar w:fldCharType="separate"/>
-      </w:r>
-      <w:r>
-        <w:t>18</w:t>
+        <w:instrText xml:space="preserve"> PAGEREF _Toc2328 \h </w:instrText>
+      </w:r>
+      <w:r>
+        <w:fldChar w:fldCharType="separate"/>
+      </w:r>
+      <w:r>
+        <w:t>19</w:t>
       </w:r>
       <w:r>
         <w:fldChar w:fldCharType="end"/>
@@ -5996,7 +6125,7 @@
           <w:rFonts w:hint="default"/>
           <w:lang w:val="en-IN"/>
         </w:rPr>
-        <w:instrText xml:space="preserve"> HYPERLINK \l _Toc19636 </w:instrText>
+        <w:instrText xml:space="preserve"> HYPERLINK \l _Toc16957 </w:instrText>
       </w:r>
       <w:r>
         <w:rPr>
@@ -6019,13 +6148,13 @@
         <w:fldChar w:fldCharType="begin"/>
       </w:r>
       <w:r>
-        <w:instrText xml:space="preserve"> PAGEREF _Toc19636 \h </w:instrText>
-      </w:r>
-      <w:r>
-        <w:fldChar w:fldCharType="separate"/>
-      </w:r>
-      <w:r>
-        <w:t>18</w:t>
+        <w:instrText xml:space="preserve"> PAGEREF _Toc16957 \h </w:instrText>
+      </w:r>
+      <w:r>
+        <w:fldChar w:fldCharType="separate"/>
+      </w:r>
+      <w:r>
+        <w:t>19</w:t>
       </w:r>
       <w:r>
         <w:fldChar w:fldCharType="end"/>
@@ -6057,7 +6186,7 @@
           <w:rFonts w:hint="default"/>
           <w:lang w:val="en-IN"/>
         </w:rPr>
-        <w:instrText xml:space="preserve"> HYPERLINK \l _Toc22764 </w:instrText>
+        <w:instrText xml:space="preserve"> HYPERLINK \l _Toc1617 </w:instrText>
       </w:r>
       <w:r>
         <w:rPr>
@@ -6080,13 +6209,13 @@
         <w:fldChar w:fldCharType="begin"/>
       </w:r>
       <w:r>
-        <w:instrText xml:space="preserve"> PAGEREF _Toc22764 \h </w:instrText>
-      </w:r>
-      <w:r>
-        <w:fldChar w:fldCharType="separate"/>
-      </w:r>
-      <w:r>
-        <w:t>18</w:t>
+        <w:instrText xml:space="preserve"> PAGEREF _Toc1617 \h </w:instrText>
+      </w:r>
+      <w:r>
+        <w:fldChar w:fldCharType="separate"/>
+      </w:r>
+      <w:r>
+        <w:t>19</w:t>
       </w:r>
       <w:r>
         <w:fldChar w:fldCharType="end"/>
@@ -6118,7 +6247,7 @@
           <w:rFonts w:hint="default"/>
           <w:lang w:val="en-IN"/>
         </w:rPr>
-        <w:instrText xml:space="preserve"> HYPERLINK \l _Toc28423 </w:instrText>
+        <w:instrText xml:space="preserve"> HYPERLINK \l _Toc31612 </w:instrText>
       </w:r>
       <w:r>
         <w:rPr>
@@ -6141,13 +6270,13 @@
         <w:fldChar w:fldCharType="begin"/>
       </w:r>
       <w:r>
-        <w:instrText xml:space="preserve"> PAGEREF _Toc28423 \h </w:instrText>
-      </w:r>
-      <w:r>
-        <w:fldChar w:fldCharType="separate"/>
-      </w:r>
-      <w:r>
-        <w:t>18</w:t>
+        <w:instrText xml:space="preserve"> PAGEREF _Toc31612 \h </w:instrText>
+      </w:r>
+      <w:r>
+        <w:fldChar w:fldCharType="separate"/>
+      </w:r>
+      <w:r>
+        <w:t>19</w:t>
       </w:r>
       <w:r>
         <w:fldChar w:fldCharType="end"/>
@@ -6179,7 +6308,7 @@
           <w:rFonts w:hint="default"/>
           <w:lang w:val="en-IN"/>
         </w:rPr>
-        <w:instrText xml:space="preserve"> HYPERLINK \l _Toc1822 </w:instrText>
+        <w:instrText xml:space="preserve"> HYPERLINK \l _Toc26615 </w:instrText>
       </w:r>
       <w:r>
         <w:rPr>
@@ -6202,13 +6331,13 @@
         <w:fldChar w:fldCharType="begin"/>
       </w:r>
       <w:r>
-        <w:instrText xml:space="preserve"> PAGEREF _Toc1822 \h </w:instrText>
-      </w:r>
-      <w:r>
-        <w:fldChar w:fldCharType="separate"/>
-      </w:r>
-      <w:r>
-        <w:t>18</w:t>
+        <w:instrText xml:space="preserve"> PAGEREF _Toc26615 \h </w:instrText>
+      </w:r>
+      <w:r>
+        <w:fldChar w:fldCharType="separate"/>
+      </w:r>
+      <w:r>
+        <w:t>19</w:t>
       </w:r>
       <w:r>
         <w:fldChar w:fldCharType="end"/>
@@ -6240,7 +6369,7 @@
           <w:rFonts w:hint="default"/>
           <w:lang w:val="en-IN"/>
         </w:rPr>
-        <w:instrText xml:space="preserve"> HYPERLINK \l _Toc20370 </w:instrText>
+        <w:instrText xml:space="preserve"> HYPERLINK \l _Toc19966 </w:instrText>
       </w:r>
       <w:r>
         <w:rPr>
@@ -6263,13 +6392,13 @@
         <w:fldChar w:fldCharType="begin"/>
       </w:r>
       <w:r>
-        <w:instrText xml:space="preserve"> PAGEREF _Toc20370 \h </w:instrText>
-      </w:r>
-      <w:r>
-        <w:fldChar w:fldCharType="separate"/>
-      </w:r>
-      <w:r>
-        <w:t>18</w:t>
+        <w:instrText xml:space="preserve"> PAGEREF _Toc19966 \h </w:instrText>
+      </w:r>
+      <w:r>
+        <w:fldChar w:fldCharType="separate"/>
+      </w:r>
+      <w:r>
+        <w:t>19</w:t>
       </w:r>
       <w:r>
         <w:fldChar w:fldCharType="end"/>
@@ -6301,7 +6430,7 @@
           <w:rFonts w:hint="default"/>
           <w:lang w:val="en-IN"/>
         </w:rPr>
-        <w:instrText xml:space="preserve"> HYPERLINK \l _Toc9272 </w:instrText>
+        <w:instrText xml:space="preserve"> HYPERLINK \l _Toc11056 </w:instrText>
       </w:r>
       <w:r>
         <w:rPr>
@@ -6324,13 +6453,13 @@
         <w:fldChar w:fldCharType="begin"/>
       </w:r>
       <w:r>
-        <w:instrText xml:space="preserve"> PAGEREF _Toc9272 \h </w:instrText>
-      </w:r>
-      <w:r>
-        <w:fldChar w:fldCharType="separate"/>
-      </w:r>
-      <w:r>
-        <w:t>18</w:t>
+        <w:instrText xml:space="preserve"> PAGEREF _Toc11056 \h </w:instrText>
+      </w:r>
+      <w:r>
+        <w:fldChar w:fldCharType="separate"/>
+      </w:r>
+      <w:r>
+        <w:t>19</w:t>
       </w:r>
       <w:r>
         <w:fldChar w:fldCharType="end"/>
@@ -6362,7 +6491,7 @@
           <w:rFonts w:hint="default"/>
           <w:lang w:val="en-IN"/>
         </w:rPr>
-        <w:instrText xml:space="preserve"> HYPERLINK \l _Toc15285 </w:instrText>
+        <w:instrText xml:space="preserve"> HYPERLINK \l _Toc28857 </w:instrText>
       </w:r>
       <w:r>
         <w:rPr>
@@ -6385,13 +6514,13 @@
         <w:fldChar w:fldCharType="begin"/>
       </w:r>
       <w:r>
-        <w:instrText xml:space="preserve"> PAGEREF _Toc15285 \h </w:instrText>
-      </w:r>
-      <w:r>
-        <w:fldChar w:fldCharType="separate"/>
-      </w:r>
-      <w:r>
-        <w:t>18</w:t>
+        <w:instrText xml:space="preserve"> PAGEREF _Toc28857 \h </w:instrText>
+      </w:r>
+      <w:r>
+        <w:fldChar w:fldCharType="separate"/>
+      </w:r>
+      <w:r>
+        <w:t>19</w:t>
       </w:r>
       <w:r>
         <w:fldChar w:fldCharType="end"/>
@@ -6423,7 +6552,7 @@
           <w:rFonts w:hint="default"/>
           <w:lang w:val="en-IN"/>
         </w:rPr>
-        <w:instrText xml:space="preserve"> HYPERLINK \l _Toc5800 </w:instrText>
+        <w:instrText xml:space="preserve"> HYPERLINK \l _Toc10228 </w:instrText>
       </w:r>
       <w:r>
         <w:rPr>
@@ -6446,13 +6575,13 @@
         <w:fldChar w:fldCharType="begin"/>
       </w:r>
       <w:r>
-        <w:instrText xml:space="preserve"> PAGEREF _Toc5800 \h </w:instrText>
-      </w:r>
-      <w:r>
-        <w:fldChar w:fldCharType="separate"/>
-      </w:r>
-      <w:r>
-        <w:t>18</w:t>
+        <w:instrText xml:space="preserve"> PAGEREF _Toc10228 \h </w:instrText>
+      </w:r>
+      <w:r>
+        <w:fldChar w:fldCharType="separate"/>
+      </w:r>
+      <w:r>
+        <w:t>19</w:t>
       </w:r>
       <w:r>
         <w:fldChar w:fldCharType="end"/>
@@ -6484,7 +6613,7 @@
           <w:rFonts w:hint="default"/>
           <w:lang w:val="en-IN"/>
         </w:rPr>
-        <w:instrText xml:space="preserve"> HYPERLINK \l _Toc15489 </w:instrText>
+        <w:instrText xml:space="preserve"> HYPERLINK \l _Toc19761 </w:instrText>
       </w:r>
       <w:r>
         <w:rPr>
@@ -6507,13 +6636,13 @@
         <w:fldChar w:fldCharType="begin"/>
       </w:r>
       <w:r>
-        <w:instrText xml:space="preserve"> PAGEREF _Toc15489 \h </w:instrText>
-      </w:r>
-      <w:r>
-        <w:fldChar w:fldCharType="separate"/>
-      </w:r>
-      <w:r>
-        <w:t>18</w:t>
+        <w:instrText xml:space="preserve"> PAGEREF _Toc19761 \h </w:instrText>
+      </w:r>
+      <w:r>
+        <w:fldChar w:fldCharType="separate"/>
+      </w:r>
+      <w:r>
+        <w:t>19</w:t>
       </w:r>
       <w:r>
         <w:fldChar w:fldCharType="end"/>
@@ -6542,7 +6671,7 @@
         </w:rPr>
         <w:fldChar w:fldCharType="end"/>
       </w:r>
-      <w:bookmarkStart w:id="0" w:name="_Toc19905"/>
+      <w:bookmarkStart w:id="0" w:name="_Toc22744"/>
       <w:r>
         <w:rPr>
           <w:rFonts w:hint="default"/>
@@ -6561,7 +6690,7 @@
           <w:lang w:val="en-IN"/>
         </w:rPr>
       </w:pPr>
-      <w:bookmarkStart w:id="1" w:name="_Toc27836"/>
+      <w:bookmarkStart w:id="1" w:name="_Toc4645"/>
       <w:r>
         <w:rPr>
           <w:rFonts w:hint="default"/>
@@ -6580,7 +6709,7 @@
           <w:lang w:val="en-IN"/>
         </w:rPr>
       </w:pPr>
-      <w:bookmarkStart w:id="2" w:name="_Toc13389"/>
+      <w:bookmarkStart w:id="2" w:name="_Toc29694"/>
       <w:r>
         <w:rPr>
           <w:rFonts w:hint="default"/>
@@ -6599,7 +6728,7 @@
           <w:lang w:val="en-IN"/>
         </w:rPr>
       </w:pPr>
-      <w:bookmarkStart w:id="3" w:name="_Toc9347"/>
+      <w:bookmarkStart w:id="3" w:name="_Toc18855"/>
       <w:r>
         <w:rPr>
           <w:rFonts w:hint="default"/>
@@ -6618,7 +6747,7 @@
           <w:lang w:val="en-IN"/>
         </w:rPr>
       </w:pPr>
-      <w:bookmarkStart w:id="4" w:name="_Toc8662"/>
+      <w:bookmarkStart w:id="4" w:name="_Toc10687"/>
       <w:r>
         <w:rPr>
           <w:rFonts w:hint="default"/>
@@ -6637,7 +6766,7 @@
           <w:lang w:val="en-IN"/>
         </w:rPr>
       </w:pPr>
-      <w:bookmarkStart w:id="5" w:name="_Toc6125"/>
+      <w:bookmarkStart w:id="5" w:name="_Toc11826"/>
       <w:r>
         <w:rPr>
           <w:rFonts w:hint="default"/>
@@ -6656,7 +6785,7 @@
           <w:lang w:val="en-IN"/>
         </w:rPr>
       </w:pPr>
-      <w:bookmarkStart w:id="6" w:name="_Toc9125"/>
+      <w:bookmarkStart w:id="6" w:name="_Toc6869"/>
       <w:r>
         <w:rPr>
           <w:rFonts w:hint="default"/>
@@ -6675,7 +6804,7 @@
           <w:lang w:val="en-IN"/>
         </w:rPr>
       </w:pPr>
-      <w:bookmarkStart w:id="7" w:name="_Toc19953"/>
+      <w:bookmarkStart w:id="7" w:name="_Toc28266"/>
       <w:r>
         <w:rPr>
           <w:rFonts w:hint="default"/>
@@ -6740,7 +6869,7 @@
           <w:lang w:val="en-IN"/>
         </w:rPr>
       </w:pPr>
-      <w:bookmarkStart w:id="8" w:name="_Toc24677"/>
+      <w:bookmarkStart w:id="8" w:name="_Toc20702"/>
       <w:r>
         <w:rPr>
           <w:rFonts w:hint="default"/>
@@ -7634,6 +7763,7 @@
             <w:insideH w:val="none" w:color="auto" w:sz="0" w:space="0"/>
             <w:insideV w:val="none" w:color="auto" w:sz="0" w:space="0"/>
           </w:tblBorders>
+          <w:shd w:val="clear" w:color="auto" w:fill="E2EFDA" w:themeFill="accent6" w:themeFillTint="32"/>
           <w:tblCellMar>
             <w:top w:w="15" w:type="dxa"/>
             <w:left w:w="15" w:type="dxa"/>
@@ -7843,6 +7973,7 @@
             <w:insideH w:val="none" w:color="auto" w:sz="0" w:space="0"/>
             <w:insideV w:val="none" w:color="auto" w:sz="0" w:space="0"/>
           </w:tblBorders>
+          <w:shd w:val="clear" w:color="auto" w:fill="E2EFDA" w:themeFill="accent6" w:themeFillTint="32"/>
           <w:tblCellMar>
             <w:top w:w="15" w:type="dxa"/>
             <w:left w:w="15" w:type="dxa"/>
@@ -8262,6 +8393,7 @@
             <w:insideH w:val="none" w:color="auto" w:sz="0" w:space="0"/>
             <w:insideV w:val="none" w:color="auto" w:sz="0" w:space="0"/>
           </w:tblBorders>
+          <w:shd w:val="clear" w:color="auto" w:fill="E2EFDA" w:themeFill="accent6" w:themeFillTint="32"/>
           <w:tblCellMar>
             <w:top w:w="15" w:type="dxa"/>
             <w:left w:w="15" w:type="dxa"/>
@@ -9109,7 +9241,7 @@
           <w:lang w:val="en-IN"/>
         </w:rPr>
       </w:pPr>
-      <w:bookmarkStart w:id="9" w:name="_Toc18418"/>
+      <w:bookmarkStart w:id="9" w:name="_Toc21719"/>
       <w:r>
         <w:rPr>
           <w:rFonts w:hint="default"/>
@@ -9128,7 +9260,7 @@
           <w:lang w:val="en-IN"/>
         </w:rPr>
       </w:pPr>
-      <w:bookmarkStart w:id="10" w:name="_Toc31682"/>
+      <w:bookmarkStart w:id="10" w:name="_Toc15905"/>
       <w:r>
         <w:rPr>
           <w:rFonts w:hint="default"/>
@@ -9147,7 +9279,7 @@
           <w:lang w:val="en-US"/>
         </w:rPr>
       </w:pPr>
-      <w:bookmarkStart w:id="11" w:name="_Toc2905"/>
+      <w:bookmarkStart w:id="11" w:name="_Toc32023"/>
       <w:r>
         <w:rPr>
           <w:rFonts w:hint="default"/>
@@ -9166,7 +9298,7 @@
           <w:lang w:val="en-IN"/>
         </w:rPr>
       </w:pPr>
-      <w:bookmarkStart w:id="12" w:name="_Toc23595"/>
+      <w:bookmarkStart w:id="12" w:name="_Toc102"/>
       <w:r>
         <w:rPr>
           <w:rFonts w:hint="default"/>
@@ -9185,7 +9317,7 @@
           <w:lang w:val="en-IN"/>
         </w:rPr>
       </w:pPr>
-      <w:bookmarkStart w:id="13" w:name="_Toc10466"/>
+      <w:bookmarkStart w:id="13" w:name="_Toc25553"/>
       <w:r>
         <w:rPr>
           <w:rFonts w:hint="default"/>
@@ -9321,7 +9453,7 @@
           <w:lang w:val="en-IN"/>
         </w:rPr>
       </w:pPr>
-      <w:bookmarkStart w:id="14" w:name="_Toc2920"/>
+      <w:bookmarkStart w:id="14" w:name="_Toc10169"/>
       <w:r>
         <w:rPr>
           <w:rFonts w:hint="default"/>
@@ -9378,7 +9510,7 @@
           <w:lang w:val="en-IN"/>
         </w:rPr>
       </w:pPr>
-      <w:bookmarkStart w:id="15" w:name="_Toc14145"/>
+      <w:bookmarkStart w:id="15" w:name="_Toc12023"/>
       <w:r>
         <w:rPr>
           <w:rFonts w:hint="default"/>
@@ -9620,7 +9752,7 @@
           <w:lang w:val="en-IN"/>
         </w:rPr>
       </w:pPr>
-      <w:bookmarkStart w:id="16" w:name="_Toc28967"/>
+      <w:bookmarkStart w:id="16" w:name="_Toc2059"/>
       <w:r>
         <w:rPr>
           <w:rFonts w:hint="default"/>
@@ -9808,7 +9940,7 @@
           <w:lang w:val="en-IN"/>
         </w:rPr>
       </w:pPr>
-      <w:bookmarkStart w:id="17" w:name="_Toc9234"/>
+      <w:bookmarkStart w:id="17" w:name="_Toc14680"/>
       <w:r>
         <w:rPr>
           <w:rFonts w:hint="default"/>
@@ -9893,7 +10025,7 @@
           <w:lang w:val="en-IN"/>
         </w:rPr>
       </w:pPr>
-      <w:bookmarkStart w:id="18" w:name="_Toc24238"/>
+      <w:bookmarkStart w:id="18" w:name="_Toc5386"/>
       <w:r>
         <w:rPr>
           <w:rFonts w:hint="default"/>
@@ -9963,7 +10095,7 @@
           <w:lang w:val="en-IN"/>
         </w:rPr>
       </w:pPr>
-      <w:bookmarkStart w:id="19" w:name="_Toc5426"/>
+      <w:bookmarkStart w:id="19" w:name="_Toc919"/>
       <w:r>
         <w:rPr>
           <w:rFonts w:hint="default"/>
@@ -9990,7 +10122,7 @@
           <w:lang w:val="en-US"/>
         </w:rPr>
       </w:pPr>
-      <w:bookmarkStart w:id="20" w:name="_Toc23886"/>
+      <w:bookmarkStart w:id="20" w:name="_Toc437"/>
       <w:r>
         <w:rPr>
           <w:rFonts w:hint="default"/>
@@ -10024,7 +10156,7 @@
           <w:lang w:val="en-IN"/>
         </w:rPr>
       </w:pPr>
-      <w:bookmarkStart w:id="21" w:name="_Toc9712"/>
+      <w:bookmarkStart w:id="21" w:name="_Toc32254"/>
       <w:r>
         <w:rPr>
           <w:rFonts w:hint="default"/>
@@ -10050,7 +10182,7 @@
           <w:lang w:val="en-US"/>
         </w:rPr>
       </w:pPr>
-      <w:bookmarkStart w:id="22" w:name="_Toc32084"/>
+      <w:bookmarkStart w:id="22" w:name="_Toc26983"/>
       <w:r>
         <w:rPr>
           <w:rFonts w:hint="default"/>
@@ -10076,7 +10208,7 @@
           <w:lang w:val="en-US"/>
         </w:rPr>
       </w:pPr>
-      <w:bookmarkStart w:id="23" w:name="_Toc26299"/>
+      <w:bookmarkStart w:id="23" w:name="_Toc31178"/>
       <w:r>
         <w:rPr>
           <w:rFonts w:hint="default"/>
@@ -10102,7 +10234,7 @@
           <w:lang w:val="en-US"/>
         </w:rPr>
       </w:pPr>
-      <w:bookmarkStart w:id="24" w:name="_Toc4481"/>
+      <w:bookmarkStart w:id="24" w:name="_Toc13944"/>
       <w:r>
         <w:rPr>
           <w:rFonts w:hint="default"/>
@@ -10121,7 +10253,7 @@
           <w:lang w:val="en-IN"/>
         </w:rPr>
       </w:pPr>
-      <w:bookmarkStart w:id="25" w:name="_Toc31535"/>
+      <w:bookmarkStart w:id="25" w:name="_Toc17883"/>
       <w:r>
         <w:rPr>
           <w:rFonts w:hint="default"/>
@@ -10140,7 +10272,7 @@
           <w:lang w:val="en-US"/>
         </w:rPr>
       </w:pPr>
-      <w:bookmarkStart w:id="26" w:name="_Toc25430"/>
+      <w:bookmarkStart w:id="26" w:name="_Toc23201"/>
       <w:r>
         <w:rPr>
           <w:rFonts w:hint="default"/>
@@ -10159,7 +10291,7 @@
           <w:lang w:val="en-IN"/>
         </w:rPr>
       </w:pPr>
-      <w:bookmarkStart w:id="27" w:name="_Toc20920"/>
+      <w:bookmarkStart w:id="27" w:name="_Toc23025"/>
       <w:r>
         <w:rPr>
           <w:rFonts w:hint="default"/>
@@ -10208,7 +10340,7 @@
           <w:lang w:val="en-IN"/>
         </w:rPr>
       </w:pPr>
-      <w:bookmarkStart w:id="28" w:name="_Toc3772"/>
+      <w:bookmarkStart w:id="28" w:name="_Toc20422"/>
       <w:r>
         <w:rPr>
           <w:rFonts w:hint="default"/>
@@ -10241,7 +10373,7 @@
           <w:lang w:val="en-IN"/>
         </w:rPr>
       </w:pPr>
-      <w:bookmarkStart w:id="29" w:name="_Toc2341"/>
+      <w:bookmarkStart w:id="29" w:name="_Toc19687"/>
       <w:r>
         <w:rPr>
           <w:rFonts w:hint="default"/>
@@ -12291,7 +12423,6 @@
             <w:insideH w:val="none" w:color="auto" w:sz="0" w:space="0"/>
             <w:insideV w:val="none" w:color="auto" w:sz="0" w:space="0"/>
           </w:tblBorders>
-          <w:shd w:val="clear" w:color="auto" w:fill="auto"/>
           <w:tblCellMar>
             <w:top w:w="15" w:type="dxa"/>
             <w:left w:w="15" w:type="dxa"/>
@@ -12620,7 +12751,7 @@
           <w:lang w:val="en-IN"/>
         </w:rPr>
       </w:pPr>
-      <w:bookmarkStart w:id="30" w:name="_Toc26561"/>
+      <w:bookmarkStart w:id="30" w:name="_Toc19416"/>
       <w:r>
         <w:rPr>
           <w:rFonts w:hint="default"/>
@@ -12639,7 +12770,7 @@
           <w:lang w:val="en-IN"/>
         </w:rPr>
       </w:pPr>
-      <w:bookmarkStart w:id="31" w:name="_Toc31701"/>
+      <w:bookmarkStart w:id="31" w:name="_Toc30074"/>
       <w:r>
         <w:rPr>
           <w:rFonts w:hint="default"/>
@@ -12658,7 +12789,7 @@
           <w:lang w:val="en-IN"/>
         </w:rPr>
       </w:pPr>
-      <w:bookmarkStart w:id="32" w:name="_Toc9104"/>
+      <w:bookmarkStart w:id="32" w:name="_Toc10467"/>
       <w:r>
         <w:rPr>
           <w:rFonts w:hint="default"/>
@@ -12677,7 +12808,7 @@
           <w:lang w:val="en-IN"/>
         </w:rPr>
       </w:pPr>
-      <w:bookmarkStart w:id="33" w:name="_Toc25969"/>
+      <w:bookmarkStart w:id="33" w:name="_Toc21159"/>
       <w:r>
         <w:rPr>
           <w:rFonts w:hint="default"/>
@@ -12696,7 +12827,7 @@
           <w:lang w:val="en-IN"/>
         </w:rPr>
       </w:pPr>
-      <w:bookmarkStart w:id="34" w:name="_Toc1478"/>
+      <w:bookmarkStart w:id="34" w:name="_Toc19088"/>
       <w:r>
         <w:rPr>
           <w:rFonts w:hint="default"/>
@@ -12824,7 +12955,7 @@
           <w:lang w:val="en-IN"/>
         </w:rPr>
       </w:pPr>
-      <w:bookmarkStart w:id="35" w:name="_Toc32589"/>
+      <w:bookmarkStart w:id="35" w:name="_Toc32679"/>
       <w:r>
         <w:rPr>
           <w:rFonts w:hint="default"/>
@@ -12843,7 +12974,7 @@
           <w:lang w:val="en-IN"/>
         </w:rPr>
       </w:pPr>
-      <w:bookmarkStart w:id="36" w:name="_Toc7635"/>
+      <w:bookmarkStart w:id="36" w:name="_Toc21658"/>
       <w:r>
         <w:rPr>
           <w:rFonts w:hint="default"/>
@@ -13500,7 +13631,6 @@
             <w:insideH w:val="none" w:color="auto" w:sz="0" w:space="0"/>
             <w:insideV w:val="none" w:color="auto" w:sz="0" w:space="0"/>
           </w:tblBorders>
-          <w:shd w:val="clear" w:color="auto" w:fill="auto"/>
           <w:tblCellMar>
             <w:top w:w="15" w:type="dxa"/>
             <w:left w:w="15" w:type="dxa"/>
@@ -13682,7 +13812,6 @@
             <w:insideH w:val="none" w:color="auto" w:sz="0" w:space="0"/>
             <w:insideV w:val="none" w:color="auto" w:sz="0" w:space="0"/>
           </w:tblBorders>
-          <w:shd w:val="clear" w:color="auto" w:fill="auto"/>
           <w:tblCellMar>
             <w:top w:w="15" w:type="dxa"/>
             <w:left w:w="15" w:type="dxa"/>
@@ -13881,7 +14010,6 @@
             <w:insideH w:val="none" w:color="auto" w:sz="0" w:space="0"/>
             <w:insideV w:val="none" w:color="auto" w:sz="0" w:space="0"/>
           </w:tblBorders>
-          <w:shd w:val="clear" w:color="auto" w:fill="auto"/>
           <w:tblCellMar>
             <w:top w:w="15" w:type="dxa"/>
             <w:left w:w="15" w:type="dxa"/>
@@ -14079,7 +14207,7 @@
           <w:lang w:val="en-IN"/>
         </w:rPr>
       </w:pPr>
-      <w:bookmarkStart w:id="37" w:name="_Toc4320"/>
+      <w:bookmarkStart w:id="37" w:name="_Toc22796"/>
       <w:r>
         <w:rPr>
           <w:rFonts w:hint="default"/>
@@ -14164,7 +14292,7 @@
           <w:lang w:val="en-IN"/>
         </w:rPr>
       </w:pPr>
-      <w:bookmarkStart w:id="38" w:name="_Toc15373"/>
+      <w:bookmarkStart w:id="38" w:name="_Toc25095"/>
       <w:r>
         <w:rPr>
           <w:rFonts w:hint="default"/>
@@ -14183,7 +14311,7 @@
           <w:lang w:val="en-IN"/>
         </w:rPr>
       </w:pPr>
-      <w:bookmarkStart w:id="39" w:name="_Toc7416"/>
+      <w:bookmarkStart w:id="39" w:name="_Toc25489"/>
       <w:r>
         <w:rPr>
           <w:rFonts w:hint="default"/>
@@ -14202,7 +14330,7 @@
           <w:lang w:val="en-IN"/>
         </w:rPr>
       </w:pPr>
-      <w:bookmarkStart w:id="40" w:name="_Toc17558"/>
+      <w:bookmarkStart w:id="40" w:name="_Toc11055"/>
       <w:r>
         <w:rPr>
           <w:rFonts w:hint="default"/>
@@ -14221,7 +14349,7 @@
           <w:lang w:val="en-IN"/>
         </w:rPr>
       </w:pPr>
-      <w:bookmarkStart w:id="41" w:name="_Toc22930"/>
+      <w:bookmarkStart w:id="41" w:name="_Toc19096"/>
       <w:r>
         <w:rPr>
           <w:rFonts w:hint="default"/>
@@ -14240,7 +14368,7 @@
           <w:lang w:val="en-IN"/>
         </w:rPr>
       </w:pPr>
-      <w:bookmarkStart w:id="42" w:name="_Toc30284"/>
+      <w:bookmarkStart w:id="42" w:name="_Toc14535"/>
       <w:r>
         <w:rPr>
           <w:rFonts w:hint="default"/>
@@ -14259,7 +14387,7 @@
           <w:lang w:val="en-IN"/>
         </w:rPr>
       </w:pPr>
-      <w:bookmarkStart w:id="43" w:name="_Toc20356"/>
+      <w:bookmarkStart w:id="43" w:name="_Toc15212"/>
       <w:r>
         <w:rPr>
           <w:rFonts w:hint="default"/>
@@ -14432,7 +14560,7 @@
           <w:lang w:val="en-IN"/>
         </w:rPr>
       </w:pPr>
-      <w:bookmarkStart w:id="44" w:name="_Toc11863"/>
+      <w:bookmarkStart w:id="44" w:name="_Toc29844"/>
       <w:r>
         <w:rPr>
           <w:rFonts w:hint="default"/>
@@ -14451,7 +14579,7 @@
           <w:lang w:val="en-US"/>
         </w:rPr>
       </w:pPr>
-      <w:bookmarkStart w:id="45" w:name="_Toc10328"/>
+      <w:bookmarkStart w:id="45" w:name="_Toc19394"/>
       <w:r>
         <w:rPr>
           <w:rFonts w:hint="default"/>
@@ -14470,7 +14598,7 @@
           <w:lang w:val="en-US"/>
         </w:rPr>
       </w:pPr>
-      <w:bookmarkStart w:id="46" w:name="_Toc13591"/>
+      <w:bookmarkStart w:id="46" w:name="_Toc11383"/>
       <w:r>
         <w:rPr>
           <w:rFonts w:hint="default"/>
@@ -14489,7 +14617,7 @@
           <w:lang w:val="en-US"/>
         </w:rPr>
       </w:pPr>
-      <w:bookmarkStart w:id="47" w:name="_Toc9218"/>
+      <w:bookmarkStart w:id="47" w:name="_Toc19724"/>
       <w:r>
         <w:rPr>
           <w:rFonts w:hint="default"/>
@@ -14537,7 +14665,7 @@
           <w:lang w:val="en-US"/>
         </w:rPr>
       </w:pPr>
-      <w:bookmarkStart w:id="48" w:name="_Toc18296"/>
+      <w:bookmarkStart w:id="48" w:name="_Toc735"/>
       <w:r>
         <w:rPr>
           <w:rFonts w:hint="default"/>
@@ -14556,7 +14684,7 @@
           <w:lang w:val="en-IN"/>
         </w:rPr>
       </w:pPr>
-      <w:bookmarkStart w:id="49" w:name="_Toc15713"/>
+      <w:bookmarkStart w:id="49" w:name="_Toc15260"/>
       <w:r>
         <w:rPr>
           <w:rFonts w:hint="default"/>
@@ -14589,7 +14717,7 @@
           <w:lang w:val="en-IN"/>
         </w:rPr>
       </w:pPr>
-      <w:bookmarkStart w:id="50" w:name="_Toc26618"/>
+      <w:bookmarkStart w:id="50" w:name="_Toc24566"/>
       <w:r>
         <w:rPr>
           <w:rFonts w:hint="default"/>
@@ -14652,7 +14780,7 @@
           <w:lang w:val="en-IN"/>
         </w:rPr>
       </w:pPr>
-      <w:bookmarkStart w:id="51" w:name="_Toc31653"/>
+      <w:bookmarkStart w:id="51" w:name="_Toc12200"/>
       <w:r>
         <w:rPr>
           <w:rFonts w:hint="default"/>
@@ -14671,7 +14799,7 @@
           <w:lang w:val="en-IN"/>
         </w:rPr>
       </w:pPr>
-      <w:bookmarkStart w:id="52" w:name="_Toc7408"/>
+      <w:bookmarkStart w:id="52" w:name="_Toc20732"/>
       <w:r>
         <w:rPr>
           <w:rFonts w:hint="default"/>
@@ -14911,6 +15039,7 @@
             <w:insideH w:val="none" w:color="auto" w:sz="0" w:space="0"/>
             <w:insideV w:val="none" w:color="auto" w:sz="0" w:space="0"/>
           </w:tblBorders>
+          <w:shd w:val="clear" w:color="auto" w:fill="auto"/>
           <w:tblCellMar>
             <w:top w:w="15" w:type="dxa"/>
             <w:left w:w="15" w:type="dxa"/>
@@ -15092,6 +15221,7 @@
             <w:insideH w:val="none" w:color="auto" w:sz="0" w:space="0"/>
             <w:insideV w:val="none" w:color="auto" w:sz="0" w:space="0"/>
           </w:tblBorders>
+          <w:shd w:val="clear" w:color="auto" w:fill="auto"/>
           <w:tblCellMar>
             <w:top w:w="15" w:type="dxa"/>
             <w:left w:w="15" w:type="dxa"/>
@@ -15274,6 +15404,7 @@
             <w:insideH w:val="none" w:color="auto" w:sz="0" w:space="0"/>
             <w:insideV w:val="none" w:color="auto" w:sz="0" w:space="0"/>
           </w:tblBorders>
+          <w:shd w:val="clear" w:color="auto" w:fill="auto"/>
           <w:tblCellMar>
             <w:top w:w="15" w:type="dxa"/>
             <w:left w:w="15" w:type="dxa"/>
@@ -15637,6 +15768,7 @@
             <w:insideH w:val="none" w:color="auto" w:sz="0" w:space="0"/>
             <w:insideV w:val="none" w:color="auto" w:sz="0" w:space="0"/>
           </w:tblBorders>
+          <w:shd w:val="clear" w:color="auto" w:fill="auto"/>
           <w:tblCellMar>
             <w:top w:w="15" w:type="dxa"/>
             <w:left w:w="15" w:type="dxa"/>
@@ -15818,6 +15950,7 @@
             <w:insideH w:val="none" w:color="auto" w:sz="0" w:space="0"/>
             <w:insideV w:val="none" w:color="auto" w:sz="0" w:space="0"/>
           </w:tblBorders>
+          <w:shd w:val="clear" w:color="auto" w:fill="auto"/>
           <w:tblCellMar>
             <w:top w:w="15" w:type="dxa"/>
             <w:left w:w="15" w:type="dxa"/>
@@ -16188,7 +16321,7 @@
           <w:lang w:val="en-IN"/>
         </w:rPr>
       </w:pPr>
-      <w:bookmarkStart w:id="53" w:name="_Toc8214"/>
+      <w:bookmarkStart w:id="53" w:name="_Toc10163"/>
       <w:r>
         <w:rPr>
           <w:rFonts w:hint="default"/>
@@ -16214,7 +16347,7 @@
           <w:lang w:val="en-IN"/>
         </w:rPr>
       </w:pPr>
-      <w:bookmarkStart w:id="54" w:name="_Toc11717"/>
+      <w:bookmarkStart w:id="54" w:name="_Toc28587"/>
       <w:r>
         <w:rPr>
           <w:rFonts w:hint="default"/>
@@ -16233,7 +16366,7 @@
           <w:lang w:val="en-IN"/>
         </w:rPr>
       </w:pPr>
-      <w:bookmarkStart w:id="55" w:name="_Toc6855"/>
+      <w:bookmarkStart w:id="55" w:name="_Toc32479"/>
       <w:r>
         <w:rPr>
           <w:rFonts w:hint="default"/>
@@ -16252,7 +16385,7 @@
           <w:lang w:val="en-IN"/>
         </w:rPr>
       </w:pPr>
-      <w:bookmarkStart w:id="56" w:name="_Toc16193"/>
+      <w:bookmarkStart w:id="56" w:name="_Toc31135"/>
       <w:r>
         <w:rPr>
           <w:rFonts w:hint="default"/>
@@ -16271,7 +16404,7 @@
           <w:lang w:val="en-US"/>
         </w:rPr>
       </w:pPr>
-      <w:bookmarkStart w:id="57" w:name="_Toc17986"/>
+      <w:bookmarkStart w:id="57" w:name="_Toc14134"/>
       <w:r>
         <w:rPr>
           <w:rFonts w:hint="default"/>
@@ -16290,7 +16423,7 @@
           <w:lang w:val="en-US"/>
         </w:rPr>
       </w:pPr>
-      <w:bookmarkStart w:id="58" w:name="_Toc28455"/>
+      <w:bookmarkStart w:id="58" w:name="_Toc16406"/>
       <w:r>
         <w:rPr>
           <w:rFonts w:hint="default"/>
@@ -16375,7 +16508,7 @@
           <w:lang w:val="en-US"/>
         </w:rPr>
       </w:pPr>
-      <w:bookmarkStart w:id="59" w:name="_Toc10541"/>
+      <w:bookmarkStart w:id="59" w:name="_Toc16120"/>
       <w:r>
         <w:rPr>
           <w:rFonts w:hint="default"/>
@@ -16394,7 +16527,7 @@
           <w:lang w:val="en-IN"/>
         </w:rPr>
       </w:pPr>
-      <w:bookmarkStart w:id="60" w:name="_Toc20906"/>
+      <w:bookmarkStart w:id="60" w:name="_Toc6781"/>
       <w:r>
         <w:rPr>
           <w:rFonts w:hint="default"/>
@@ -16413,7 +16546,7 @@
           <w:lang w:val="en-US"/>
         </w:rPr>
       </w:pPr>
-      <w:bookmarkStart w:id="61" w:name="_Toc13942"/>
+      <w:bookmarkStart w:id="61" w:name="_Toc20827"/>
       <w:r>
         <w:rPr>
           <w:rFonts w:hint="default"/>
@@ -16447,7 +16580,7 @@
           <w:lang w:val="en-IN"/>
         </w:rPr>
       </w:pPr>
-      <w:bookmarkStart w:id="62" w:name="_Toc1918"/>
+      <w:bookmarkStart w:id="62" w:name="_Toc6827"/>
       <w:r>
         <w:rPr>
           <w:rFonts w:hint="default"/>
@@ -16466,7 +16599,7 @@
           <w:lang w:val="en-US"/>
         </w:rPr>
       </w:pPr>
-      <w:bookmarkStart w:id="63" w:name="_Toc1932"/>
+      <w:bookmarkStart w:id="63" w:name="_Toc22126"/>
       <w:r>
         <w:rPr>
           <w:rFonts w:hint="default"/>
@@ -16485,7 +16618,7 @@
           <w:lang w:val="en-US"/>
         </w:rPr>
       </w:pPr>
-      <w:bookmarkStart w:id="64" w:name="_Toc6557"/>
+      <w:bookmarkStart w:id="64" w:name="_Toc30652"/>
       <w:r>
         <w:rPr>
           <w:rFonts w:hint="default"/>
@@ -16511,7 +16644,7 @@
           <w:lang w:val="en-IN"/>
         </w:rPr>
       </w:pPr>
-      <w:bookmarkStart w:id="65" w:name="_Toc10668"/>
+      <w:bookmarkStart w:id="65" w:name="_Toc767"/>
       <w:r>
         <w:rPr>
           <w:rFonts w:hint="default"/>
@@ -16530,7 +16663,7 @@
           <w:lang w:val="en-IN"/>
         </w:rPr>
       </w:pPr>
-      <w:bookmarkStart w:id="66" w:name="_Toc28654"/>
+      <w:bookmarkStart w:id="66" w:name="_Toc3297"/>
       <w:r>
         <w:rPr>
           <w:rFonts w:hint="default"/>
@@ -16549,7 +16682,7 @@
           <w:lang w:val="en-IN"/>
         </w:rPr>
       </w:pPr>
-      <w:bookmarkStart w:id="67" w:name="_Toc7756"/>
+      <w:bookmarkStart w:id="67" w:name="_Toc16556"/>
       <w:r>
         <w:rPr>
           <w:rFonts w:hint="default"/>
@@ -16568,7 +16701,7 @@
           <w:lang w:val="en-IN"/>
         </w:rPr>
       </w:pPr>
-      <w:bookmarkStart w:id="68" w:name="_Toc8819"/>
+      <w:bookmarkStart w:id="68" w:name="_Toc29608"/>
       <w:r>
         <w:rPr>
           <w:rFonts w:hint="default"/>
@@ -16595,7 +16728,7 @@
           <w:lang w:val="en-US"/>
         </w:rPr>
       </w:pPr>
-      <w:bookmarkStart w:id="69" w:name="_Toc28714"/>
+      <w:bookmarkStart w:id="69" w:name="_Toc26509"/>
       <w:r>
         <w:rPr>
           <w:rFonts w:hint="default"/>
@@ -16614,7 +16747,7 @@
           <w:lang w:val="en-US"/>
         </w:rPr>
       </w:pPr>
-      <w:bookmarkStart w:id="70" w:name="_Toc8368"/>
+      <w:bookmarkStart w:id="70" w:name="_Toc15750"/>
       <w:r>
         <w:rPr>
           <w:rFonts w:hint="default"/>
@@ -16697,7 +16830,7 @@
           <w:lang w:val="en-IN"/>
         </w:rPr>
       </w:pPr>
-      <w:bookmarkStart w:id="71" w:name="_Toc2443"/>
+      <w:bookmarkStart w:id="71" w:name="_Toc24085"/>
       <w:r>
         <w:rPr>
           <w:rFonts w:hint="default"/>
@@ -16716,7 +16849,7 @@
           <w:lang w:val="en-US"/>
         </w:rPr>
       </w:pPr>
-      <w:bookmarkStart w:id="72" w:name="_Toc18783"/>
+      <w:bookmarkStart w:id="72" w:name="_Toc11943"/>
       <w:r>
         <w:rPr>
           <w:rFonts w:hint="default"/>
@@ -16735,7 +16868,7 @@
           <w:lang w:val="en-US"/>
         </w:rPr>
       </w:pPr>
-      <w:bookmarkStart w:id="73" w:name="_Toc7593"/>
+      <w:bookmarkStart w:id="73" w:name="_Toc6432"/>
       <w:r>
         <w:rPr>
           <w:rFonts w:hint="default"/>
@@ -16844,7 +16977,7 @@
           <w:lang w:val="en-IN"/>
         </w:rPr>
       </w:pPr>
-      <w:bookmarkStart w:id="74" w:name="_Toc7341"/>
+      <w:bookmarkStart w:id="74" w:name="_Toc11349"/>
       <w:r>
         <w:rPr>
           <w:rFonts w:hint="default"/>
@@ -16878,7 +17011,7 @@
           <w:lang w:val="en-IN"/>
         </w:rPr>
       </w:pPr>
-      <w:bookmarkStart w:id="75" w:name="_Toc18021"/>
+      <w:bookmarkStart w:id="75" w:name="_Toc1351"/>
       <w:r>
         <w:rPr>
           <w:rFonts w:hint="default"/>
@@ -17007,7 +17140,7 @@
           <w:lang w:val="en-IN"/>
         </w:rPr>
       </w:pPr>
-      <w:bookmarkStart w:id="76" w:name="_Toc17824"/>
+      <w:bookmarkStart w:id="76" w:name="_Toc25455"/>
       <w:r>
         <w:rPr>
           <w:rFonts w:hint="default"/>
@@ -17231,7 +17364,7 @@
           <w:lang w:val="en-IN"/>
         </w:rPr>
       </w:pPr>
-      <w:bookmarkStart w:id="77" w:name="_Toc16567"/>
+      <w:bookmarkStart w:id="77" w:name="_Toc27628"/>
       <w:r>
         <w:rPr>
           <w:rFonts w:hint="default"/>
@@ -17273,7 +17406,7 @@
           <w:lang w:val="en-IN"/>
         </w:rPr>
       </w:pPr>
-      <w:bookmarkStart w:id="78" w:name="_Toc23372"/>
+      <w:bookmarkStart w:id="78" w:name="_Toc4042"/>
       <w:r>
         <w:rPr>
           <w:rFonts w:hint="default"/>
@@ -17323,6 +17456,7 @@
             <w:insideH w:val="none" w:color="auto" w:sz="0" w:space="0"/>
             <w:insideV w:val="none" w:color="auto" w:sz="0" w:space="0"/>
           </w:tblBorders>
+          <w:shd w:val="clear" w:color="auto" w:fill="auto"/>
           <w:tblCellMar>
             <w:top w:w="15" w:type="dxa"/>
             <w:left w:w="15" w:type="dxa"/>
@@ -17507,6 +17641,7 @@
             <w:insideH w:val="none" w:color="auto" w:sz="0" w:space="0"/>
             <w:insideV w:val="none" w:color="auto" w:sz="0" w:space="0"/>
           </w:tblBorders>
+          <w:shd w:val="clear" w:color="auto" w:fill="auto"/>
           <w:tblCellMar>
             <w:top w:w="15" w:type="dxa"/>
             <w:left w:w="15" w:type="dxa"/>
@@ -17679,6 +17814,7 @@
             <w:insideH w:val="none" w:color="auto" w:sz="0" w:space="0"/>
             <w:insideV w:val="none" w:color="auto" w:sz="0" w:space="0"/>
           </w:tblBorders>
+          <w:shd w:val="clear" w:color="auto" w:fill="auto"/>
           <w:tblCellMar>
             <w:top w:w="15" w:type="dxa"/>
             <w:left w:w="15" w:type="dxa"/>
@@ -17851,6 +17987,7 @@
             <w:insideH w:val="none" w:color="auto" w:sz="0" w:space="0"/>
             <w:insideV w:val="none" w:color="auto" w:sz="0" w:space="0"/>
           </w:tblBorders>
+          <w:shd w:val="clear" w:color="auto" w:fill="auto"/>
           <w:tblCellMar>
             <w:top w:w="15" w:type="dxa"/>
             <w:left w:w="15" w:type="dxa"/>
@@ -18023,6 +18160,7 @@
             <w:insideH w:val="none" w:color="auto" w:sz="0" w:space="0"/>
             <w:insideV w:val="none" w:color="auto" w:sz="0" w:space="0"/>
           </w:tblBorders>
+          <w:shd w:val="clear" w:color="auto" w:fill="auto"/>
           <w:tblCellMar>
             <w:top w:w="15" w:type="dxa"/>
             <w:left w:w="15" w:type="dxa"/>
@@ -18263,6 +18401,7 @@
             <w:insideH w:val="none" w:color="auto" w:sz="0" w:space="0"/>
             <w:insideV w:val="none" w:color="auto" w:sz="0" w:space="0"/>
           </w:tblBorders>
+          <w:shd w:val="clear" w:color="auto" w:fill="auto"/>
           <w:tblCellMar>
             <w:top w:w="15" w:type="dxa"/>
             <w:left w:w="15" w:type="dxa"/>
@@ -18469,6 +18608,7 @@
             <w:insideH w:val="none" w:color="auto" w:sz="0" w:space="0"/>
             <w:insideV w:val="none" w:color="auto" w:sz="0" w:space="0"/>
           </w:tblBorders>
+          <w:shd w:val="clear" w:color="auto" w:fill="auto"/>
           <w:tblCellMar>
             <w:top w:w="15" w:type="dxa"/>
             <w:left w:w="15" w:type="dxa"/>
@@ -18641,6 +18781,7 @@
             <w:insideH w:val="none" w:color="auto" w:sz="0" w:space="0"/>
             <w:insideV w:val="none" w:color="auto" w:sz="0" w:space="0"/>
           </w:tblBorders>
+          <w:shd w:val="clear" w:color="auto" w:fill="auto"/>
           <w:tblCellMar>
             <w:top w:w="15" w:type="dxa"/>
             <w:left w:w="15" w:type="dxa"/>
@@ -18813,6 +18954,7 @@
             <w:insideH w:val="none" w:color="auto" w:sz="0" w:space="0"/>
             <w:insideV w:val="none" w:color="auto" w:sz="0" w:space="0"/>
           </w:tblBorders>
+          <w:shd w:val="clear" w:color="auto" w:fill="auto"/>
           <w:tblCellMar>
             <w:top w:w="15" w:type="dxa"/>
             <w:left w:w="15" w:type="dxa"/>
@@ -18985,6 +19127,7 @@
             <w:insideH w:val="none" w:color="auto" w:sz="0" w:space="0"/>
             <w:insideV w:val="none" w:color="auto" w:sz="0" w:space="0"/>
           </w:tblBorders>
+          <w:shd w:val="clear" w:color="auto" w:fill="auto"/>
           <w:tblCellMar>
             <w:top w:w="15" w:type="dxa"/>
             <w:left w:w="15" w:type="dxa"/>
@@ -19165,7 +19308,7 @@
           <w:lang w:val="en-US"/>
         </w:rPr>
       </w:pPr>
-      <w:bookmarkStart w:id="79" w:name="_Toc17779"/>
+      <w:bookmarkStart w:id="79" w:name="_Toc14753"/>
       <w:r>
         <w:rPr>
           <w:rFonts w:hint="default"/>
@@ -19174,6 +19317,21 @@
         <w:t>What is table scan</w:t>
       </w:r>
       <w:bookmarkEnd w:id="79"/>
+    </w:p>
+    <w:p>
+      <w:pPr>
+        <w:rPr>
+          <w:rFonts w:hint="default"/>
+          <w:lang w:val="en-IN"/>
+        </w:rPr>
+      </w:pPr>
+      <w:r>
+        <w:rPr>
+          <w:rFonts w:hint="default"/>
+          <w:lang w:val="en-IN"/>
+        </w:rPr>
+        <w:t>If indexing is not implemented for tables then we need to iterate the entire table to find the matching element. This is said to be table scan.</w:t>
+      </w:r>
     </w:p>
     <w:p>
       <w:pPr>
@@ -19184,7 +19342,7 @@
           <w:lang w:val="en-IN"/>
         </w:rPr>
       </w:pPr>
-      <w:bookmarkStart w:id="80" w:name="_Toc251"/>
+      <w:bookmarkStart w:id="80" w:name="_Toc21366"/>
       <w:r>
         <w:rPr>
           <w:rFonts w:hint="default"/>
@@ -19203,7 +19361,7 @@
           <w:lang w:val="en-IN"/>
         </w:rPr>
       </w:pPr>
-      <w:bookmarkStart w:id="81" w:name="_Toc10586"/>
+      <w:bookmarkStart w:id="81" w:name="_Toc30938"/>
       <w:r>
         <w:rPr>
           <w:rFonts w:hint="default"/>
@@ -19225,16 +19383,10 @@
           <w:rFonts w:hint="default"/>
           <w:lang w:val="en-IN"/>
         </w:rPr>
-        <w:t>List all employee with number of projects allocated for each employee</w:t>
-      </w:r>
-    </w:p>
-    <w:p>
-      <w:pPr>
-        <w:rPr>
-          <w:rFonts w:hint="default"/>
-          <w:lang w:val="en-IN"/>
-        </w:rPr>
-      </w:pPr>
+        <w:t>List all employee name with number of projects allocated for each employeez</w:t>
+      </w:r>
+    </w:p>
+    <w:p>
       <w:r>
         <w:drawing>
           <wp:inline distT="0" distB="0" distL="114300" distR="114300">
@@ -19281,6 +19433,110 @@
     </w:p>
     <w:p>
       <w:pPr>
+        <w:pStyle w:val="3"/>
+        <w:bidi w:val="0"/>
+        <w:rPr>
+          <w:rFonts w:hint="default"/>
+          <w:lang w:val="en-IN"/>
+        </w:rPr>
+      </w:pPr>
+      <w:bookmarkStart w:id="82" w:name="_Toc17717"/>
+      <w:r>
+        <w:rPr>
+          <w:rFonts w:hint="default"/>
+          <w:lang w:val="en-IN"/>
+        </w:rPr>
+        <w:t>Query: Employees greater than average salary</w:t>
+      </w:r>
+      <w:bookmarkEnd w:id="82"/>
+    </w:p>
+    <w:p>
+      <w:pPr>
+        <w:rPr>
+          <w:rFonts w:hint="default"/>
+          <w:lang w:val="en-IN"/>
+        </w:rPr>
+      </w:pPr>
+      <w:r>
+        <w:drawing>
+          <wp:inline distT="0" distB="0" distL="114300" distR="114300">
+            <wp:extent cx="5269865" cy="1348740"/>
+            <wp:effectExtent l="0" t="0" r="6985" b="3810"/>
+            <wp:docPr id="12" name="Picture 1"/>
+            <wp:cNvGraphicFramePr>
+              <a:graphicFrameLocks xmlns:a="http://schemas.openxmlformats.org/drawingml/2006/main" noChangeAspect="1"/>
+            </wp:cNvGraphicFramePr>
+            <a:graphic xmlns:a="http://schemas.openxmlformats.org/drawingml/2006/main">
+              <a:graphicData uri="http://schemas.openxmlformats.org/drawingml/2006/picture">
+                <pic:pic xmlns:pic="http://schemas.openxmlformats.org/drawingml/2006/picture">
+                  <pic:nvPicPr>
+                    <pic:cNvPr id="12" name="Picture 1"/>
+                    <pic:cNvPicPr>
+                      <a:picLocks noChangeAspect="1"/>
+                    </pic:cNvPicPr>
+                  </pic:nvPicPr>
+                  <pic:blipFill>
+                    <a:blip r:embed="rId14"/>
+                    <a:stretch>
+                      <a:fillRect/>
+                    </a:stretch>
+                  </pic:blipFill>
+                  <pic:spPr>
+                    <a:xfrm>
+                      <a:off x="0" y="0"/>
+                      <a:ext cx="5269865" cy="1348740"/>
+                    </a:xfrm>
+                    <a:prstGeom prst="rect">
+                      <a:avLst/>
+                    </a:prstGeom>
+                    <a:noFill/>
+                    <a:ln>
+                      <a:noFill/>
+                    </a:ln>
+                  </pic:spPr>
+                </pic:pic>
+              </a:graphicData>
+            </a:graphic>
+          </wp:inline>
+        </w:drawing>
+      </w:r>
+    </w:p>
+    <w:p>
+      <w:pPr>
+        <w:pStyle w:val="3"/>
+        <w:bidi w:val="0"/>
+        <w:rPr>
+          <w:rFonts w:hint="default"/>
+          <w:lang w:val="en-IN"/>
+        </w:rPr>
+      </w:pPr>
+      <w:bookmarkStart w:id="83" w:name="_Toc11011"/>
+      <w:r>
+        <w:rPr>
+          <w:rFonts w:hint="default"/>
+          <w:lang w:val="en-IN"/>
+        </w:rPr>
+        <w:t>Query processing phases</w:t>
+      </w:r>
+      <w:bookmarkEnd w:id="83"/>
+    </w:p>
+    <w:p>
+      <w:pPr>
+        <w:rPr>
+          <w:rFonts w:hint="default"/>
+          <w:lang w:val="en-IN"/>
+        </w:rPr>
+      </w:pPr>
+      <w:r>
+        <w:rPr>
+          <w:rFonts w:hint="default"/>
+          <w:lang w:val="en-IN"/>
+        </w:rPr>
+        <w:t>From, On, Join, Where, Group by, withcube or with rollup, having, select, distinct, orderby, top, offset-fetch</w:t>
+      </w:r>
+    </w:p>
+    <w:p>
+      <w:pPr>
         <w:rPr>
           <w:rFonts w:hint="default"/>
           <w:lang w:val="en-IN"/>
@@ -19296,7 +19552,7 @@
           <w:lang w:val="en-IN"/>
         </w:rPr>
       </w:pPr>
-      <w:bookmarkStart w:id="82" w:name="_Toc1160"/>
+      <w:bookmarkStart w:id="84" w:name="_Toc22442"/>
       <w:r>
         <w:rPr>
           <w:rFonts w:hint="default"/>
@@ -19304,7 +19560,7 @@
         </w:rPr>
         <w:t>React</w:t>
       </w:r>
-      <w:bookmarkEnd w:id="82"/>
+      <w:bookmarkEnd w:id="84"/>
     </w:p>
     <w:p>
       <w:pPr>
@@ -19315,7 +19571,7 @@
           <w:lang w:val="en-IN"/>
         </w:rPr>
       </w:pPr>
-      <w:bookmarkStart w:id="83" w:name="_Toc1681"/>
+      <w:bookmarkStart w:id="85" w:name="_Toc15218"/>
       <w:r>
         <w:rPr>
           <w:rFonts w:hint="default"/>
@@ -19323,7 +19579,7 @@
         </w:rPr>
         <w:t>Features of react?</w:t>
       </w:r>
-      <w:bookmarkEnd w:id="83"/>
+      <w:bookmarkEnd w:id="85"/>
     </w:p>
     <w:p>
       <w:pPr>
@@ -19334,7 +19590,7 @@
           <w:lang w:val="en-IN"/>
         </w:rPr>
       </w:pPr>
-      <w:bookmarkStart w:id="84" w:name="_Toc21609"/>
+      <w:bookmarkStart w:id="86" w:name="_Toc1806"/>
       <w:r>
         <w:rPr>
           <w:rFonts w:hint="default"/>
@@ -19342,7 +19598,7 @@
         </w:rPr>
         <w:t>What is virtual DOM?</w:t>
       </w:r>
-      <w:bookmarkEnd w:id="84"/>
+      <w:bookmarkEnd w:id="86"/>
     </w:p>
     <w:p>
       <w:pPr>
@@ -19353,7 +19609,7 @@
           <w:lang w:val="en-IN"/>
         </w:rPr>
       </w:pPr>
-      <w:bookmarkStart w:id="85" w:name="_Toc758"/>
+      <w:bookmarkStart w:id="87" w:name="_Toc25300"/>
       <w:r>
         <w:rPr>
           <w:rFonts w:hint="default"/>
@@ -19361,7 +19617,7 @@
         </w:rPr>
         <w:t>Class vs functional component?</w:t>
       </w:r>
-      <w:bookmarkEnd w:id="85"/>
+      <w:bookmarkEnd w:id="87"/>
     </w:p>
     <w:p>
       <w:pPr>
@@ -19372,7 +19628,7 @@
           <w:lang w:val="en-IN"/>
         </w:rPr>
       </w:pPr>
-      <w:bookmarkStart w:id="86" w:name="_Toc13125"/>
+      <w:bookmarkStart w:id="88" w:name="_Toc26979"/>
       <w:r>
         <w:rPr>
           <w:rFonts w:hint="default"/>
@@ -19380,7 +19636,7 @@
         </w:rPr>
         <w:t>Component lifecycle methods</w:t>
       </w:r>
-      <w:bookmarkEnd w:id="86"/>
+      <w:bookmarkEnd w:id="88"/>
     </w:p>
     <w:p>
       <w:pPr>
@@ -19417,7 +19673,7 @@
                     </pic:cNvPicPr>
                   </pic:nvPicPr>
                   <pic:blipFill>
-                    <a:blip r:embed="rId14"/>
+                    <a:blip r:embed="rId15"/>
                     <a:stretch>
                       <a:fillRect/>
                     </a:stretch>
@@ -19451,7 +19707,7 @@
           <w:lang w:val="en-IN"/>
         </w:rPr>
       </w:pPr>
-      <w:bookmarkStart w:id="87" w:name="_Toc8677"/>
+      <w:bookmarkStart w:id="89" w:name="_Toc18174"/>
       <w:r>
         <w:rPr>
           <w:rFonts w:hint="default"/>
@@ -19459,7 +19715,7 @@
         </w:rPr>
         <w:t>Constructor</w:t>
       </w:r>
-      <w:bookmarkEnd w:id="87"/>
+      <w:bookmarkEnd w:id="89"/>
     </w:p>
     <w:p>
       <w:pPr>
@@ -19470,7 +19726,7 @@
           <w:lang w:val="en-IN"/>
         </w:rPr>
       </w:pPr>
-      <w:bookmarkStart w:id="88" w:name="_Toc32013"/>
+      <w:bookmarkStart w:id="90" w:name="_Toc23944"/>
       <w:r>
         <w:rPr>
           <w:rFonts w:hint="default"/>
@@ -19478,7 +19734,7 @@
         </w:rPr>
         <w:t>getDerivedStateFromProps</w:t>
       </w:r>
-      <w:bookmarkEnd w:id="88"/>
+      <w:bookmarkEnd w:id="90"/>
     </w:p>
     <w:p>
       <w:pPr>
@@ -19489,7 +19745,7 @@
           <w:lang w:val="en-IN"/>
         </w:rPr>
       </w:pPr>
-      <w:bookmarkStart w:id="89" w:name="_Toc17776"/>
+      <w:bookmarkStart w:id="91" w:name="_Toc16970"/>
       <w:r>
         <w:rPr>
           <w:rFonts w:hint="default"/>
@@ -19497,7 +19753,7 @@
         </w:rPr>
         <w:t>Render</w:t>
       </w:r>
-      <w:bookmarkEnd w:id="89"/>
+      <w:bookmarkEnd w:id="91"/>
     </w:p>
     <w:p>
       <w:pPr>
@@ -19508,7 +19764,7 @@
           <w:lang w:val="en-IN"/>
         </w:rPr>
       </w:pPr>
-      <w:bookmarkStart w:id="90" w:name="_Toc12772"/>
+      <w:bookmarkStart w:id="92" w:name="_Toc14230"/>
       <w:r>
         <w:rPr>
           <w:rFonts w:hint="default"/>
@@ -19516,7 +19772,7 @@
         </w:rPr>
         <w:t>ComponentDidMount</w:t>
       </w:r>
-      <w:bookmarkEnd w:id="90"/>
+      <w:bookmarkEnd w:id="92"/>
     </w:p>
     <w:p>
       <w:pPr>
@@ -19527,7 +19783,7 @@
           <w:lang w:val="en-IN"/>
         </w:rPr>
       </w:pPr>
-      <w:bookmarkStart w:id="91" w:name="_Toc25117"/>
+      <w:bookmarkStart w:id="93" w:name="_Toc22252"/>
       <w:r>
         <w:rPr>
           <w:rFonts w:hint="default"/>
@@ -19535,7 +19791,7 @@
         </w:rPr>
         <w:t>Export vs export default</w:t>
       </w:r>
-      <w:bookmarkEnd w:id="91"/>
+      <w:bookmarkEnd w:id="93"/>
     </w:p>
     <w:p>
       <w:pPr>
@@ -19546,7 +19802,7 @@
           <w:lang w:val="en-IN"/>
         </w:rPr>
       </w:pPr>
-      <w:bookmarkStart w:id="92" w:name="_Toc23912"/>
+      <w:bookmarkStart w:id="94" w:name="_Toc32104"/>
       <w:r>
         <w:rPr>
           <w:rFonts w:hint="default"/>
@@ -19554,7 +19810,7 @@
         </w:rPr>
         <w:t>Reconciliation?</w:t>
       </w:r>
-      <w:bookmarkEnd w:id="92"/>
+      <w:bookmarkEnd w:id="94"/>
     </w:p>
     <w:p>
       <w:pPr>
@@ -19719,7 +19975,7 @@
           <w:lang w:val="en-IN"/>
         </w:rPr>
       </w:pPr>
-      <w:bookmarkStart w:id="93" w:name="_Toc16788"/>
+      <w:bookmarkStart w:id="95" w:name="_Toc13797"/>
       <w:r>
         <w:rPr>
           <w:rFonts w:hint="default"/>
@@ -19727,7 +19983,7 @@
         </w:rPr>
         <w:t>Diffing?</w:t>
       </w:r>
-      <w:bookmarkEnd w:id="93"/>
+      <w:bookmarkEnd w:id="95"/>
     </w:p>
     <w:p>
       <w:pPr>
@@ -19738,7 +19994,7 @@
           <w:lang w:val="en-IN"/>
         </w:rPr>
       </w:pPr>
-      <w:bookmarkStart w:id="94" w:name="_Toc25877"/>
+      <w:bookmarkStart w:id="96" w:name="_Toc7243"/>
       <w:r>
         <w:rPr>
           <w:rFonts w:hint="default"/>
@@ -19746,7 +20002,7 @@
         </w:rPr>
         <w:t>Fiber tree?</w:t>
       </w:r>
-      <w:bookmarkEnd w:id="94"/>
+      <w:bookmarkEnd w:id="96"/>
     </w:p>
     <w:p>
       <w:pPr>
@@ -19757,7 +20013,7 @@
           <w:lang w:val="en-IN"/>
         </w:rPr>
       </w:pPr>
-      <w:bookmarkStart w:id="95" w:name="_Toc21495"/>
+      <w:bookmarkStart w:id="97" w:name="_Toc15989"/>
       <w:r>
         <w:rPr>
           <w:rFonts w:hint="default"/>
@@ -19765,7 +20021,7 @@
         </w:rPr>
         <w:t>Hooks? Various hooks?</w:t>
       </w:r>
-      <w:bookmarkEnd w:id="95"/>
+      <w:bookmarkEnd w:id="97"/>
     </w:p>
     <w:p>
       <w:pPr>
@@ -19776,7 +20032,7 @@
           <w:lang w:val="en-IN"/>
         </w:rPr>
       </w:pPr>
-      <w:bookmarkStart w:id="96" w:name="_Toc24272"/>
+      <w:bookmarkStart w:id="98" w:name="_Toc2328"/>
       <w:r>
         <w:rPr>
           <w:rFonts w:hint="default"/>
@@ -19784,7 +20040,7 @@
         </w:rPr>
         <w:t>Explain Usestate hook</w:t>
       </w:r>
-      <w:bookmarkEnd w:id="96"/>
+      <w:bookmarkEnd w:id="98"/>
     </w:p>
     <w:p>
       <w:pPr>
@@ -19795,7 +20051,7 @@
           <w:lang w:val="en-IN"/>
         </w:rPr>
       </w:pPr>
-      <w:bookmarkStart w:id="97" w:name="_Toc19636"/>
+      <w:bookmarkStart w:id="99" w:name="_Toc16957"/>
       <w:r>
         <w:rPr>
           <w:rFonts w:hint="default"/>
@@ -19803,7 +20059,7 @@
         </w:rPr>
         <w:t>Explain Useeffect hook</w:t>
       </w:r>
-      <w:bookmarkEnd w:id="97"/>
+      <w:bookmarkEnd w:id="99"/>
     </w:p>
     <w:p>
       <w:pPr>
@@ -19814,7 +20070,7 @@
           <w:lang w:val="en-IN"/>
         </w:rPr>
       </w:pPr>
-      <w:bookmarkStart w:id="98" w:name="_Toc22764"/>
+      <w:bookmarkStart w:id="100" w:name="_Toc1617"/>
       <w:r>
         <w:rPr>
           <w:rFonts w:hint="default"/>
@@ -19822,7 +20078,7 @@
         </w:rPr>
         <w:t>Explain Usecontext hook</w:t>
       </w:r>
-      <w:bookmarkEnd w:id="98"/>
+      <w:bookmarkEnd w:id="100"/>
     </w:p>
     <w:p>
       <w:pPr>
@@ -19833,7 +20089,7 @@
           <w:lang w:val="en-IN"/>
         </w:rPr>
       </w:pPr>
-      <w:bookmarkStart w:id="99" w:name="_Toc28423"/>
+      <w:bookmarkStart w:id="101" w:name="_Toc31612"/>
       <w:r>
         <w:rPr>
           <w:rFonts w:hint="default"/>
@@ -19841,7 +20097,7 @@
         </w:rPr>
         <w:t>Write a custom hook</w:t>
       </w:r>
-      <w:bookmarkEnd w:id="99"/>
+      <w:bookmarkEnd w:id="101"/>
     </w:p>
     <w:p>
       <w:pPr>
@@ -19852,7 +20108,7 @@
           <w:lang w:val="en-IN"/>
         </w:rPr>
       </w:pPr>
-      <w:bookmarkStart w:id="100" w:name="_Toc1822"/>
+      <w:bookmarkStart w:id="102" w:name="_Toc26615"/>
       <w:r>
         <w:rPr>
           <w:rFonts w:hint="default"/>
@@ -19860,7 +20116,7 @@
         </w:rPr>
         <w:t>Unmounting vs Re-rendering</w:t>
       </w:r>
-      <w:bookmarkEnd w:id="100"/>
+      <w:bookmarkEnd w:id="102"/>
     </w:p>
     <w:p>
       <w:pPr>
@@ -19871,7 +20127,7 @@
           <w:lang w:val="en-IN"/>
         </w:rPr>
       </w:pPr>
-      <w:bookmarkStart w:id="101" w:name="_Toc20370"/>
+      <w:bookmarkStart w:id="103" w:name="_Toc19966"/>
       <w:r>
         <w:rPr>
           <w:rFonts w:hint="default"/>
@@ -19879,7 +20135,7 @@
         </w:rPr>
         <w:t>Javascript</w:t>
       </w:r>
-      <w:bookmarkEnd w:id="101"/>
+      <w:bookmarkEnd w:id="103"/>
     </w:p>
     <w:p>
       <w:pPr>
@@ -19890,7 +20146,7 @@
           <w:lang w:val="en-IN"/>
         </w:rPr>
       </w:pPr>
-      <w:bookmarkStart w:id="102" w:name="_Toc9272"/>
+      <w:bookmarkStart w:id="104" w:name="_Toc11056"/>
       <w:r>
         <w:rPr>
           <w:rFonts w:hint="default"/>
@@ -19898,7 +20154,7 @@
         </w:rPr>
         <w:t>Closure</w:t>
       </w:r>
-      <w:bookmarkEnd w:id="102"/>
+      <w:bookmarkEnd w:id="104"/>
     </w:p>
     <w:p>
       <w:pPr>
@@ -19909,7 +20165,7 @@
           <w:lang w:val="en-IN"/>
         </w:rPr>
       </w:pPr>
-      <w:bookmarkStart w:id="103" w:name="_Toc15285"/>
+      <w:bookmarkStart w:id="105" w:name="_Toc28857"/>
       <w:r>
         <w:rPr>
           <w:rFonts w:hint="default"/>
@@ -19917,7 +20173,7 @@
         </w:rPr>
         <w:t>Call, bind and apply</w:t>
       </w:r>
-      <w:bookmarkEnd w:id="103"/>
+      <w:bookmarkEnd w:id="105"/>
     </w:p>
     <w:p>
       <w:pPr>
@@ -19928,7 +20184,7 @@
           <w:lang w:val="en-IN"/>
         </w:rPr>
       </w:pPr>
-      <w:bookmarkStart w:id="104" w:name="_Toc5800"/>
+      <w:bookmarkStart w:id="106" w:name="_Toc10228"/>
       <w:r>
         <w:rPr>
           <w:rFonts w:hint="default"/>
@@ -19936,7 +20192,7 @@
         </w:rPr>
         <w:t>Debounce and throttling</w:t>
       </w:r>
-      <w:bookmarkEnd w:id="104"/>
+      <w:bookmarkEnd w:id="106"/>
     </w:p>
     <w:p>
       <w:pPr>
@@ -19947,7 +20203,7 @@
           <w:lang w:val="en-IN"/>
         </w:rPr>
       </w:pPr>
-      <w:bookmarkStart w:id="105" w:name="_Toc15489"/>
+      <w:bookmarkStart w:id="107" w:name="_Toc19761"/>
       <w:r>
         <w:rPr>
           <w:rFonts w:hint="default"/>
@@ -19955,7 +20211,7 @@
         </w:rPr>
         <w:t>References</w:t>
       </w:r>
-      <w:bookmarkEnd w:id="105"/>
+      <w:bookmarkEnd w:id="107"/>
     </w:p>
     <w:p>
       <w:pPr>

</xml_diff>

<commit_message>
Removed partial react application
</commit_message>
<xml_diff>
--- a/Docs/Questions.docx
+++ b/Docs/Questions.docx
@@ -11305,6 +11305,111 @@
             <w:insideH w:val="none" w:color="auto" w:sz="0" w:space="0"/>
             <w:insideV w:val="none" w:color="auto" w:sz="0" w:space="0"/>
           </w:tblBorders>
+          <w:tblCellMar>
+            <w:top w:w="15" w:type="dxa"/>
+            <w:left w:w="15" w:type="dxa"/>
+            <w:bottom w:w="15" w:type="dxa"/>
+            <w:right w:w="15" w:type="dxa"/>
+          </w:tblCellMar>
+        </w:tblPrEx>
+        <w:trPr>
+          <w:tblCellSpacing w:w="15" w:type="dxa"/>
+        </w:trPr>
+        <w:tc>
+          <w:tcPr>
+            <w:tcW w:w="0" w:type="auto"/>
+            <w:tcBorders>
+              <w:top w:val="single" w:color="auto" w:sz="2" w:space="0"/>
+              <w:left w:val="single" w:color="auto" w:sz="6" w:space="0"/>
+              <w:bottom w:val="single" w:color="auto" w:sz="6" w:space="0"/>
+              <w:right w:val="single" w:color="auto" w:sz="2" w:space="0"/>
+            </w:tcBorders>
+            <w:shd w:val="clear" w:color="auto" w:fill="212121"/>
+            <w:vAlign w:val="top"/>
+          </w:tcPr>
+          <w:p>
+            <w:pPr>
+              <w:bidi w:val="0"/>
+              <w:rPr>
+                <w:rFonts w:hint="default"/>
+              </w:rPr>
+            </w:pPr>
+            <w:r>
+              <w:rPr>
+                <w:rFonts w:hint="default"/>
+                <w:lang w:val="en-US" w:eastAsia="zh-CN"/>
+              </w:rPr>
+              <w:t>Strong Typing</w:t>
+            </w:r>
+          </w:p>
+        </w:tc>
+        <w:tc>
+          <w:tcPr>
+            <w:tcW w:w="0" w:type="auto"/>
+            <w:tcBorders>
+              <w:top w:val="single" w:color="auto" w:sz="2" w:space="0"/>
+              <w:left w:val="single" w:color="auto" w:sz="6" w:space="0"/>
+              <w:bottom w:val="single" w:color="auto" w:sz="6" w:space="0"/>
+              <w:right w:val="single" w:color="auto" w:sz="2" w:space="0"/>
+            </w:tcBorders>
+            <w:shd w:val="clear" w:color="auto" w:fill="212121"/>
+            <w:vAlign w:val="top"/>
+          </w:tcPr>
+          <w:p>
+            <w:pPr>
+              <w:bidi w:val="0"/>
+              <w:rPr>
+                <w:rFonts w:hint="default"/>
+              </w:rPr>
+            </w:pPr>
+            <w:r>
+              <w:rPr>
+                <w:rFonts w:hint="default"/>
+                <w:lang w:val="en-US" w:eastAsia="zh-CN"/>
+              </w:rPr>
+              <w:t>Yes</w:t>
+            </w:r>
+          </w:p>
+        </w:tc>
+        <w:tc>
+          <w:tcPr>
+            <w:tcW w:w="0" w:type="auto"/>
+            <w:tcBorders>
+              <w:top w:val="single" w:color="auto" w:sz="2" w:space="0"/>
+              <w:left w:val="single" w:color="auto" w:sz="6" w:space="0"/>
+              <w:bottom w:val="single" w:color="auto" w:sz="6" w:space="0"/>
+              <w:right w:val="single" w:color="auto" w:sz="6" w:space="0"/>
+            </w:tcBorders>
+            <w:shd w:val="clear" w:color="auto" w:fill="212121"/>
+            <w:vAlign w:val="top"/>
+          </w:tcPr>
+          <w:p>
+            <w:pPr>
+              <w:bidi w:val="0"/>
+              <w:rPr>
+                <w:rFonts w:hint="default"/>
+              </w:rPr>
+            </w:pPr>
+            <w:r>
+              <w:rPr>
+                <w:rFonts w:hint="default"/>
+                <w:lang w:val="en-US" w:eastAsia="zh-CN"/>
+              </w:rPr>
+              <w:t>Yes</w:t>
+            </w:r>
+          </w:p>
+        </w:tc>
+      </w:tr>
+      <w:tr>
+        <w:tblPrEx>
+          <w:tblBorders>
+            <w:top w:val="single" w:color="E3E3E3" w:sz="2" w:space="0"/>
+            <w:left w:val="single" w:color="E3E3E3" w:sz="2" w:space="0"/>
+            <w:bottom w:val="single" w:color="auto" w:sz="6" w:space="0"/>
+            <w:right w:val="single" w:color="E3E3E3" w:sz="2" w:space="0"/>
+            <w:insideH w:val="none" w:color="auto" w:sz="0" w:space="0"/>
+            <w:insideV w:val="none" w:color="auto" w:sz="0" w:space="0"/>
+          </w:tblBorders>
           <w:shd w:val="clear" w:color="auto" w:fill="212121"/>
           <w:tblCellMar>
             <w:top w:w="15" w:type="dxa"/>
@@ -11340,7 +11445,7 @@
                 <w:rFonts w:hint="default"/>
                 <w:lang w:val="en-US" w:eastAsia="zh-CN"/>
               </w:rPr>
-              <w:t>Strong Typing</w:t>
+              <w:t>Status Code Flexibility</w:t>
             </w:r>
           </w:p>
         </w:tc>
@@ -11396,111 +11501,6 @@
                 <w:rFonts w:hint="default"/>
                 <w:lang w:val="en-US" w:eastAsia="zh-CN"/>
               </w:rPr>
-              <w:t>Yes</w:t>
-            </w:r>
-          </w:p>
-        </w:tc>
-      </w:tr>
-      <w:tr>
-        <w:tblPrEx>
-          <w:tblBorders>
-            <w:top w:val="single" w:color="E3E3E3" w:sz="2" w:space="0"/>
-            <w:left w:val="single" w:color="E3E3E3" w:sz="2" w:space="0"/>
-            <w:bottom w:val="single" w:color="auto" w:sz="6" w:space="0"/>
-            <w:right w:val="single" w:color="E3E3E3" w:sz="2" w:space="0"/>
-            <w:insideH w:val="none" w:color="auto" w:sz="0" w:space="0"/>
-            <w:insideV w:val="none" w:color="auto" w:sz="0" w:space="0"/>
-          </w:tblBorders>
-          <w:tblCellMar>
-            <w:top w:w="15" w:type="dxa"/>
-            <w:left w:w="15" w:type="dxa"/>
-            <w:bottom w:w="15" w:type="dxa"/>
-            <w:right w:w="15" w:type="dxa"/>
-          </w:tblCellMar>
-        </w:tblPrEx>
-        <w:trPr>
-          <w:tblCellSpacing w:w="15" w:type="dxa"/>
-        </w:trPr>
-        <w:tc>
-          <w:tcPr>
-            <w:tcW w:w="0" w:type="auto"/>
-            <w:tcBorders>
-              <w:top w:val="single" w:color="auto" w:sz="2" w:space="0"/>
-              <w:left w:val="single" w:color="auto" w:sz="6" w:space="0"/>
-              <w:bottom w:val="single" w:color="auto" w:sz="6" w:space="0"/>
-              <w:right w:val="single" w:color="auto" w:sz="2" w:space="0"/>
-            </w:tcBorders>
-            <w:shd w:val="clear" w:color="auto" w:fill="212121"/>
-            <w:vAlign w:val="top"/>
-          </w:tcPr>
-          <w:p>
-            <w:pPr>
-              <w:bidi w:val="0"/>
-              <w:rPr>
-                <w:rFonts w:hint="default"/>
-              </w:rPr>
-            </w:pPr>
-            <w:r>
-              <w:rPr>
-                <w:rFonts w:hint="default"/>
-                <w:lang w:val="en-US" w:eastAsia="zh-CN"/>
-              </w:rPr>
-              <w:t>Status Code Flexibility</w:t>
-            </w:r>
-          </w:p>
-        </w:tc>
-        <w:tc>
-          <w:tcPr>
-            <w:tcW w:w="0" w:type="auto"/>
-            <w:tcBorders>
-              <w:top w:val="single" w:color="auto" w:sz="2" w:space="0"/>
-              <w:left w:val="single" w:color="auto" w:sz="6" w:space="0"/>
-              <w:bottom w:val="single" w:color="auto" w:sz="6" w:space="0"/>
-              <w:right w:val="single" w:color="auto" w:sz="2" w:space="0"/>
-            </w:tcBorders>
-            <w:shd w:val="clear" w:color="auto" w:fill="212121"/>
-            <w:vAlign w:val="top"/>
-          </w:tcPr>
-          <w:p>
-            <w:pPr>
-              <w:bidi w:val="0"/>
-              <w:rPr>
-                <w:rFonts w:hint="default"/>
-              </w:rPr>
-            </w:pPr>
-            <w:r>
-              <w:rPr>
-                <w:rFonts w:hint="default"/>
-                <w:lang w:val="en-US" w:eastAsia="zh-CN"/>
-              </w:rPr>
-              <w:t>Yes</w:t>
-            </w:r>
-          </w:p>
-        </w:tc>
-        <w:tc>
-          <w:tcPr>
-            <w:tcW w:w="0" w:type="auto"/>
-            <w:tcBorders>
-              <w:top w:val="single" w:color="auto" w:sz="2" w:space="0"/>
-              <w:left w:val="single" w:color="auto" w:sz="6" w:space="0"/>
-              <w:bottom w:val="single" w:color="auto" w:sz="6" w:space="0"/>
-              <w:right w:val="single" w:color="auto" w:sz="6" w:space="0"/>
-            </w:tcBorders>
-            <w:shd w:val="clear" w:color="auto" w:fill="212121"/>
-            <w:vAlign w:val="top"/>
-          </w:tcPr>
-          <w:p>
-            <w:pPr>
-              <w:bidi w:val="0"/>
-              <w:rPr>
-                <w:rFonts w:hint="default"/>
-              </w:rPr>
-            </w:pPr>
-            <w:r>
-              <w:rPr>
-                <w:rFonts w:hint="default"/>
-                <w:lang w:val="en-US" w:eastAsia="zh-CN"/>
-              </w:rPr>
               <w:t>No</w:t>
             </w:r>
           </w:p>
@@ -11516,6 +11516,7 @@
             <w:insideH w:val="none" w:color="auto" w:sz="0" w:space="0"/>
             <w:insideV w:val="none" w:color="auto" w:sz="0" w:space="0"/>
           </w:tblBorders>
+          <w:shd w:val="clear" w:color="auto" w:fill="212121"/>
           <w:tblCellMar>
             <w:top w:w="15" w:type="dxa"/>
             <w:left w:w="15" w:type="dxa"/>
@@ -12898,7 +12899,6 @@
             <w:insideH w:val="none" w:color="auto" w:sz="0" w:space="0"/>
             <w:insideV w:val="none" w:color="auto" w:sz="0" w:space="0"/>
           </w:tblBorders>
-          <w:shd w:val="clear" w:color="auto" w:fill="E2EFDA" w:themeFill="accent6" w:themeFillTint="32"/>
           <w:tblCellMar>
             <w:top w:w="15" w:type="dxa"/>
             <w:left w:w="15" w:type="dxa"/>
@@ -15990,12 +15990,6 @@
             <w:insideV w:val="none" w:color="auto" w:sz="0" w:space="0"/>
           </w:tblBorders>
           <w:shd w:val="clear" w:color="auto" w:fill="auto"/>
-          <w:tblCellMar>
-            <w:top w:w="15" w:type="dxa"/>
-            <w:left w:w="15" w:type="dxa"/>
-            <w:bottom w:w="15" w:type="dxa"/>
-            <w:right w:w="15" w:type="dxa"/>
-          </w:tblCellMar>
         </w:tblPrEx>
         <w:trPr>
           <w:trHeight w:val="140" w:hRule="atLeast"/>
@@ -16181,7 +16175,6 @@
             <w:insideH w:val="none" w:color="auto" w:sz="0" w:space="0"/>
             <w:insideV w:val="none" w:color="auto" w:sz="0" w:space="0"/>
           </w:tblBorders>
-          <w:shd w:val="clear" w:color="auto" w:fill="auto"/>
           <w:tblCellMar>
             <w:top w:w="15" w:type="dxa"/>
             <w:left w:w="15" w:type="dxa"/>
@@ -16583,7 +16576,6 @@
             <w:insideH w:val="none" w:color="auto" w:sz="0" w:space="0"/>
             <w:insideV w:val="none" w:color="auto" w:sz="0" w:space="0"/>
           </w:tblBorders>
-          <w:shd w:val="clear" w:color="auto" w:fill="auto"/>
           <w:tblCellMar>
             <w:top w:w="15" w:type="dxa"/>
             <w:left w:w="15" w:type="dxa"/>
@@ -16765,7 +16757,6 @@
             <w:insideH w:val="none" w:color="auto" w:sz="0" w:space="0"/>
             <w:insideV w:val="none" w:color="auto" w:sz="0" w:space="0"/>
           </w:tblBorders>
-          <w:shd w:val="clear" w:color="auto" w:fill="auto"/>
           <w:tblCellMar>
             <w:top w:w="15" w:type="dxa"/>
             <w:left w:w="15" w:type="dxa"/>
@@ -17585,6 +17576,7 @@
             <w:insideH w:val="none" w:color="auto" w:sz="0" w:space="0"/>
             <w:insideV w:val="none" w:color="auto" w:sz="0" w:space="0"/>
           </w:tblBorders>
+          <w:shd w:val="clear" w:color="auto" w:fill="auto"/>
           <w:tblCellMar>
             <w:top w:w="15" w:type="dxa"/>
             <w:left w:w="15" w:type="dxa"/>
@@ -17764,6 +17756,7 @@
             <w:insideH w:val="none" w:color="auto" w:sz="0" w:space="0"/>
             <w:insideV w:val="none" w:color="auto" w:sz="0" w:space="0"/>
           </w:tblBorders>
+          <w:shd w:val="clear" w:color="auto" w:fill="auto"/>
           <w:tblCellMar>
             <w:top w:w="15" w:type="dxa"/>
             <w:left w:w="15" w:type="dxa"/>
@@ -18338,6 +18331,7 @@
             <w:insideH w:val="none" w:color="auto" w:sz="0" w:space="0"/>
             <w:insideV w:val="none" w:color="auto" w:sz="0" w:space="0"/>
           </w:tblBorders>
+          <w:shd w:val="clear" w:color="auto" w:fill="auto"/>
           <w:tblCellMar>
             <w:top w:w="15" w:type="dxa"/>
             <w:left w:w="15" w:type="dxa"/>
@@ -18943,7 +18937,6 @@
             <w:insideH w:val="none" w:color="auto" w:sz="0" w:space="0"/>
             <w:insideV w:val="none" w:color="auto" w:sz="0" w:space="0"/>
           </w:tblBorders>
-          <w:shd w:val="clear" w:color="auto" w:fill="auto"/>
           <w:tblCellMar>
             <w:top w:w="15" w:type="dxa"/>
             <w:left w:w="15" w:type="dxa"/>
@@ -19225,6 +19218,7 @@
             <w:insideH w:val="none" w:color="auto" w:sz="0" w:space="0"/>
             <w:insideV w:val="none" w:color="auto" w:sz="0" w:space="0"/>
           </w:tblBorders>
+          <w:shd w:val="clear" w:color="auto" w:fill="auto"/>
           <w:tblCellMar>
             <w:top w:w="15" w:type="dxa"/>
             <w:left w:w="15" w:type="dxa"/>
@@ -19584,6 +19578,7 @@
             <w:insideH w:val="none" w:color="auto" w:sz="0" w:space="0"/>
             <w:insideV w:val="none" w:color="auto" w:sz="0" w:space="0"/>
           </w:tblBorders>
+          <w:shd w:val="clear" w:color="auto" w:fill="auto"/>
           <w:tblCellMar>
             <w:top w:w="15" w:type="dxa"/>
             <w:left w:w="15" w:type="dxa"/>
@@ -19916,7 +19911,6 @@
             <w:insideH w:val="none" w:color="auto" w:sz="0" w:space="0"/>
             <w:insideV w:val="none" w:color="auto" w:sz="0" w:space="0"/>
           </w:tblBorders>
-          <w:shd w:val="clear" w:color="auto" w:fill="auto"/>
           <w:tblCellMar>
             <w:top w:w="15" w:type="dxa"/>
             <w:left w:w="15" w:type="dxa"/>
@@ -20223,6 +20217,7 @@
             <w:insideH w:val="none" w:color="auto" w:sz="0" w:space="0"/>
             <w:insideV w:val="none" w:color="auto" w:sz="0" w:space="0"/>
           </w:tblBorders>
+          <w:shd w:val="clear" w:color="auto" w:fill="auto"/>
           <w:tblCellMar>
             <w:top w:w="15" w:type="dxa"/>
             <w:left w:w="15" w:type="dxa"/>
@@ -20376,6 +20371,7 @@
             <w:insideH w:val="none" w:color="auto" w:sz="0" w:space="0"/>
             <w:insideV w:val="none" w:color="auto" w:sz="0" w:space="0"/>
           </w:tblBorders>
+          <w:shd w:val="clear" w:color="auto" w:fill="auto"/>
           <w:tblCellMar>
             <w:top w:w="15" w:type="dxa"/>
             <w:left w:w="15" w:type="dxa"/>
@@ -20699,6 +20695,7 @@
             <w:insideH w:val="none" w:color="auto" w:sz="0" w:space="0"/>
             <w:insideV w:val="none" w:color="auto" w:sz="0" w:space="0"/>
           </w:tblBorders>
+          <w:shd w:val="clear" w:color="auto" w:fill="auto"/>
           <w:tblCellMar>
             <w:top w:w="15" w:type="dxa"/>
             <w:left w:w="15" w:type="dxa"/>
@@ -20960,6 +20957,7 @@
             <w:insideH w:val="none" w:color="auto" w:sz="0" w:space="0"/>
             <w:insideV w:val="none" w:color="auto" w:sz="0" w:space="0"/>
           </w:tblBorders>
+          <w:shd w:val="clear" w:color="auto" w:fill="auto"/>
           <w:tblCellMar>
             <w:top w:w="15" w:type="dxa"/>
             <w:left w:w="15" w:type="dxa"/>
@@ -21707,6 +21705,7 @@
             <w:insideH w:val="none" w:color="auto" w:sz="0" w:space="0"/>
             <w:insideV w:val="none" w:color="auto" w:sz="0" w:space="0"/>
           </w:tblBorders>
+          <w:shd w:val="clear" w:color="auto" w:fill="auto"/>
           <w:tblCellMar>
             <w:top w:w="15" w:type="dxa"/>
             <w:left w:w="15" w:type="dxa"/>
@@ -21860,6 +21859,7 @@
             <w:insideH w:val="none" w:color="auto" w:sz="0" w:space="0"/>
             <w:insideV w:val="none" w:color="auto" w:sz="0" w:space="0"/>
           </w:tblBorders>
+          <w:shd w:val="clear" w:color="auto" w:fill="auto"/>
           <w:tblCellMar>
             <w:top w:w="15" w:type="dxa"/>
             <w:left w:w="15" w:type="dxa"/>
@@ -22039,6 +22039,7 @@
             <w:insideH w:val="none" w:color="auto" w:sz="0" w:space="0"/>
             <w:insideV w:val="none" w:color="auto" w:sz="0" w:space="0"/>
           </w:tblBorders>
+          <w:shd w:val="clear" w:color="auto" w:fill="auto"/>
           <w:tblCellMar>
             <w:top w:w="15" w:type="dxa"/>
             <w:left w:w="15" w:type="dxa"/>
@@ -22192,6 +22193,7 @@
             <w:insideH w:val="none" w:color="auto" w:sz="0" w:space="0"/>
             <w:insideV w:val="none" w:color="auto" w:sz="0" w:space="0"/>
           </w:tblBorders>
+          <w:shd w:val="clear" w:color="auto" w:fill="auto"/>
           <w:tblCellMar>
             <w:top w:w="15" w:type="dxa"/>
             <w:left w:w="15" w:type="dxa"/>
@@ -24180,6 +24182,7 @@
             <w:insideH w:val="none" w:color="auto" w:sz="0" w:space="0"/>
             <w:insideV w:val="none" w:color="auto" w:sz="0" w:space="0"/>
           </w:tblBorders>
+          <w:shd w:val="clear" w:color="auto" w:fill="auto"/>
           <w:tblCellMar>
             <w:top w:w="15" w:type="dxa"/>
             <w:left w:w="15" w:type="dxa"/>
@@ -24379,6 +24382,7 @@
             <w:insideH w:val="none" w:color="auto" w:sz="0" w:space="0"/>
             <w:insideV w:val="none" w:color="auto" w:sz="0" w:space="0"/>
           </w:tblBorders>
+          <w:shd w:val="clear" w:color="auto" w:fill="auto"/>
           <w:tblCellMar>
             <w:top w:w="15" w:type="dxa"/>
             <w:left w:w="15" w:type="dxa"/>
@@ -25466,7 +25470,6 @@
             <w:insideH w:val="none" w:color="auto" w:sz="0" w:space="0"/>
             <w:insideV w:val="none" w:color="auto" w:sz="0" w:space="0"/>
           </w:tblBorders>
-          <w:shd w:val="clear" w:color="auto" w:fill="auto"/>
           <w:tblCellMar>
             <w:top w:w="15" w:type="dxa"/>
             <w:left w:w="15" w:type="dxa"/>
@@ -25968,6 +25971,7 @@
             <w:insideH w:val="none" w:color="auto" w:sz="0" w:space="0"/>
             <w:insideV w:val="none" w:color="auto" w:sz="0" w:space="0"/>
           </w:tblBorders>
+          <w:shd w:val="clear" w:color="auto" w:fill="auto"/>
           <w:tblCellMar>
             <w:top w:w="15" w:type="dxa"/>
             <w:left w:w="15" w:type="dxa"/>
@@ -27074,12 +27078,6 @@
             <w:insideV w:val="none" w:color="auto" w:sz="0" w:space="0"/>
           </w:tblBorders>
           <w:shd w:val="clear" w:color="auto" w:fill="auto"/>
-          <w:tblCellMar>
-            <w:top w:w="15" w:type="dxa"/>
-            <w:left w:w="15" w:type="dxa"/>
-            <w:bottom w:w="15" w:type="dxa"/>
-            <w:right w:w="15" w:type="dxa"/>
-          </w:tblCellMar>
         </w:tblPrEx>
         <w:trPr>
           <w:trHeight w:val="290" w:hRule="atLeast"/>
@@ -27295,7 +27293,6 @@
             <w:insideH w:val="none" w:color="auto" w:sz="0" w:space="0"/>
             <w:insideV w:val="none" w:color="auto" w:sz="0" w:space="0"/>
           </w:tblBorders>
-          <w:shd w:val="clear" w:color="auto" w:fill="auto"/>
           <w:tblCellMar>
             <w:top w:w="15" w:type="dxa"/>
             <w:left w:w="15" w:type="dxa"/>
@@ -27526,7 +27523,6 @@
             <w:insideH w:val="none" w:color="auto" w:sz="0" w:space="0"/>
             <w:insideV w:val="none" w:color="auto" w:sz="0" w:space="0"/>
           </w:tblBorders>
-          <w:shd w:val="clear" w:color="auto" w:fill="auto"/>
           <w:tblCellMar>
             <w:top w:w="15" w:type="dxa"/>
             <w:left w:w="15" w:type="dxa"/>
@@ -28104,7 +28100,6 @@
             <w:insideH w:val="none" w:color="auto" w:sz="0" w:space="0"/>
             <w:insideV w:val="none" w:color="auto" w:sz="0" w:space="0"/>
           </w:tblBorders>
-          <w:shd w:val="clear" w:color="auto" w:fill="auto"/>
           <w:tblCellMar>
             <w:top w:w="15" w:type="dxa"/>
             <w:left w:w="15" w:type="dxa"/>
@@ -28929,7 +28924,6 @@
             <w:insideH w:val="none" w:color="auto" w:sz="0" w:space="0"/>
             <w:insideV w:val="none" w:color="auto" w:sz="0" w:space="0"/>
           </w:tblBorders>
-          <w:shd w:val="clear" w:color="auto" w:fill="auto"/>
           <w:tblCellMar>
             <w:top w:w="15" w:type="dxa"/>
             <w:left w:w="15" w:type="dxa"/>
@@ -29121,6 +29115,7 @@
             <w:insideH w:val="none" w:color="auto" w:sz="0" w:space="0"/>
             <w:insideV w:val="none" w:color="auto" w:sz="0" w:space="0"/>
           </w:tblBorders>
+          <w:shd w:val="clear" w:color="auto" w:fill="auto"/>
           <w:tblCellMar>
             <w:top w:w="15" w:type="dxa"/>
             <w:left w:w="15" w:type="dxa"/>
@@ -29302,6 +29297,7 @@
             <w:insideH w:val="none" w:color="auto" w:sz="0" w:space="0"/>
             <w:insideV w:val="none" w:color="auto" w:sz="0" w:space="0"/>
           </w:tblBorders>
+          <w:shd w:val="clear" w:color="auto" w:fill="auto"/>
           <w:tblCellMar>
             <w:top w:w="15" w:type="dxa"/>
             <w:left w:w="15" w:type="dxa"/>
@@ -29484,6 +29480,7 @@
             <w:insideH w:val="none" w:color="auto" w:sz="0" w:space="0"/>
             <w:insideV w:val="none" w:color="auto" w:sz="0" w:space="0"/>
           </w:tblBorders>
+          <w:shd w:val="clear" w:color="auto" w:fill="auto"/>
           <w:tblCellMar>
             <w:top w:w="15" w:type="dxa"/>
             <w:left w:w="15" w:type="dxa"/>
@@ -29847,6 +29844,7 @@
             <w:insideH w:val="none" w:color="auto" w:sz="0" w:space="0"/>
             <w:insideV w:val="none" w:color="auto" w:sz="0" w:space="0"/>
           </w:tblBorders>
+          <w:shd w:val="clear" w:color="auto" w:fill="auto"/>
           <w:tblCellMar>
             <w:top w:w="15" w:type="dxa"/>
             <w:left w:w="15" w:type="dxa"/>
@@ -30210,6 +30208,7 @@
             <w:insideH w:val="none" w:color="auto" w:sz="0" w:space="0"/>
             <w:insideV w:val="none" w:color="auto" w:sz="0" w:space="0"/>
           </w:tblBorders>
+          <w:shd w:val="clear" w:color="auto" w:fill="auto"/>
           <w:tblCellMar>
             <w:top w:w="15" w:type="dxa"/>
             <w:left w:w="15" w:type="dxa"/>
@@ -30673,6 +30672,12 @@
             <w:insideV w:val="none" w:color="auto" w:sz="0" w:space="0"/>
           </w:tblBorders>
           <w:shd w:val="clear" w:color="auto" w:fill="auto"/>
+          <w:tblCellMar>
+            <w:top w:w="15" w:type="dxa"/>
+            <w:left w:w="15" w:type="dxa"/>
+            <w:bottom w:w="15" w:type="dxa"/>
+            <w:right w:w="15" w:type="dxa"/>
+          </w:tblCellMar>
         </w:tblPrEx>
         <w:trPr>
           <w:trHeight w:val="325" w:hRule="atLeast"/>
@@ -30858,6 +30863,7 @@
             <w:insideH w:val="none" w:color="auto" w:sz="0" w:space="0"/>
             <w:insideV w:val="none" w:color="auto" w:sz="0" w:space="0"/>
           </w:tblBorders>
+          <w:shd w:val="clear" w:color="auto" w:fill="auto"/>
           <w:tblCellMar>
             <w:top w:w="15" w:type="dxa"/>
             <w:left w:w="15" w:type="dxa"/>
@@ -31228,6 +31234,7 @@
             <w:insideH w:val="none" w:color="auto" w:sz="0" w:space="0"/>
             <w:insideV w:val="none" w:color="auto" w:sz="0" w:space="0"/>
           </w:tblBorders>
+          <w:shd w:val="clear" w:color="auto" w:fill="auto"/>
           <w:tblCellMar>
             <w:top w:w="15" w:type="dxa"/>
             <w:left w:w="15" w:type="dxa"/>
@@ -31413,7 +31420,6 @@
             <w:insideH w:val="none" w:color="auto" w:sz="0" w:space="0"/>
             <w:insideV w:val="none" w:color="auto" w:sz="0" w:space="0"/>
           </w:tblBorders>
-          <w:shd w:val="clear" w:color="auto" w:fill="auto"/>
           <w:tblCellMar>
             <w:top w:w="15" w:type="dxa"/>
             <w:left w:w="15" w:type="dxa"/>
@@ -32382,6 +32388,1046 @@
             <w:insideH w:val="none" w:color="auto" w:sz="0" w:space="0"/>
             <w:insideV w:val="none" w:color="auto" w:sz="0" w:space="0"/>
           </w:tblBorders>
+          <w:tblCellMar>
+            <w:top w:w="15" w:type="dxa"/>
+            <w:left w:w="15" w:type="dxa"/>
+            <w:bottom w:w="15" w:type="dxa"/>
+            <w:right w:w="15" w:type="dxa"/>
+          </w:tblCellMar>
+        </w:tblPrEx>
+        <w:trPr>
+          <w:trHeight w:val="599" w:hRule="atLeast"/>
+          <w:tblCellSpacing w:w="15" w:type="dxa"/>
+        </w:trPr>
+        <w:tc>
+          <w:tcPr>
+            <w:tcW w:w="0" w:type="auto"/>
+            <w:tcBorders>
+              <w:top w:val="single" w:color="auto" w:sz="2" w:space="0"/>
+              <w:left w:val="single" w:color="auto" w:sz="6" w:space="0"/>
+              <w:bottom w:val="single" w:color="auto" w:sz="6" w:space="0"/>
+              <w:right w:val="single" w:color="auto" w:sz="2" w:space="0"/>
+            </w:tcBorders>
+            <w:shd w:val="clear" w:color="auto" w:fill="auto"/>
+            <w:vAlign w:val="top"/>
+          </w:tcPr>
+          <w:p>
+            <w:pPr>
+              <w:keepNext w:val="0"/>
+              <w:keepLines w:val="0"/>
+              <w:widowControl/>
+              <w:suppressLineNumbers w:val="0"/>
+              <w:spacing w:line="26" w:lineRule="atLeast"/>
+              <w:ind w:left="0" w:firstLine="0"/>
+              <w:jc w:val="left"/>
+              <w:textAlignment w:val="baseline"/>
+              <w:rPr>
+                <w:rFonts w:hint="default" w:ascii="Segoe UI" w:hAnsi="Segoe UI" w:eastAsia="Segoe UI" w:cs="Segoe UI"/>
+                <w:i w:val="0"/>
+                <w:iCs w:val="0"/>
+                <w:caps w:val="0"/>
+                <w:color w:val="000000" w:themeColor="text1"/>
+                <w:spacing w:val="0"/>
+                <w:sz w:val="18"/>
+                <w:szCs w:val="18"/>
+                <w14:textFill>
+                  <w14:solidFill>
+                    <w14:schemeClr w14:val="tx1"/>
+                  </w14:solidFill>
+                </w14:textFill>
+              </w:rPr>
+            </w:pPr>
+            <w:r>
+              <w:rPr>
+                <w:rStyle w:val="13"/>
+                <w:rFonts w:hint="default" w:ascii="Segoe UI" w:hAnsi="Segoe UI" w:eastAsia="Segoe UI" w:cs="Segoe UI"/>
+                <w:b/>
+                <w:bCs/>
+                <w:i w:val="0"/>
+                <w:iCs w:val="0"/>
+                <w:caps w:val="0"/>
+                <w:color w:val="000000" w:themeColor="text1"/>
+                <w:spacing w:val="0"/>
+                <w:kern w:val="0"/>
+                <w:sz w:val="18"/>
+                <w:szCs w:val="18"/>
+                <w:bdr w:val="single" w:color="E3E3E3" w:sz="2" w:space="0"/>
+                <w:vertAlign w:val="baseline"/>
+                <w:lang w:val="en-US" w:eastAsia="zh-CN" w:bidi="ar"/>
+                <w14:textFill>
+                  <w14:solidFill>
+                    <w14:schemeClr w14:val="tx1"/>
+                  </w14:solidFill>
+                </w14:textFill>
+              </w:rPr>
+              <w:t>Schema</w:t>
+            </w:r>
+          </w:p>
+        </w:tc>
+        <w:tc>
+          <w:tcPr>
+            <w:tcW w:w="0" w:type="auto"/>
+            <w:tcBorders>
+              <w:top w:val="single" w:color="auto" w:sz="2" w:space="0"/>
+              <w:left w:val="single" w:color="auto" w:sz="6" w:space="0"/>
+              <w:bottom w:val="single" w:color="auto" w:sz="6" w:space="0"/>
+              <w:right w:val="single" w:color="auto" w:sz="2" w:space="0"/>
+            </w:tcBorders>
+            <w:shd w:val="clear" w:color="auto" w:fill="auto"/>
+            <w:vAlign w:val="top"/>
+          </w:tcPr>
+          <w:p>
+            <w:pPr>
+              <w:keepNext w:val="0"/>
+              <w:keepLines w:val="0"/>
+              <w:widowControl/>
+              <w:suppressLineNumbers w:val="0"/>
+              <w:spacing w:line="26" w:lineRule="atLeast"/>
+              <w:ind w:left="0" w:firstLine="0"/>
+              <w:jc w:val="left"/>
+              <w:textAlignment w:val="baseline"/>
+              <w:rPr>
+                <w:rFonts w:hint="default" w:ascii="Segoe UI" w:hAnsi="Segoe UI" w:eastAsia="Segoe UI" w:cs="Segoe UI"/>
+                <w:i w:val="0"/>
+                <w:iCs w:val="0"/>
+                <w:caps w:val="0"/>
+                <w:color w:val="000000" w:themeColor="text1"/>
+                <w:spacing w:val="0"/>
+                <w:sz w:val="18"/>
+                <w:szCs w:val="18"/>
+                <w14:textFill>
+                  <w14:solidFill>
+                    <w14:schemeClr w14:val="tx1"/>
+                  </w14:solidFill>
+                </w14:textFill>
+              </w:rPr>
+            </w:pPr>
+            <w:r>
+              <w:rPr>
+                <w:rFonts w:hint="default" w:ascii="Segoe UI" w:hAnsi="Segoe UI" w:eastAsia="Segoe UI" w:cs="Segoe UI"/>
+                <w:i w:val="0"/>
+                <w:iCs w:val="0"/>
+                <w:caps w:val="0"/>
+                <w:color w:val="000000" w:themeColor="text1"/>
+                <w:spacing w:val="0"/>
+                <w:kern w:val="0"/>
+                <w:sz w:val="18"/>
+                <w:szCs w:val="18"/>
+                <w:vertAlign w:val="baseline"/>
+                <w:lang w:val="en-US" w:eastAsia="zh-CN" w:bidi="ar"/>
+                <w14:textFill>
+                  <w14:solidFill>
+                    <w14:schemeClr w14:val="tx1"/>
+                  </w14:solidFill>
+                </w14:textFill>
+              </w:rPr>
+              <w:t>Fixed schema; modifications require alterations to tables</w:t>
+            </w:r>
+          </w:p>
+        </w:tc>
+        <w:tc>
+          <w:tcPr>
+            <w:tcW w:w="0" w:type="auto"/>
+            <w:tcBorders>
+              <w:top w:val="single" w:color="auto" w:sz="2" w:space="0"/>
+              <w:left w:val="single" w:color="auto" w:sz="6" w:space="0"/>
+              <w:bottom w:val="single" w:color="auto" w:sz="6" w:space="0"/>
+              <w:right w:val="single" w:color="auto" w:sz="6" w:space="0"/>
+            </w:tcBorders>
+            <w:shd w:val="clear" w:color="auto" w:fill="auto"/>
+            <w:vAlign w:val="top"/>
+          </w:tcPr>
+          <w:p>
+            <w:pPr>
+              <w:keepNext w:val="0"/>
+              <w:keepLines w:val="0"/>
+              <w:widowControl/>
+              <w:suppressLineNumbers w:val="0"/>
+              <w:spacing w:line="26" w:lineRule="atLeast"/>
+              <w:ind w:left="0" w:firstLine="0"/>
+              <w:jc w:val="left"/>
+              <w:textAlignment w:val="baseline"/>
+              <w:rPr>
+                <w:rFonts w:hint="default" w:ascii="Segoe UI" w:hAnsi="Segoe UI" w:eastAsia="Segoe UI" w:cs="Segoe UI"/>
+                <w:i w:val="0"/>
+                <w:iCs w:val="0"/>
+                <w:caps w:val="0"/>
+                <w:color w:val="000000" w:themeColor="text1"/>
+                <w:spacing w:val="0"/>
+                <w:sz w:val="18"/>
+                <w:szCs w:val="18"/>
+                <w14:textFill>
+                  <w14:solidFill>
+                    <w14:schemeClr w14:val="tx1"/>
+                  </w14:solidFill>
+                </w14:textFill>
+              </w:rPr>
+            </w:pPr>
+            <w:r>
+              <w:rPr>
+                <w:rFonts w:hint="default" w:ascii="Segoe UI" w:hAnsi="Segoe UI" w:eastAsia="Segoe UI" w:cs="Segoe UI"/>
+                <w:i w:val="0"/>
+                <w:iCs w:val="0"/>
+                <w:caps w:val="0"/>
+                <w:color w:val="000000" w:themeColor="text1"/>
+                <w:spacing w:val="0"/>
+                <w:kern w:val="0"/>
+                <w:sz w:val="18"/>
+                <w:szCs w:val="18"/>
+                <w:vertAlign w:val="baseline"/>
+                <w:lang w:val="en-US" w:eastAsia="zh-CN" w:bidi="ar"/>
+                <w14:textFill>
+                  <w14:solidFill>
+                    <w14:schemeClr w14:val="tx1"/>
+                  </w14:solidFill>
+                </w14:textFill>
+              </w:rPr>
+              <w:t>Dynamic schema for unstructured data</w:t>
+            </w:r>
+          </w:p>
+        </w:tc>
+      </w:tr>
+      <w:tr>
+        <w:tblPrEx>
+          <w:tblBorders>
+            <w:top w:val="single" w:color="E3E3E3" w:sz="2" w:space="0"/>
+            <w:left w:val="single" w:color="E3E3E3" w:sz="2" w:space="0"/>
+            <w:bottom w:val="single" w:color="auto" w:sz="6" w:space="0"/>
+            <w:right w:val="single" w:color="E3E3E3" w:sz="2" w:space="0"/>
+            <w:insideH w:val="none" w:color="auto" w:sz="0" w:space="0"/>
+            <w:insideV w:val="none" w:color="auto" w:sz="0" w:space="0"/>
+          </w:tblBorders>
+          <w:tblCellMar>
+            <w:top w:w="15" w:type="dxa"/>
+            <w:left w:w="15" w:type="dxa"/>
+            <w:bottom w:w="15" w:type="dxa"/>
+            <w:right w:w="15" w:type="dxa"/>
+          </w:tblCellMar>
+        </w:tblPrEx>
+        <w:trPr>
+          <w:trHeight w:val="353" w:hRule="atLeast"/>
+          <w:tblCellSpacing w:w="15" w:type="dxa"/>
+        </w:trPr>
+        <w:tc>
+          <w:tcPr>
+            <w:tcW w:w="0" w:type="auto"/>
+            <w:tcBorders>
+              <w:top w:val="single" w:color="auto" w:sz="2" w:space="0"/>
+              <w:left w:val="single" w:color="auto" w:sz="6" w:space="0"/>
+              <w:bottom w:val="single" w:color="auto" w:sz="6" w:space="0"/>
+              <w:right w:val="single" w:color="auto" w:sz="2" w:space="0"/>
+            </w:tcBorders>
+            <w:shd w:val="clear" w:color="auto" w:fill="auto"/>
+            <w:vAlign w:val="top"/>
+          </w:tcPr>
+          <w:p>
+            <w:pPr>
+              <w:keepNext w:val="0"/>
+              <w:keepLines w:val="0"/>
+              <w:widowControl/>
+              <w:suppressLineNumbers w:val="0"/>
+              <w:spacing w:line="26" w:lineRule="atLeast"/>
+              <w:ind w:left="0" w:firstLine="0"/>
+              <w:jc w:val="left"/>
+              <w:textAlignment w:val="baseline"/>
+              <w:rPr>
+                <w:rFonts w:hint="default" w:ascii="Segoe UI" w:hAnsi="Segoe UI" w:eastAsia="Segoe UI" w:cs="Segoe UI"/>
+                <w:i w:val="0"/>
+                <w:iCs w:val="0"/>
+                <w:caps w:val="0"/>
+                <w:color w:val="000000" w:themeColor="text1"/>
+                <w:spacing w:val="0"/>
+                <w:sz w:val="18"/>
+                <w:szCs w:val="18"/>
+                <w14:textFill>
+                  <w14:solidFill>
+                    <w14:schemeClr w14:val="tx1"/>
+                  </w14:solidFill>
+                </w14:textFill>
+              </w:rPr>
+            </w:pPr>
+            <w:r>
+              <w:rPr>
+                <w:rStyle w:val="13"/>
+                <w:rFonts w:hint="default" w:ascii="Segoe UI" w:hAnsi="Segoe UI" w:eastAsia="Segoe UI" w:cs="Segoe UI"/>
+                <w:b/>
+                <w:bCs/>
+                <w:i w:val="0"/>
+                <w:iCs w:val="0"/>
+                <w:caps w:val="0"/>
+                <w:color w:val="000000" w:themeColor="text1"/>
+                <w:spacing w:val="0"/>
+                <w:kern w:val="0"/>
+                <w:sz w:val="18"/>
+                <w:szCs w:val="18"/>
+                <w:bdr w:val="single" w:color="E3E3E3" w:sz="2" w:space="0"/>
+                <w:vertAlign w:val="baseline"/>
+                <w:lang w:val="en-US" w:eastAsia="zh-CN" w:bidi="ar"/>
+                <w14:textFill>
+                  <w14:solidFill>
+                    <w14:schemeClr w14:val="tx1"/>
+                  </w14:solidFill>
+                </w14:textFill>
+              </w:rPr>
+              <w:t>Scalability</w:t>
+            </w:r>
+          </w:p>
+        </w:tc>
+        <w:tc>
+          <w:tcPr>
+            <w:tcW w:w="0" w:type="auto"/>
+            <w:tcBorders>
+              <w:top w:val="single" w:color="auto" w:sz="2" w:space="0"/>
+              <w:left w:val="single" w:color="auto" w:sz="6" w:space="0"/>
+              <w:bottom w:val="single" w:color="auto" w:sz="6" w:space="0"/>
+              <w:right w:val="single" w:color="auto" w:sz="2" w:space="0"/>
+            </w:tcBorders>
+            <w:shd w:val="clear" w:color="auto" w:fill="auto"/>
+            <w:vAlign w:val="top"/>
+          </w:tcPr>
+          <w:p>
+            <w:pPr>
+              <w:keepNext w:val="0"/>
+              <w:keepLines w:val="0"/>
+              <w:widowControl/>
+              <w:suppressLineNumbers w:val="0"/>
+              <w:spacing w:line="26" w:lineRule="atLeast"/>
+              <w:ind w:left="0" w:firstLine="0"/>
+              <w:jc w:val="left"/>
+              <w:textAlignment w:val="baseline"/>
+              <w:rPr>
+                <w:rFonts w:hint="default" w:ascii="Segoe UI" w:hAnsi="Segoe UI" w:eastAsia="Segoe UI" w:cs="Segoe UI"/>
+                <w:i w:val="0"/>
+                <w:iCs w:val="0"/>
+                <w:caps w:val="0"/>
+                <w:color w:val="000000" w:themeColor="text1"/>
+                <w:spacing w:val="0"/>
+                <w:sz w:val="18"/>
+                <w:szCs w:val="18"/>
+                <w14:textFill>
+                  <w14:solidFill>
+                    <w14:schemeClr w14:val="tx1"/>
+                  </w14:solidFill>
+                </w14:textFill>
+              </w:rPr>
+            </w:pPr>
+            <w:r>
+              <w:rPr>
+                <w:rFonts w:hint="default" w:ascii="Segoe UI" w:hAnsi="Segoe UI" w:eastAsia="Segoe UI" w:cs="Segoe UI"/>
+                <w:i w:val="0"/>
+                <w:iCs w:val="0"/>
+                <w:caps w:val="0"/>
+                <w:color w:val="000000" w:themeColor="text1"/>
+                <w:spacing w:val="0"/>
+                <w:kern w:val="0"/>
+                <w:sz w:val="18"/>
+                <w:szCs w:val="18"/>
+                <w:vertAlign w:val="baseline"/>
+                <w:lang w:val="en-US" w:eastAsia="zh-CN" w:bidi="ar"/>
+                <w14:textFill>
+                  <w14:solidFill>
+                    <w14:schemeClr w14:val="tx1"/>
+                  </w14:solidFill>
+                </w14:textFill>
+              </w:rPr>
+              <w:t>Vertical scaling (increase server capacity)</w:t>
+            </w:r>
+          </w:p>
+        </w:tc>
+        <w:tc>
+          <w:tcPr>
+            <w:tcW w:w="0" w:type="auto"/>
+            <w:tcBorders>
+              <w:top w:val="single" w:color="auto" w:sz="2" w:space="0"/>
+              <w:left w:val="single" w:color="auto" w:sz="6" w:space="0"/>
+              <w:bottom w:val="single" w:color="auto" w:sz="6" w:space="0"/>
+              <w:right w:val="single" w:color="auto" w:sz="6" w:space="0"/>
+            </w:tcBorders>
+            <w:shd w:val="clear" w:color="auto" w:fill="auto"/>
+            <w:vAlign w:val="top"/>
+          </w:tcPr>
+          <w:p>
+            <w:pPr>
+              <w:keepNext w:val="0"/>
+              <w:keepLines w:val="0"/>
+              <w:widowControl/>
+              <w:suppressLineNumbers w:val="0"/>
+              <w:spacing w:line="26" w:lineRule="atLeast"/>
+              <w:ind w:left="0" w:firstLine="0"/>
+              <w:jc w:val="left"/>
+              <w:textAlignment w:val="baseline"/>
+              <w:rPr>
+                <w:rFonts w:hint="default" w:ascii="Segoe UI" w:hAnsi="Segoe UI" w:eastAsia="Segoe UI" w:cs="Segoe UI"/>
+                <w:i w:val="0"/>
+                <w:iCs w:val="0"/>
+                <w:caps w:val="0"/>
+                <w:color w:val="000000" w:themeColor="text1"/>
+                <w:spacing w:val="0"/>
+                <w:sz w:val="18"/>
+                <w:szCs w:val="18"/>
+                <w14:textFill>
+                  <w14:solidFill>
+                    <w14:schemeClr w14:val="tx1"/>
+                  </w14:solidFill>
+                </w14:textFill>
+              </w:rPr>
+            </w:pPr>
+            <w:r>
+              <w:rPr>
+                <w:rFonts w:hint="default" w:ascii="Segoe UI" w:hAnsi="Segoe UI" w:eastAsia="Segoe UI" w:cs="Segoe UI"/>
+                <w:i w:val="0"/>
+                <w:iCs w:val="0"/>
+                <w:caps w:val="0"/>
+                <w:color w:val="000000" w:themeColor="text1"/>
+                <w:spacing w:val="0"/>
+                <w:kern w:val="0"/>
+                <w:sz w:val="18"/>
+                <w:szCs w:val="18"/>
+                <w:vertAlign w:val="baseline"/>
+                <w:lang w:val="en-US" w:eastAsia="zh-CN" w:bidi="ar"/>
+                <w14:textFill>
+                  <w14:solidFill>
+                    <w14:schemeClr w14:val="tx1"/>
+                  </w14:solidFill>
+                </w14:textFill>
+              </w:rPr>
+              <w:t>Horizontal scaling (add more servers)</w:t>
+            </w:r>
+          </w:p>
+        </w:tc>
+      </w:tr>
+      <w:tr>
+        <w:tblPrEx>
+          <w:tblBorders>
+            <w:top w:val="single" w:color="E3E3E3" w:sz="2" w:space="0"/>
+            <w:left w:val="single" w:color="E3E3E3" w:sz="2" w:space="0"/>
+            <w:bottom w:val="single" w:color="auto" w:sz="6" w:space="0"/>
+            <w:right w:val="single" w:color="E3E3E3" w:sz="2" w:space="0"/>
+            <w:insideH w:val="none" w:color="auto" w:sz="0" w:space="0"/>
+            <w:insideV w:val="none" w:color="auto" w:sz="0" w:space="0"/>
+          </w:tblBorders>
+          <w:tblCellMar>
+            <w:top w:w="15" w:type="dxa"/>
+            <w:left w:w="15" w:type="dxa"/>
+            <w:bottom w:w="15" w:type="dxa"/>
+            <w:right w:w="15" w:type="dxa"/>
+          </w:tblCellMar>
+        </w:tblPrEx>
+        <w:trPr>
+          <w:trHeight w:val="599" w:hRule="atLeast"/>
+          <w:tblCellSpacing w:w="15" w:type="dxa"/>
+        </w:trPr>
+        <w:tc>
+          <w:tcPr>
+            <w:tcW w:w="0" w:type="auto"/>
+            <w:tcBorders>
+              <w:top w:val="single" w:color="auto" w:sz="2" w:space="0"/>
+              <w:left w:val="single" w:color="auto" w:sz="6" w:space="0"/>
+              <w:bottom w:val="single" w:color="auto" w:sz="6" w:space="0"/>
+              <w:right w:val="single" w:color="auto" w:sz="2" w:space="0"/>
+            </w:tcBorders>
+            <w:shd w:val="clear" w:color="auto" w:fill="auto"/>
+            <w:vAlign w:val="top"/>
+          </w:tcPr>
+          <w:p>
+            <w:pPr>
+              <w:keepNext w:val="0"/>
+              <w:keepLines w:val="0"/>
+              <w:widowControl/>
+              <w:suppressLineNumbers w:val="0"/>
+              <w:spacing w:line="26" w:lineRule="atLeast"/>
+              <w:ind w:left="0" w:firstLine="0"/>
+              <w:jc w:val="left"/>
+              <w:textAlignment w:val="baseline"/>
+              <w:rPr>
+                <w:rFonts w:hint="default" w:ascii="Segoe UI" w:hAnsi="Segoe UI" w:eastAsia="Segoe UI" w:cs="Segoe UI"/>
+                <w:i w:val="0"/>
+                <w:iCs w:val="0"/>
+                <w:caps w:val="0"/>
+                <w:color w:val="000000" w:themeColor="text1"/>
+                <w:spacing w:val="0"/>
+                <w:sz w:val="18"/>
+                <w:szCs w:val="18"/>
+                <w14:textFill>
+                  <w14:solidFill>
+                    <w14:schemeClr w14:val="tx1"/>
+                  </w14:solidFill>
+                </w14:textFill>
+              </w:rPr>
+            </w:pPr>
+            <w:r>
+              <w:rPr>
+                <w:rStyle w:val="13"/>
+                <w:rFonts w:hint="default" w:ascii="Segoe UI" w:hAnsi="Segoe UI" w:eastAsia="Segoe UI" w:cs="Segoe UI"/>
+                <w:b/>
+                <w:bCs/>
+                <w:i w:val="0"/>
+                <w:iCs w:val="0"/>
+                <w:caps w:val="0"/>
+                <w:color w:val="000000" w:themeColor="text1"/>
+                <w:spacing w:val="0"/>
+                <w:kern w:val="0"/>
+                <w:sz w:val="18"/>
+                <w:szCs w:val="18"/>
+                <w:bdr w:val="single" w:color="E3E3E3" w:sz="2" w:space="0"/>
+                <w:vertAlign w:val="baseline"/>
+                <w:lang w:val="en-US" w:eastAsia="zh-CN" w:bidi="ar"/>
+                <w14:textFill>
+                  <w14:solidFill>
+                    <w14:schemeClr w14:val="tx1"/>
+                  </w14:solidFill>
+                </w14:textFill>
+              </w:rPr>
+              <w:t>Transactions</w:t>
+            </w:r>
+          </w:p>
+        </w:tc>
+        <w:tc>
+          <w:tcPr>
+            <w:tcW w:w="0" w:type="auto"/>
+            <w:tcBorders>
+              <w:top w:val="single" w:color="auto" w:sz="2" w:space="0"/>
+              <w:left w:val="single" w:color="auto" w:sz="6" w:space="0"/>
+              <w:bottom w:val="single" w:color="auto" w:sz="6" w:space="0"/>
+              <w:right w:val="single" w:color="auto" w:sz="2" w:space="0"/>
+            </w:tcBorders>
+            <w:shd w:val="clear" w:color="auto" w:fill="auto"/>
+            <w:vAlign w:val="top"/>
+          </w:tcPr>
+          <w:p>
+            <w:pPr>
+              <w:keepNext w:val="0"/>
+              <w:keepLines w:val="0"/>
+              <w:widowControl/>
+              <w:suppressLineNumbers w:val="0"/>
+              <w:spacing w:line="26" w:lineRule="atLeast"/>
+              <w:ind w:left="0" w:firstLine="0"/>
+              <w:jc w:val="left"/>
+              <w:textAlignment w:val="baseline"/>
+              <w:rPr>
+                <w:rFonts w:hint="default" w:ascii="Segoe UI" w:hAnsi="Segoe UI" w:eastAsia="Segoe UI" w:cs="Segoe UI"/>
+                <w:i w:val="0"/>
+                <w:iCs w:val="0"/>
+                <w:caps w:val="0"/>
+                <w:color w:val="000000" w:themeColor="text1"/>
+                <w:spacing w:val="0"/>
+                <w:sz w:val="18"/>
+                <w:szCs w:val="18"/>
+                <w14:textFill>
+                  <w14:solidFill>
+                    <w14:schemeClr w14:val="tx1"/>
+                  </w14:solidFill>
+                </w14:textFill>
+              </w:rPr>
+            </w:pPr>
+            <w:r>
+              <w:rPr>
+                <w:rFonts w:hint="default" w:ascii="Segoe UI" w:hAnsi="Segoe UI" w:eastAsia="Segoe UI" w:cs="Segoe UI"/>
+                <w:i w:val="0"/>
+                <w:iCs w:val="0"/>
+                <w:caps w:val="0"/>
+                <w:color w:val="000000" w:themeColor="text1"/>
+                <w:spacing w:val="0"/>
+                <w:kern w:val="0"/>
+                <w:sz w:val="18"/>
+                <w:szCs w:val="18"/>
+                <w:vertAlign w:val="baseline"/>
+                <w:lang w:val="en-US" w:eastAsia="zh-CN" w:bidi="ar"/>
+                <w14:textFill>
+                  <w14:solidFill>
+                    <w14:schemeClr w14:val="tx1"/>
+                  </w14:solidFill>
+                </w14:textFill>
+              </w:rPr>
+              <w:t>ACID (Atomicity, Consistency, Isolation, Durability)</w:t>
+            </w:r>
+          </w:p>
+        </w:tc>
+        <w:tc>
+          <w:tcPr>
+            <w:tcW w:w="0" w:type="auto"/>
+            <w:tcBorders>
+              <w:top w:val="single" w:color="auto" w:sz="2" w:space="0"/>
+              <w:left w:val="single" w:color="auto" w:sz="6" w:space="0"/>
+              <w:bottom w:val="single" w:color="auto" w:sz="6" w:space="0"/>
+              <w:right w:val="single" w:color="auto" w:sz="6" w:space="0"/>
+            </w:tcBorders>
+            <w:shd w:val="clear" w:color="auto" w:fill="auto"/>
+            <w:vAlign w:val="top"/>
+          </w:tcPr>
+          <w:p>
+            <w:pPr>
+              <w:keepNext w:val="0"/>
+              <w:keepLines w:val="0"/>
+              <w:widowControl/>
+              <w:suppressLineNumbers w:val="0"/>
+              <w:spacing w:line="26" w:lineRule="atLeast"/>
+              <w:ind w:left="0" w:firstLine="0"/>
+              <w:jc w:val="left"/>
+              <w:textAlignment w:val="baseline"/>
+              <w:rPr>
+                <w:rFonts w:hint="default" w:ascii="Segoe UI" w:hAnsi="Segoe UI" w:eastAsia="Segoe UI" w:cs="Segoe UI"/>
+                <w:i w:val="0"/>
+                <w:iCs w:val="0"/>
+                <w:caps w:val="0"/>
+                <w:color w:val="000000" w:themeColor="text1"/>
+                <w:spacing w:val="0"/>
+                <w:sz w:val="18"/>
+                <w:szCs w:val="18"/>
+                <w14:textFill>
+                  <w14:solidFill>
+                    <w14:schemeClr w14:val="tx1"/>
+                  </w14:solidFill>
+                </w14:textFill>
+              </w:rPr>
+            </w:pPr>
+            <w:r>
+              <w:rPr>
+                <w:rFonts w:hint="default" w:ascii="Segoe UI" w:hAnsi="Segoe UI" w:eastAsia="Segoe UI" w:cs="Segoe UI"/>
+                <w:i w:val="0"/>
+                <w:iCs w:val="0"/>
+                <w:caps w:val="0"/>
+                <w:color w:val="000000" w:themeColor="text1"/>
+                <w:spacing w:val="0"/>
+                <w:kern w:val="0"/>
+                <w:sz w:val="18"/>
+                <w:szCs w:val="18"/>
+                <w:vertAlign w:val="baseline"/>
+                <w:lang w:val="en-US" w:eastAsia="zh-CN" w:bidi="ar"/>
+                <w14:textFill>
+                  <w14:solidFill>
+                    <w14:schemeClr w14:val="tx1"/>
+                  </w14:solidFill>
+                </w14:textFill>
+              </w:rPr>
+              <w:t>BASE (Basically Available, Soft state, Eventual consistency)</w:t>
+            </w:r>
+          </w:p>
+        </w:tc>
+      </w:tr>
+      <w:tr>
+        <w:tblPrEx>
+          <w:tblBorders>
+            <w:top w:val="single" w:color="E3E3E3" w:sz="2" w:space="0"/>
+            <w:left w:val="single" w:color="E3E3E3" w:sz="2" w:space="0"/>
+            <w:bottom w:val="single" w:color="auto" w:sz="6" w:space="0"/>
+            <w:right w:val="single" w:color="E3E3E3" w:sz="2" w:space="0"/>
+            <w:insideH w:val="none" w:color="auto" w:sz="0" w:space="0"/>
+            <w:insideV w:val="none" w:color="auto" w:sz="0" w:space="0"/>
+          </w:tblBorders>
+          <w:shd w:val="clear" w:color="auto" w:fill="auto"/>
+        </w:tblPrEx>
+        <w:trPr>
+          <w:trHeight w:val="599" w:hRule="atLeast"/>
+          <w:tblCellSpacing w:w="15" w:type="dxa"/>
+        </w:trPr>
+        <w:tc>
+          <w:tcPr>
+            <w:tcW w:w="0" w:type="auto"/>
+            <w:tcBorders>
+              <w:top w:val="single" w:color="auto" w:sz="2" w:space="0"/>
+              <w:left w:val="single" w:color="auto" w:sz="6" w:space="0"/>
+              <w:bottom w:val="single" w:color="auto" w:sz="6" w:space="0"/>
+              <w:right w:val="single" w:color="auto" w:sz="2" w:space="0"/>
+            </w:tcBorders>
+            <w:shd w:val="clear" w:color="auto" w:fill="auto"/>
+            <w:vAlign w:val="top"/>
+          </w:tcPr>
+          <w:p>
+            <w:pPr>
+              <w:keepNext w:val="0"/>
+              <w:keepLines w:val="0"/>
+              <w:widowControl/>
+              <w:suppressLineNumbers w:val="0"/>
+              <w:spacing w:line="26" w:lineRule="atLeast"/>
+              <w:ind w:left="0" w:firstLine="0"/>
+              <w:jc w:val="left"/>
+              <w:textAlignment w:val="baseline"/>
+              <w:rPr>
+                <w:rFonts w:hint="default" w:ascii="Segoe UI" w:hAnsi="Segoe UI" w:eastAsia="Segoe UI" w:cs="Segoe UI"/>
+                <w:i w:val="0"/>
+                <w:iCs w:val="0"/>
+                <w:caps w:val="0"/>
+                <w:color w:val="000000" w:themeColor="text1"/>
+                <w:spacing w:val="0"/>
+                <w:sz w:val="18"/>
+                <w:szCs w:val="18"/>
+                <w14:textFill>
+                  <w14:solidFill>
+                    <w14:schemeClr w14:val="tx1"/>
+                  </w14:solidFill>
+                </w14:textFill>
+              </w:rPr>
+            </w:pPr>
+            <w:r>
+              <w:rPr>
+                <w:rStyle w:val="13"/>
+                <w:rFonts w:hint="default" w:ascii="Segoe UI" w:hAnsi="Segoe UI" w:eastAsia="Segoe UI" w:cs="Segoe UI"/>
+                <w:b/>
+                <w:bCs/>
+                <w:i w:val="0"/>
+                <w:iCs w:val="0"/>
+                <w:caps w:val="0"/>
+                <w:color w:val="000000" w:themeColor="text1"/>
+                <w:spacing w:val="0"/>
+                <w:kern w:val="0"/>
+                <w:sz w:val="18"/>
+                <w:szCs w:val="18"/>
+                <w:bdr w:val="single" w:color="E3E3E3" w:sz="2" w:space="0"/>
+                <w:vertAlign w:val="baseline"/>
+                <w:lang w:val="en-US" w:eastAsia="zh-CN" w:bidi="ar"/>
+                <w14:textFill>
+                  <w14:solidFill>
+                    <w14:schemeClr w14:val="tx1"/>
+                  </w14:solidFill>
+                </w14:textFill>
+              </w:rPr>
+              <w:t>Querying</w:t>
+            </w:r>
+          </w:p>
+        </w:tc>
+        <w:tc>
+          <w:tcPr>
+            <w:tcW w:w="0" w:type="auto"/>
+            <w:tcBorders>
+              <w:top w:val="single" w:color="auto" w:sz="2" w:space="0"/>
+              <w:left w:val="single" w:color="auto" w:sz="6" w:space="0"/>
+              <w:bottom w:val="single" w:color="auto" w:sz="6" w:space="0"/>
+              <w:right w:val="single" w:color="auto" w:sz="2" w:space="0"/>
+            </w:tcBorders>
+            <w:shd w:val="clear" w:color="auto" w:fill="auto"/>
+            <w:vAlign w:val="top"/>
+          </w:tcPr>
+          <w:p>
+            <w:pPr>
+              <w:keepNext w:val="0"/>
+              <w:keepLines w:val="0"/>
+              <w:widowControl/>
+              <w:suppressLineNumbers w:val="0"/>
+              <w:spacing w:line="26" w:lineRule="atLeast"/>
+              <w:ind w:left="0" w:firstLine="0"/>
+              <w:jc w:val="left"/>
+              <w:textAlignment w:val="baseline"/>
+              <w:rPr>
+                <w:rFonts w:hint="default" w:ascii="Segoe UI" w:hAnsi="Segoe UI" w:eastAsia="Segoe UI" w:cs="Segoe UI"/>
+                <w:i w:val="0"/>
+                <w:iCs w:val="0"/>
+                <w:caps w:val="0"/>
+                <w:color w:val="000000" w:themeColor="text1"/>
+                <w:spacing w:val="0"/>
+                <w:sz w:val="18"/>
+                <w:szCs w:val="18"/>
+                <w14:textFill>
+                  <w14:solidFill>
+                    <w14:schemeClr w14:val="tx1"/>
+                  </w14:solidFill>
+                </w14:textFill>
+              </w:rPr>
+            </w:pPr>
+            <w:r>
+              <w:rPr>
+                <w:rFonts w:hint="default" w:ascii="Segoe UI" w:hAnsi="Segoe UI" w:eastAsia="Segoe UI" w:cs="Segoe UI"/>
+                <w:i w:val="0"/>
+                <w:iCs w:val="0"/>
+                <w:caps w:val="0"/>
+                <w:color w:val="000000" w:themeColor="text1"/>
+                <w:spacing w:val="0"/>
+                <w:kern w:val="0"/>
+                <w:sz w:val="18"/>
+                <w:szCs w:val="18"/>
+                <w:vertAlign w:val="baseline"/>
+                <w:lang w:val="en-US" w:eastAsia="zh-CN" w:bidi="ar"/>
+                <w14:textFill>
+                  <w14:solidFill>
+                    <w14:schemeClr w14:val="tx1"/>
+                  </w14:solidFill>
+                </w14:textFill>
+              </w:rPr>
+              <w:t>Complex querying using SQL</w:t>
+            </w:r>
+          </w:p>
+        </w:tc>
+        <w:tc>
+          <w:tcPr>
+            <w:tcW w:w="0" w:type="auto"/>
+            <w:tcBorders>
+              <w:top w:val="single" w:color="auto" w:sz="2" w:space="0"/>
+              <w:left w:val="single" w:color="auto" w:sz="6" w:space="0"/>
+              <w:bottom w:val="single" w:color="auto" w:sz="6" w:space="0"/>
+              <w:right w:val="single" w:color="auto" w:sz="6" w:space="0"/>
+            </w:tcBorders>
+            <w:shd w:val="clear" w:color="auto" w:fill="auto"/>
+            <w:vAlign w:val="top"/>
+          </w:tcPr>
+          <w:p>
+            <w:pPr>
+              <w:keepNext w:val="0"/>
+              <w:keepLines w:val="0"/>
+              <w:widowControl/>
+              <w:suppressLineNumbers w:val="0"/>
+              <w:spacing w:line="26" w:lineRule="atLeast"/>
+              <w:ind w:left="0" w:firstLine="0"/>
+              <w:jc w:val="left"/>
+              <w:textAlignment w:val="baseline"/>
+              <w:rPr>
+                <w:rFonts w:hint="default" w:ascii="Segoe UI" w:hAnsi="Segoe UI" w:eastAsia="Segoe UI" w:cs="Segoe UI"/>
+                <w:i w:val="0"/>
+                <w:iCs w:val="0"/>
+                <w:caps w:val="0"/>
+                <w:color w:val="000000" w:themeColor="text1"/>
+                <w:spacing w:val="0"/>
+                <w:sz w:val="18"/>
+                <w:szCs w:val="18"/>
+                <w14:textFill>
+                  <w14:solidFill>
+                    <w14:schemeClr w14:val="tx1"/>
+                  </w14:solidFill>
+                </w14:textFill>
+              </w:rPr>
+            </w:pPr>
+            <w:r>
+              <w:rPr>
+                <w:rFonts w:hint="default" w:ascii="Segoe UI" w:hAnsi="Segoe UI" w:eastAsia="Segoe UI" w:cs="Segoe UI"/>
+                <w:i w:val="0"/>
+                <w:iCs w:val="0"/>
+                <w:caps w:val="0"/>
+                <w:color w:val="000000" w:themeColor="text1"/>
+                <w:spacing w:val="0"/>
+                <w:kern w:val="0"/>
+                <w:sz w:val="18"/>
+                <w:szCs w:val="18"/>
+                <w:vertAlign w:val="baseline"/>
+                <w:lang w:val="en-US" w:eastAsia="zh-CN" w:bidi="ar"/>
+                <w14:textFill>
+                  <w14:solidFill>
+                    <w14:schemeClr w14:val="tx1"/>
+                  </w14:solidFill>
+                </w14:textFill>
+              </w:rPr>
+              <w:t>Query capabilities vary by type (e.g., simple lookups, aggregation)</w:t>
+            </w:r>
+          </w:p>
+        </w:tc>
+      </w:tr>
+      <w:tr>
+        <w:tblPrEx>
+          <w:tblBorders>
+            <w:top w:val="single" w:color="E3E3E3" w:sz="2" w:space="0"/>
+            <w:left w:val="single" w:color="E3E3E3" w:sz="2" w:space="0"/>
+            <w:bottom w:val="single" w:color="auto" w:sz="6" w:space="0"/>
+            <w:right w:val="single" w:color="E3E3E3" w:sz="2" w:space="0"/>
+            <w:insideH w:val="none" w:color="auto" w:sz="0" w:space="0"/>
+            <w:insideV w:val="none" w:color="auto" w:sz="0" w:space="0"/>
+          </w:tblBorders>
+          <w:tblCellMar>
+            <w:top w:w="15" w:type="dxa"/>
+            <w:left w:w="15" w:type="dxa"/>
+            <w:bottom w:w="15" w:type="dxa"/>
+            <w:right w:w="15" w:type="dxa"/>
+          </w:tblCellMar>
+        </w:tblPrEx>
+        <w:trPr>
+          <w:trHeight w:val="353" w:hRule="atLeast"/>
+          <w:tblCellSpacing w:w="15" w:type="dxa"/>
+        </w:trPr>
+        <w:tc>
+          <w:tcPr>
+            <w:tcW w:w="0" w:type="auto"/>
+            <w:tcBorders>
+              <w:top w:val="single" w:color="auto" w:sz="2" w:space="0"/>
+              <w:left w:val="single" w:color="auto" w:sz="6" w:space="0"/>
+              <w:bottom w:val="single" w:color="auto" w:sz="6" w:space="0"/>
+              <w:right w:val="single" w:color="auto" w:sz="2" w:space="0"/>
+            </w:tcBorders>
+            <w:shd w:val="clear" w:color="auto" w:fill="auto"/>
+            <w:vAlign w:val="top"/>
+          </w:tcPr>
+          <w:p>
+            <w:pPr>
+              <w:keepNext w:val="0"/>
+              <w:keepLines w:val="0"/>
+              <w:widowControl/>
+              <w:suppressLineNumbers w:val="0"/>
+              <w:spacing w:line="26" w:lineRule="atLeast"/>
+              <w:ind w:left="0" w:firstLine="0"/>
+              <w:jc w:val="left"/>
+              <w:textAlignment w:val="baseline"/>
+              <w:rPr>
+                <w:rFonts w:hint="default" w:ascii="Segoe UI" w:hAnsi="Segoe UI" w:eastAsia="Segoe UI" w:cs="Segoe UI"/>
+                <w:i w:val="0"/>
+                <w:iCs w:val="0"/>
+                <w:caps w:val="0"/>
+                <w:color w:val="000000" w:themeColor="text1"/>
+                <w:spacing w:val="0"/>
+                <w:sz w:val="18"/>
+                <w:szCs w:val="18"/>
+                <w14:textFill>
+                  <w14:solidFill>
+                    <w14:schemeClr w14:val="tx1"/>
+                  </w14:solidFill>
+                </w14:textFill>
+              </w:rPr>
+            </w:pPr>
+            <w:r>
+              <w:rPr>
+                <w:rStyle w:val="13"/>
+                <w:rFonts w:hint="default" w:ascii="Segoe UI" w:hAnsi="Segoe UI" w:eastAsia="Segoe UI" w:cs="Segoe UI"/>
+                <w:b/>
+                <w:bCs/>
+                <w:i w:val="0"/>
+                <w:iCs w:val="0"/>
+                <w:caps w:val="0"/>
+                <w:color w:val="000000" w:themeColor="text1"/>
+                <w:spacing w:val="0"/>
+                <w:kern w:val="0"/>
+                <w:sz w:val="18"/>
+                <w:szCs w:val="18"/>
+                <w:bdr w:val="single" w:color="E3E3E3" w:sz="2" w:space="0"/>
+                <w:vertAlign w:val="baseline"/>
+                <w:lang w:val="en-US" w:eastAsia="zh-CN" w:bidi="ar"/>
+                <w14:textFill>
+                  <w14:solidFill>
+                    <w14:schemeClr w14:val="tx1"/>
+                  </w14:solidFill>
+                </w14:textFill>
+              </w:rPr>
+              <w:t>Consistency</w:t>
+            </w:r>
+          </w:p>
+        </w:tc>
+        <w:tc>
+          <w:tcPr>
+            <w:tcW w:w="0" w:type="auto"/>
+            <w:tcBorders>
+              <w:top w:val="single" w:color="auto" w:sz="2" w:space="0"/>
+              <w:left w:val="single" w:color="auto" w:sz="6" w:space="0"/>
+              <w:bottom w:val="single" w:color="auto" w:sz="6" w:space="0"/>
+              <w:right w:val="single" w:color="auto" w:sz="2" w:space="0"/>
+            </w:tcBorders>
+            <w:shd w:val="clear" w:color="auto" w:fill="auto"/>
+            <w:vAlign w:val="top"/>
+          </w:tcPr>
+          <w:p>
+            <w:pPr>
+              <w:keepNext w:val="0"/>
+              <w:keepLines w:val="0"/>
+              <w:widowControl/>
+              <w:suppressLineNumbers w:val="0"/>
+              <w:spacing w:line="26" w:lineRule="atLeast"/>
+              <w:ind w:left="0" w:firstLine="0"/>
+              <w:jc w:val="left"/>
+              <w:textAlignment w:val="baseline"/>
+              <w:rPr>
+                <w:rFonts w:hint="default" w:ascii="Segoe UI" w:hAnsi="Segoe UI" w:eastAsia="Segoe UI" w:cs="Segoe UI"/>
+                <w:i w:val="0"/>
+                <w:iCs w:val="0"/>
+                <w:caps w:val="0"/>
+                <w:color w:val="000000" w:themeColor="text1"/>
+                <w:spacing w:val="0"/>
+                <w:sz w:val="18"/>
+                <w:szCs w:val="18"/>
+                <w14:textFill>
+                  <w14:solidFill>
+                    <w14:schemeClr w14:val="tx1"/>
+                  </w14:solidFill>
+                </w14:textFill>
+              </w:rPr>
+            </w:pPr>
+            <w:r>
+              <w:rPr>
+                <w:rFonts w:hint="default" w:ascii="Segoe UI" w:hAnsi="Segoe UI" w:eastAsia="Segoe UI" w:cs="Segoe UI"/>
+                <w:i w:val="0"/>
+                <w:iCs w:val="0"/>
+                <w:caps w:val="0"/>
+                <w:color w:val="000000" w:themeColor="text1"/>
+                <w:spacing w:val="0"/>
+                <w:kern w:val="0"/>
+                <w:sz w:val="18"/>
+                <w:szCs w:val="18"/>
+                <w:vertAlign w:val="baseline"/>
+                <w:lang w:val="en-US" w:eastAsia="zh-CN" w:bidi="ar"/>
+                <w14:textFill>
+                  <w14:solidFill>
+                    <w14:schemeClr w14:val="tx1"/>
+                  </w14:solidFill>
+                </w14:textFill>
+              </w:rPr>
+              <w:t>Strong consistency</w:t>
+            </w:r>
+          </w:p>
+        </w:tc>
+        <w:tc>
+          <w:tcPr>
+            <w:tcW w:w="0" w:type="auto"/>
+            <w:tcBorders>
+              <w:top w:val="single" w:color="auto" w:sz="2" w:space="0"/>
+              <w:left w:val="single" w:color="auto" w:sz="6" w:space="0"/>
+              <w:bottom w:val="single" w:color="auto" w:sz="6" w:space="0"/>
+              <w:right w:val="single" w:color="auto" w:sz="6" w:space="0"/>
+            </w:tcBorders>
+            <w:shd w:val="clear" w:color="auto" w:fill="auto"/>
+            <w:vAlign w:val="top"/>
+          </w:tcPr>
+          <w:p>
+            <w:pPr>
+              <w:keepNext w:val="0"/>
+              <w:keepLines w:val="0"/>
+              <w:widowControl/>
+              <w:suppressLineNumbers w:val="0"/>
+              <w:spacing w:line="26" w:lineRule="atLeast"/>
+              <w:ind w:left="0" w:firstLine="0"/>
+              <w:jc w:val="left"/>
+              <w:textAlignment w:val="baseline"/>
+              <w:rPr>
+                <w:rFonts w:hint="default" w:ascii="Segoe UI" w:hAnsi="Segoe UI" w:eastAsia="Segoe UI" w:cs="Segoe UI"/>
+                <w:i w:val="0"/>
+                <w:iCs w:val="0"/>
+                <w:caps w:val="0"/>
+                <w:color w:val="000000" w:themeColor="text1"/>
+                <w:spacing w:val="0"/>
+                <w:sz w:val="18"/>
+                <w:szCs w:val="18"/>
+                <w14:textFill>
+                  <w14:solidFill>
+                    <w14:schemeClr w14:val="tx1"/>
+                  </w14:solidFill>
+                </w14:textFill>
+              </w:rPr>
+            </w:pPr>
+            <w:r>
+              <w:rPr>
+                <w:rFonts w:hint="default" w:ascii="Segoe UI" w:hAnsi="Segoe UI" w:eastAsia="Segoe UI" w:cs="Segoe UI"/>
+                <w:i w:val="0"/>
+                <w:iCs w:val="0"/>
+                <w:caps w:val="0"/>
+                <w:color w:val="000000" w:themeColor="text1"/>
+                <w:spacing w:val="0"/>
+                <w:kern w:val="0"/>
+                <w:sz w:val="18"/>
+                <w:szCs w:val="18"/>
+                <w:vertAlign w:val="baseline"/>
+                <w:lang w:val="en-US" w:eastAsia="zh-CN" w:bidi="ar"/>
+                <w14:textFill>
+                  <w14:solidFill>
+                    <w14:schemeClr w14:val="tx1"/>
+                  </w14:solidFill>
+                </w14:textFill>
+              </w:rPr>
+              <w:t>Consistency can vary (strong, eventual, causal)</w:t>
+            </w:r>
+          </w:p>
+        </w:tc>
+      </w:tr>
+      <w:tr>
+        <w:tblPrEx>
+          <w:tblBorders>
+            <w:top w:val="single" w:color="E3E3E3" w:sz="2" w:space="0"/>
+            <w:left w:val="single" w:color="E3E3E3" w:sz="2" w:space="0"/>
+            <w:bottom w:val="single" w:color="auto" w:sz="6" w:space="0"/>
+            <w:right w:val="single" w:color="E3E3E3" w:sz="2" w:space="0"/>
+            <w:insideH w:val="none" w:color="auto" w:sz="0" w:space="0"/>
+            <w:insideV w:val="none" w:color="auto" w:sz="0" w:space="0"/>
+          </w:tblBorders>
           <w:shd w:val="clear" w:color="auto" w:fill="auto"/>
           <w:tblCellMar>
             <w:top w:w="15" w:type="dxa"/>
@@ -32455,7 +33501,7 @@
                   </w14:solidFill>
                 </w14:textFill>
               </w:rPr>
-              <w:t>Schema</w:t>
+              <w:t>Use Case</w:t>
             </w:r>
           </w:p>
         </w:tc>
@@ -32516,7 +33562,7 @@
                   </w14:solidFill>
                 </w14:textFill>
               </w:rPr>
-              <w:t>Fixed schema; modifications require alterations to tables</w:t>
+              <w:t>Well-suited for complex queries and reporting</w:t>
             </w:r>
           </w:p>
         </w:tc>
@@ -32577,7 +33623,7 @@
                   </w14:solidFill>
                 </w14:textFill>
               </w:rPr>
-              <w:t>Dynamic schema for unstructured data</w:t>
+              <w:t>Ideal for large volumes of data with simple queries</w:t>
             </w:r>
           </w:p>
         </w:tc>
@@ -32665,1051 +33711,6 @@
                   </w14:solidFill>
                 </w14:textFill>
               </w:rPr>
-              <w:t>Scalability</w:t>
-            </w:r>
-          </w:p>
-        </w:tc>
-        <w:tc>
-          <w:tcPr>
-            <w:tcW w:w="0" w:type="auto"/>
-            <w:tcBorders>
-              <w:top w:val="single" w:color="auto" w:sz="2" w:space="0"/>
-              <w:left w:val="single" w:color="auto" w:sz="6" w:space="0"/>
-              <w:bottom w:val="single" w:color="auto" w:sz="6" w:space="0"/>
-              <w:right w:val="single" w:color="auto" w:sz="2" w:space="0"/>
-            </w:tcBorders>
-            <w:shd w:val="clear" w:color="auto" w:fill="auto"/>
-            <w:vAlign w:val="top"/>
-          </w:tcPr>
-          <w:p>
-            <w:pPr>
-              <w:keepNext w:val="0"/>
-              <w:keepLines w:val="0"/>
-              <w:widowControl/>
-              <w:suppressLineNumbers w:val="0"/>
-              <w:spacing w:line="26" w:lineRule="atLeast"/>
-              <w:ind w:left="0" w:firstLine="0"/>
-              <w:jc w:val="left"/>
-              <w:textAlignment w:val="baseline"/>
-              <w:rPr>
-                <w:rFonts w:hint="default" w:ascii="Segoe UI" w:hAnsi="Segoe UI" w:eastAsia="Segoe UI" w:cs="Segoe UI"/>
-                <w:i w:val="0"/>
-                <w:iCs w:val="0"/>
-                <w:caps w:val="0"/>
-                <w:color w:val="000000" w:themeColor="text1"/>
-                <w:spacing w:val="0"/>
-                <w:sz w:val="18"/>
-                <w:szCs w:val="18"/>
-                <w14:textFill>
-                  <w14:solidFill>
-                    <w14:schemeClr w14:val="tx1"/>
-                  </w14:solidFill>
-                </w14:textFill>
-              </w:rPr>
-            </w:pPr>
-            <w:r>
-              <w:rPr>
-                <w:rFonts w:hint="default" w:ascii="Segoe UI" w:hAnsi="Segoe UI" w:eastAsia="Segoe UI" w:cs="Segoe UI"/>
-                <w:i w:val="0"/>
-                <w:iCs w:val="0"/>
-                <w:caps w:val="0"/>
-                <w:color w:val="000000" w:themeColor="text1"/>
-                <w:spacing w:val="0"/>
-                <w:kern w:val="0"/>
-                <w:sz w:val="18"/>
-                <w:szCs w:val="18"/>
-                <w:vertAlign w:val="baseline"/>
-                <w:lang w:val="en-US" w:eastAsia="zh-CN" w:bidi="ar"/>
-                <w14:textFill>
-                  <w14:solidFill>
-                    <w14:schemeClr w14:val="tx1"/>
-                  </w14:solidFill>
-                </w14:textFill>
-              </w:rPr>
-              <w:t>Vertical scaling (increase server capacity)</w:t>
-            </w:r>
-          </w:p>
-        </w:tc>
-        <w:tc>
-          <w:tcPr>
-            <w:tcW w:w="0" w:type="auto"/>
-            <w:tcBorders>
-              <w:top w:val="single" w:color="auto" w:sz="2" w:space="0"/>
-              <w:left w:val="single" w:color="auto" w:sz="6" w:space="0"/>
-              <w:bottom w:val="single" w:color="auto" w:sz="6" w:space="0"/>
-              <w:right w:val="single" w:color="auto" w:sz="6" w:space="0"/>
-            </w:tcBorders>
-            <w:shd w:val="clear" w:color="auto" w:fill="auto"/>
-            <w:vAlign w:val="top"/>
-          </w:tcPr>
-          <w:p>
-            <w:pPr>
-              <w:keepNext w:val="0"/>
-              <w:keepLines w:val="0"/>
-              <w:widowControl/>
-              <w:suppressLineNumbers w:val="0"/>
-              <w:spacing w:line="26" w:lineRule="atLeast"/>
-              <w:ind w:left="0" w:firstLine="0"/>
-              <w:jc w:val="left"/>
-              <w:textAlignment w:val="baseline"/>
-              <w:rPr>
-                <w:rFonts w:hint="default" w:ascii="Segoe UI" w:hAnsi="Segoe UI" w:eastAsia="Segoe UI" w:cs="Segoe UI"/>
-                <w:i w:val="0"/>
-                <w:iCs w:val="0"/>
-                <w:caps w:val="0"/>
-                <w:color w:val="000000" w:themeColor="text1"/>
-                <w:spacing w:val="0"/>
-                <w:sz w:val="18"/>
-                <w:szCs w:val="18"/>
-                <w14:textFill>
-                  <w14:solidFill>
-                    <w14:schemeClr w14:val="tx1"/>
-                  </w14:solidFill>
-                </w14:textFill>
-              </w:rPr>
-            </w:pPr>
-            <w:r>
-              <w:rPr>
-                <w:rFonts w:hint="default" w:ascii="Segoe UI" w:hAnsi="Segoe UI" w:eastAsia="Segoe UI" w:cs="Segoe UI"/>
-                <w:i w:val="0"/>
-                <w:iCs w:val="0"/>
-                <w:caps w:val="0"/>
-                <w:color w:val="000000" w:themeColor="text1"/>
-                <w:spacing w:val="0"/>
-                <w:kern w:val="0"/>
-                <w:sz w:val="18"/>
-                <w:szCs w:val="18"/>
-                <w:vertAlign w:val="baseline"/>
-                <w:lang w:val="en-US" w:eastAsia="zh-CN" w:bidi="ar"/>
-                <w14:textFill>
-                  <w14:solidFill>
-                    <w14:schemeClr w14:val="tx1"/>
-                  </w14:solidFill>
-                </w14:textFill>
-              </w:rPr>
-              <w:t>Horizontal scaling (add more servers)</w:t>
-            </w:r>
-          </w:p>
-        </w:tc>
-      </w:tr>
-      <w:tr>
-        <w:tblPrEx>
-          <w:tblBorders>
-            <w:top w:val="single" w:color="E3E3E3" w:sz="2" w:space="0"/>
-            <w:left w:val="single" w:color="E3E3E3" w:sz="2" w:space="0"/>
-            <w:bottom w:val="single" w:color="auto" w:sz="6" w:space="0"/>
-            <w:right w:val="single" w:color="E3E3E3" w:sz="2" w:space="0"/>
-            <w:insideH w:val="none" w:color="auto" w:sz="0" w:space="0"/>
-            <w:insideV w:val="none" w:color="auto" w:sz="0" w:space="0"/>
-          </w:tblBorders>
-          <w:tblCellMar>
-            <w:top w:w="15" w:type="dxa"/>
-            <w:left w:w="15" w:type="dxa"/>
-            <w:bottom w:w="15" w:type="dxa"/>
-            <w:right w:w="15" w:type="dxa"/>
-          </w:tblCellMar>
-        </w:tblPrEx>
-        <w:trPr>
-          <w:trHeight w:val="599" w:hRule="atLeast"/>
-          <w:tblCellSpacing w:w="15" w:type="dxa"/>
-        </w:trPr>
-        <w:tc>
-          <w:tcPr>
-            <w:tcW w:w="0" w:type="auto"/>
-            <w:tcBorders>
-              <w:top w:val="single" w:color="auto" w:sz="2" w:space="0"/>
-              <w:left w:val="single" w:color="auto" w:sz="6" w:space="0"/>
-              <w:bottom w:val="single" w:color="auto" w:sz="6" w:space="0"/>
-              <w:right w:val="single" w:color="auto" w:sz="2" w:space="0"/>
-            </w:tcBorders>
-            <w:shd w:val="clear" w:color="auto" w:fill="auto"/>
-            <w:vAlign w:val="top"/>
-          </w:tcPr>
-          <w:p>
-            <w:pPr>
-              <w:keepNext w:val="0"/>
-              <w:keepLines w:val="0"/>
-              <w:widowControl/>
-              <w:suppressLineNumbers w:val="0"/>
-              <w:spacing w:line="26" w:lineRule="atLeast"/>
-              <w:ind w:left="0" w:firstLine="0"/>
-              <w:jc w:val="left"/>
-              <w:textAlignment w:val="baseline"/>
-              <w:rPr>
-                <w:rFonts w:hint="default" w:ascii="Segoe UI" w:hAnsi="Segoe UI" w:eastAsia="Segoe UI" w:cs="Segoe UI"/>
-                <w:i w:val="0"/>
-                <w:iCs w:val="0"/>
-                <w:caps w:val="0"/>
-                <w:color w:val="000000" w:themeColor="text1"/>
-                <w:spacing w:val="0"/>
-                <w:sz w:val="18"/>
-                <w:szCs w:val="18"/>
-                <w14:textFill>
-                  <w14:solidFill>
-                    <w14:schemeClr w14:val="tx1"/>
-                  </w14:solidFill>
-                </w14:textFill>
-              </w:rPr>
-            </w:pPr>
-            <w:r>
-              <w:rPr>
-                <w:rStyle w:val="13"/>
-                <w:rFonts w:hint="default" w:ascii="Segoe UI" w:hAnsi="Segoe UI" w:eastAsia="Segoe UI" w:cs="Segoe UI"/>
-                <w:b/>
-                <w:bCs/>
-                <w:i w:val="0"/>
-                <w:iCs w:val="0"/>
-                <w:caps w:val="0"/>
-                <w:color w:val="000000" w:themeColor="text1"/>
-                <w:spacing w:val="0"/>
-                <w:kern w:val="0"/>
-                <w:sz w:val="18"/>
-                <w:szCs w:val="18"/>
-                <w:bdr w:val="single" w:color="E3E3E3" w:sz="2" w:space="0"/>
-                <w:vertAlign w:val="baseline"/>
-                <w:lang w:val="en-US" w:eastAsia="zh-CN" w:bidi="ar"/>
-                <w14:textFill>
-                  <w14:solidFill>
-                    <w14:schemeClr w14:val="tx1"/>
-                  </w14:solidFill>
-                </w14:textFill>
-              </w:rPr>
-              <w:t>Transactions</w:t>
-            </w:r>
-          </w:p>
-        </w:tc>
-        <w:tc>
-          <w:tcPr>
-            <w:tcW w:w="0" w:type="auto"/>
-            <w:tcBorders>
-              <w:top w:val="single" w:color="auto" w:sz="2" w:space="0"/>
-              <w:left w:val="single" w:color="auto" w:sz="6" w:space="0"/>
-              <w:bottom w:val="single" w:color="auto" w:sz="6" w:space="0"/>
-              <w:right w:val="single" w:color="auto" w:sz="2" w:space="0"/>
-            </w:tcBorders>
-            <w:shd w:val="clear" w:color="auto" w:fill="auto"/>
-            <w:vAlign w:val="top"/>
-          </w:tcPr>
-          <w:p>
-            <w:pPr>
-              <w:keepNext w:val="0"/>
-              <w:keepLines w:val="0"/>
-              <w:widowControl/>
-              <w:suppressLineNumbers w:val="0"/>
-              <w:spacing w:line="26" w:lineRule="atLeast"/>
-              <w:ind w:left="0" w:firstLine="0"/>
-              <w:jc w:val="left"/>
-              <w:textAlignment w:val="baseline"/>
-              <w:rPr>
-                <w:rFonts w:hint="default" w:ascii="Segoe UI" w:hAnsi="Segoe UI" w:eastAsia="Segoe UI" w:cs="Segoe UI"/>
-                <w:i w:val="0"/>
-                <w:iCs w:val="0"/>
-                <w:caps w:val="0"/>
-                <w:color w:val="000000" w:themeColor="text1"/>
-                <w:spacing w:val="0"/>
-                <w:sz w:val="18"/>
-                <w:szCs w:val="18"/>
-                <w14:textFill>
-                  <w14:solidFill>
-                    <w14:schemeClr w14:val="tx1"/>
-                  </w14:solidFill>
-                </w14:textFill>
-              </w:rPr>
-            </w:pPr>
-            <w:r>
-              <w:rPr>
-                <w:rFonts w:hint="default" w:ascii="Segoe UI" w:hAnsi="Segoe UI" w:eastAsia="Segoe UI" w:cs="Segoe UI"/>
-                <w:i w:val="0"/>
-                <w:iCs w:val="0"/>
-                <w:caps w:val="0"/>
-                <w:color w:val="000000" w:themeColor="text1"/>
-                <w:spacing w:val="0"/>
-                <w:kern w:val="0"/>
-                <w:sz w:val="18"/>
-                <w:szCs w:val="18"/>
-                <w:vertAlign w:val="baseline"/>
-                <w:lang w:val="en-US" w:eastAsia="zh-CN" w:bidi="ar"/>
-                <w14:textFill>
-                  <w14:solidFill>
-                    <w14:schemeClr w14:val="tx1"/>
-                  </w14:solidFill>
-                </w14:textFill>
-              </w:rPr>
-              <w:t>ACID (Atomicity, Consistency, Isolation, Durability)</w:t>
-            </w:r>
-          </w:p>
-        </w:tc>
-        <w:tc>
-          <w:tcPr>
-            <w:tcW w:w="0" w:type="auto"/>
-            <w:tcBorders>
-              <w:top w:val="single" w:color="auto" w:sz="2" w:space="0"/>
-              <w:left w:val="single" w:color="auto" w:sz="6" w:space="0"/>
-              <w:bottom w:val="single" w:color="auto" w:sz="6" w:space="0"/>
-              <w:right w:val="single" w:color="auto" w:sz="6" w:space="0"/>
-            </w:tcBorders>
-            <w:shd w:val="clear" w:color="auto" w:fill="auto"/>
-            <w:vAlign w:val="top"/>
-          </w:tcPr>
-          <w:p>
-            <w:pPr>
-              <w:keepNext w:val="0"/>
-              <w:keepLines w:val="0"/>
-              <w:widowControl/>
-              <w:suppressLineNumbers w:val="0"/>
-              <w:spacing w:line="26" w:lineRule="atLeast"/>
-              <w:ind w:left="0" w:firstLine="0"/>
-              <w:jc w:val="left"/>
-              <w:textAlignment w:val="baseline"/>
-              <w:rPr>
-                <w:rFonts w:hint="default" w:ascii="Segoe UI" w:hAnsi="Segoe UI" w:eastAsia="Segoe UI" w:cs="Segoe UI"/>
-                <w:i w:val="0"/>
-                <w:iCs w:val="0"/>
-                <w:caps w:val="0"/>
-                <w:color w:val="000000" w:themeColor="text1"/>
-                <w:spacing w:val="0"/>
-                <w:sz w:val="18"/>
-                <w:szCs w:val="18"/>
-                <w14:textFill>
-                  <w14:solidFill>
-                    <w14:schemeClr w14:val="tx1"/>
-                  </w14:solidFill>
-                </w14:textFill>
-              </w:rPr>
-            </w:pPr>
-            <w:r>
-              <w:rPr>
-                <w:rFonts w:hint="default" w:ascii="Segoe UI" w:hAnsi="Segoe UI" w:eastAsia="Segoe UI" w:cs="Segoe UI"/>
-                <w:i w:val="0"/>
-                <w:iCs w:val="0"/>
-                <w:caps w:val="0"/>
-                <w:color w:val="000000" w:themeColor="text1"/>
-                <w:spacing w:val="0"/>
-                <w:kern w:val="0"/>
-                <w:sz w:val="18"/>
-                <w:szCs w:val="18"/>
-                <w:vertAlign w:val="baseline"/>
-                <w:lang w:val="en-US" w:eastAsia="zh-CN" w:bidi="ar"/>
-                <w14:textFill>
-                  <w14:solidFill>
-                    <w14:schemeClr w14:val="tx1"/>
-                  </w14:solidFill>
-                </w14:textFill>
-              </w:rPr>
-              <w:t>BASE (Basically Available, Soft state, Eventual consistency)</w:t>
-            </w:r>
-          </w:p>
-        </w:tc>
-      </w:tr>
-      <w:tr>
-        <w:tblPrEx>
-          <w:tblBorders>
-            <w:top w:val="single" w:color="E3E3E3" w:sz="2" w:space="0"/>
-            <w:left w:val="single" w:color="E3E3E3" w:sz="2" w:space="0"/>
-            <w:bottom w:val="single" w:color="auto" w:sz="6" w:space="0"/>
-            <w:right w:val="single" w:color="E3E3E3" w:sz="2" w:space="0"/>
-            <w:insideH w:val="none" w:color="auto" w:sz="0" w:space="0"/>
-            <w:insideV w:val="none" w:color="auto" w:sz="0" w:space="0"/>
-          </w:tblBorders>
-          <w:tblCellMar>
-            <w:top w:w="15" w:type="dxa"/>
-            <w:left w:w="15" w:type="dxa"/>
-            <w:bottom w:w="15" w:type="dxa"/>
-            <w:right w:w="15" w:type="dxa"/>
-          </w:tblCellMar>
-        </w:tblPrEx>
-        <w:trPr>
-          <w:trHeight w:val="599" w:hRule="atLeast"/>
-          <w:tblCellSpacing w:w="15" w:type="dxa"/>
-        </w:trPr>
-        <w:tc>
-          <w:tcPr>
-            <w:tcW w:w="0" w:type="auto"/>
-            <w:tcBorders>
-              <w:top w:val="single" w:color="auto" w:sz="2" w:space="0"/>
-              <w:left w:val="single" w:color="auto" w:sz="6" w:space="0"/>
-              <w:bottom w:val="single" w:color="auto" w:sz="6" w:space="0"/>
-              <w:right w:val="single" w:color="auto" w:sz="2" w:space="0"/>
-            </w:tcBorders>
-            <w:shd w:val="clear" w:color="auto" w:fill="auto"/>
-            <w:vAlign w:val="top"/>
-          </w:tcPr>
-          <w:p>
-            <w:pPr>
-              <w:keepNext w:val="0"/>
-              <w:keepLines w:val="0"/>
-              <w:widowControl/>
-              <w:suppressLineNumbers w:val="0"/>
-              <w:spacing w:line="26" w:lineRule="atLeast"/>
-              <w:ind w:left="0" w:firstLine="0"/>
-              <w:jc w:val="left"/>
-              <w:textAlignment w:val="baseline"/>
-              <w:rPr>
-                <w:rFonts w:hint="default" w:ascii="Segoe UI" w:hAnsi="Segoe UI" w:eastAsia="Segoe UI" w:cs="Segoe UI"/>
-                <w:i w:val="0"/>
-                <w:iCs w:val="0"/>
-                <w:caps w:val="0"/>
-                <w:color w:val="000000" w:themeColor="text1"/>
-                <w:spacing w:val="0"/>
-                <w:sz w:val="18"/>
-                <w:szCs w:val="18"/>
-                <w14:textFill>
-                  <w14:solidFill>
-                    <w14:schemeClr w14:val="tx1"/>
-                  </w14:solidFill>
-                </w14:textFill>
-              </w:rPr>
-            </w:pPr>
-            <w:r>
-              <w:rPr>
-                <w:rStyle w:val="13"/>
-                <w:rFonts w:hint="default" w:ascii="Segoe UI" w:hAnsi="Segoe UI" w:eastAsia="Segoe UI" w:cs="Segoe UI"/>
-                <w:b/>
-                <w:bCs/>
-                <w:i w:val="0"/>
-                <w:iCs w:val="0"/>
-                <w:caps w:val="0"/>
-                <w:color w:val="000000" w:themeColor="text1"/>
-                <w:spacing w:val="0"/>
-                <w:kern w:val="0"/>
-                <w:sz w:val="18"/>
-                <w:szCs w:val="18"/>
-                <w:bdr w:val="single" w:color="E3E3E3" w:sz="2" w:space="0"/>
-                <w:vertAlign w:val="baseline"/>
-                <w:lang w:val="en-US" w:eastAsia="zh-CN" w:bidi="ar"/>
-                <w14:textFill>
-                  <w14:solidFill>
-                    <w14:schemeClr w14:val="tx1"/>
-                  </w14:solidFill>
-                </w14:textFill>
-              </w:rPr>
-              <w:t>Querying</w:t>
-            </w:r>
-          </w:p>
-        </w:tc>
-        <w:tc>
-          <w:tcPr>
-            <w:tcW w:w="0" w:type="auto"/>
-            <w:tcBorders>
-              <w:top w:val="single" w:color="auto" w:sz="2" w:space="0"/>
-              <w:left w:val="single" w:color="auto" w:sz="6" w:space="0"/>
-              <w:bottom w:val="single" w:color="auto" w:sz="6" w:space="0"/>
-              <w:right w:val="single" w:color="auto" w:sz="2" w:space="0"/>
-            </w:tcBorders>
-            <w:shd w:val="clear" w:color="auto" w:fill="auto"/>
-            <w:vAlign w:val="top"/>
-          </w:tcPr>
-          <w:p>
-            <w:pPr>
-              <w:keepNext w:val="0"/>
-              <w:keepLines w:val="0"/>
-              <w:widowControl/>
-              <w:suppressLineNumbers w:val="0"/>
-              <w:spacing w:line="26" w:lineRule="atLeast"/>
-              <w:ind w:left="0" w:firstLine="0"/>
-              <w:jc w:val="left"/>
-              <w:textAlignment w:val="baseline"/>
-              <w:rPr>
-                <w:rFonts w:hint="default" w:ascii="Segoe UI" w:hAnsi="Segoe UI" w:eastAsia="Segoe UI" w:cs="Segoe UI"/>
-                <w:i w:val="0"/>
-                <w:iCs w:val="0"/>
-                <w:caps w:val="0"/>
-                <w:color w:val="000000" w:themeColor="text1"/>
-                <w:spacing w:val="0"/>
-                <w:sz w:val="18"/>
-                <w:szCs w:val="18"/>
-                <w14:textFill>
-                  <w14:solidFill>
-                    <w14:schemeClr w14:val="tx1"/>
-                  </w14:solidFill>
-                </w14:textFill>
-              </w:rPr>
-            </w:pPr>
-            <w:r>
-              <w:rPr>
-                <w:rFonts w:hint="default" w:ascii="Segoe UI" w:hAnsi="Segoe UI" w:eastAsia="Segoe UI" w:cs="Segoe UI"/>
-                <w:i w:val="0"/>
-                <w:iCs w:val="0"/>
-                <w:caps w:val="0"/>
-                <w:color w:val="000000" w:themeColor="text1"/>
-                <w:spacing w:val="0"/>
-                <w:kern w:val="0"/>
-                <w:sz w:val="18"/>
-                <w:szCs w:val="18"/>
-                <w:vertAlign w:val="baseline"/>
-                <w:lang w:val="en-US" w:eastAsia="zh-CN" w:bidi="ar"/>
-                <w14:textFill>
-                  <w14:solidFill>
-                    <w14:schemeClr w14:val="tx1"/>
-                  </w14:solidFill>
-                </w14:textFill>
-              </w:rPr>
-              <w:t>Complex querying using SQL</w:t>
-            </w:r>
-          </w:p>
-        </w:tc>
-        <w:tc>
-          <w:tcPr>
-            <w:tcW w:w="0" w:type="auto"/>
-            <w:tcBorders>
-              <w:top w:val="single" w:color="auto" w:sz="2" w:space="0"/>
-              <w:left w:val="single" w:color="auto" w:sz="6" w:space="0"/>
-              <w:bottom w:val="single" w:color="auto" w:sz="6" w:space="0"/>
-              <w:right w:val="single" w:color="auto" w:sz="6" w:space="0"/>
-            </w:tcBorders>
-            <w:shd w:val="clear" w:color="auto" w:fill="auto"/>
-            <w:vAlign w:val="top"/>
-          </w:tcPr>
-          <w:p>
-            <w:pPr>
-              <w:keepNext w:val="0"/>
-              <w:keepLines w:val="0"/>
-              <w:widowControl/>
-              <w:suppressLineNumbers w:val="0"/>
-              <w:spacing w:line="26" w:lineRule="atLeast"/>
-              <w:ind w:left="0" w:firstLine="0"/>
-              <w:jc w:val="left"/>
-              <w:textAlignment w:val="baseline"/>
-              <w:rPr>
-                <w:rFonts w:hint="default" w:ascii="Segoe UI" w:hAnsi="Segoe UI" w:eastAsia="Segoe UI" w:cs="Segoe UI"/>
-                <w:i w:val="0"/>
-                <w:iCs w:val="0"/>
-                <w:caps w:val="0"/>
-                <w:color w:val="000000" w:themeColor="text1"/>
-                <w:spacing w:val="0"/>
-                <w:sz w:val="18"/>
-                <w:szCs w:val="18"/>
-                <w14:textFill>
-                  <w14:solidFill>
-                    <w14:schemeClr w14:val="tx1"/>
-                  </w14:solidFill>
-                </w14:textFill>
-              </w:rPr>
-            </w:pPr>
-            <w:r>
-              <w:rPr>
-                <w:rFonts w:hint="default" w:ascii="Segoe UI" w:hAnsi="Segoe UI" w:eastAsia="Segoe UI" w:cs="Segoe UI"/>
-                <w:i w:val="0"/>
-                <w:iCs w:val="0"/>
-                <w:caps w:val="0"/>
-                <w:color w:val="000000" w:themeColor="text1"/>
-                <w:spacing w:val="0"/>
-                <w:kern w:val="0"/>
-                <w:sz w:val="18"/>
-                <w:szCs w:val="18"/>
-                <w:vertAlign w:val="baseline"/>
-                <w:lang w:val="en-US" w:eastAsia="zh-CN" w:bidi="ar"/>
-                <w14:textFill>
-                  <w14:solidFill>
-                    <w14:schemeClr w14:val="tx1"/>
-                  </w14:solidFill>
-                </w14:textFill>
-              </w:rPr>
-              <w:t>Query capabilities vary by type (e.g., simple lookups, aggregation)</w:t>
-            </w:r>
-          </w:p>
-        </w:tc>
-      </w:tr>
-      <w:tr>
-        <w:tblPrEx>
-          <w:tblBorders>
-            <w:top w:val="single" w:color="E3E3E3" w:sz="2" w:space="0"/>
-            <w:left w:val="single" w:color="E3E3E3" w:sz="2" w:space="0"/>
-            <w:bottom w:val="single" w:color="auto" w:sz="6" w:space="0"/>
-            <w:right w:val="single" w:color="E3E3E3" w:sz="2" w:space="0"/>
-            <w:insideH w:val="none" w:color="auto" w:sz="0" w:space="0"/>
-            <w:insideV w:val="none" w:color="auto" w:sz="0" w:space="0"/>
-          </w:tblBorders>
-          <w:tblCellMar>
-            <w:top w:w="15" w:type="dxa"/>
-            <w:left w:w="15" w:type="dxa"/>
-            <w:bottom w:w="15" w:type="dxa"/>
-            <w:right w:w="15" w:type="dxa"/>
-          </w:tblCellMar>
-        </w:tblPrEx>
-        <w:trPr>
-          <w:trHeight w:val="353" w:hRule="atLeast"/>
-          <w:tblCellSpacing w:w="15" w:type="dxa"/>
-        </w:trPr>
-        <w:tc>
-          <w:tcPr>
-            <w:tcW w:w="0" w:type="auto"/>
-            <w:tcBorders>
-              <w:top w:val="single" w:color="auto" w:sz="2" w:space="0"/>
-              <w:left w:val="single" w:color="auto" w:sz="6" w:space="0"/>
-              <w:bottom w:val="single" w:color="auto" w:sz="6" w:space="0"/>
-              <w:right w:val="single" w:color="auto" w:sz="2" w:space="0"/>
-            </w:tcBorders>
-            <w:shd w:val="clear" w:color="auto" w:fill="auto"/>
-            <w:vAlign w:val="top"/>
-          </w:tcPr>
-          <w:p>
-            <w:pPr>
-              <w:keepNext w:val="0"/>
-              <w:keepLines w:val="0"/>
-              <w:widowControl/>
-              <w:suppressLineNumbers w:val="0"/>
-              <w:spacing w:line="26" w:lineRule="atLeast"/>
-              <w:ind w:left="0" w:firstLine="0"/>
-              <w:jc w:val="left"/>
-              <w:textAlignment w:val="baseline"/>
-              <w:rPr>
-                <w:rFonts w:hint="default" w:ascii="Segoe UI" w:hAnsi="Segoe UI" w:eastAsia="Segoe UI" w:cs="Segoe UI"/>
-                <w:i w:val="0"/>
-                <w:iCs w:val="0"/>
-                <w:caps w:val="0"/>
-                <w:color w:val="000000" w:themeColor="text1"/>
-                <w:spacing w:val="0"/>
-                <w:sz w:val="18"/>
-                <w:szCs w:val="18"/>
-                <w14:textFill>
-                  <w14:solidFill>
-                    <w14:schemeClr w14:val="tx1"/>
-                  </w14:solidFill>
-                </w14:textFill>
-              </w:rPr>
-            </w:pPr>
-            <w:r>
-              <w:rPr>
-                <w:rStyle w:val="13"/>
-                <w:rFonts w:hint="default" w:ascii="Segoe UI" w:hAnsi="Segoe UI" w:eastAsia="Segoe UI" w:cs="Segoe UI"/>
-                <w:b/>
-                <w:bCs/>
-                <w:i w:val="0"/>
-                <w:iCs w:val="0"/>
-                <w:caps w:val="0"/>
-                <w:color w:val="000000" w:themeColor="text1"/>
-                <w:spacing w:val="0"/>
-                <w:kern w:val="0"/>
-                <w:sz w:val="18"/>
-                <w:szCs w:val="18"/>
-                <w:bdr w:val="single" w:color="E3E3E3" w:sz="2" w:space="0"/>
-                <w:vertAlign w:val="baseline"/>
-                <w:lang w:val="en-US" w:eastAsia="zh-CN" w:bidi="ar"/>
-                <w14:textFill>
-                  <w14:solidFill>
-                    <w14:schemeClr w14:val="tx1"/>
-                  </w14:solidFill>
-                </w14:textFill>
-              </w:rPr>
-              <w:t>Consistency</w:t>
-            </w:r>
-          </w:p>
-        </w:tc>
-        <w:tc>
-          <w:tcPr>
-            <w:tcW w:w="0" w:type="auto"/>
-            <w:tcBorders>
-              <w:top w:val="single" w:color="auto" w:sz="2" w:space="0"/>
-              <w:left w:val="single" w:color="auto" w:sz="6" w:space="0"/>
-              <w:bottom w:val="single" w:color="auto" w:sz="6" w:space="0"/>
-              <w:right w:val="single" w:color="auto" w:sz="2" w:space="0"/>
-            </w:tcBorders>
-            <w:shd w:val="clear" w:color="auto" w:fill="auto"/>
-            <w:vAlign w:val="top"/>
-          </w:tcPr>
-          <w:p>
-            <w:pPr>
-              <w:keepNext w:val="0"/>
-              <w:keepLines w:val="0"/>
-              <w:widowControl/>
-              <w:suppressLineNumbers w:val="0"/>
-              <w:spacing w:line="26" w:lineRule="atLeast"/>
-              <w:ind w:left="0" w:firstLine="0"/>
-              <w:jc w:val="left"/>
-              <w:textAlignment w:val="baseline"/>
-              <w:rPr>
-                <w:rFonts w:hint="default" w:ascii="Segoe UI" w:hAnsi="Segoe UI" w:eastAsia="Segoe UI" w:cs="Segoe UI"/>
-                <w:i w:val="0"/>
-                <w:iCs w:val="0"/>
-                <w:caps w:val="0"/>
-                <w:color w:val="000000" w:themeColor="text1"/>
-                <w:spacing w:val="0"/>
-                <w:sz w:val="18"/>
-                <w:szCs w:val="18"/>
-                <w14:textFill>
-                  <w14:solidFill>
-                    <w14:schemeClr w14:val="tx1"/>
-                  </w14:solidFill>
-                </w14:textFill>
-              </w:rPr>
-            </w:pPr>
-            <w:r>
-              <w:rPr>
-                <w:rFonts w:hint="default" w:ascii="Segoe UI" w:hAnsi="Segoe UI" w:eastAsia="Segoe UI" w:cs="Segoe UI"/>
-                <w:i w:val="0"/>
-                <w:iCs w:val="0"/>
-                <w:caps w:val="0"/>
-                <w:color w:val="000000" w:themeColor="text1"/>
-                <w:spacing w:val="0"/>
-                <w:kern w:val="0"/>
-                <w:sz w:val="18"/>
-                <w:szCs w:val="18"/>
-                <w:vertAlign w:val="baseline"/>
-                <w:lang w:val="en-US" w:eastAsia="zh-CN" w:bidi="ar"/>
-                <w14:textFill>
-                  <w14:solidFill>
-                    <w14:schemeClr w14:val="tx1"/>
-                  </w14:solidFill>
-                </w14:textFill>
-              </w:rPr>
-              <w:t>Strong consistency</w:t>
-            </w:r>
-          </w:p>
-        </w:tc>
-        <w:tc>
-          <w:tcPr>
-            <w:tcW w:w="0" w:type="auto"/>
-            <w:tcBorders>
-              <w:top w:val="single" w:color="auto" w:sz="2" w:space="0"/>
-              <w:left w:val="single" w:color="auto" w:sz="6" w:space="0"/>
-              <w:bottom w:val="single" w:color="auto" w:sz="6" w:space="0"/>
-              <w:right w:val="single" w:color="auto" w:sz="6" w:space="0"/>
-            </w:tcBorders>
-            <w:shd w:val="clear" w:color="auto" w:fill="auto"/>
-            <w:vAlign w:val="top"/>
-          </w:tcPr>
-          <w:p>
-            <w:pPr>
-              <w:keepNext w:val="0"/>
-              <w:keepLines w:val="0"/>
-              <w:widowControl/>
-              <w:suppressLineNumbers w:val="0"/>
-              <w:spacing w:line="26" w:lineRule="atLeast"/>
-              <w:ind w:left="0" w:firstLine="0"/>
-              <w:jc w:val="left"/>
-              <w:textAlignment w:val="baseline"/>
-              <w:rPr>
-                <w:rFonts w:hint="default" w:ascii="Segoe UI" w:hAnsi="Segoe UI" w:eastAsia="Segoe UI" w:cs="Segoe UI"/>
-                <w:i w:val="0"/>
-                <w:iCs w:val="0"/>
-                <w:caps w:val="0"/>
-                <w:color w:val="000000" w:themeColor="text1"/>
-                <w:spacing w:val="0"/>
-                <w:sz w:val="18"/>
-                <w:szCs w:val="18"/>
-                <w14:textFill>
-                  <w14:solidFill>
-                    <w14:schemeClr w14:val="tx1"/>
-                  </w14:solidFill>
-                </w14:textFill>
-              </w:rPr>
-            </w:pPr>
-            <w:r>
-              <w:rPr>
-                <w:rFonts w:hint="default" w:ascii="Segoe UI" w:hAnsi="Segoe UI" w:eastAsia="Segoe UI" w:cs="Segoe UI"/>
-                <w:i w:val="0"/>
-                <w:iCs w:val="0"/>
-                <w:caps w:val="0"/>
-                <w:color w:val="000000" w:themeColor="text1"/>
-                <w:spacing w:val="0"/>
-                <w:kern w:val="0"/>
-                <w:sz w:val="18"/>
-                <w:szCs w:val="18"/>
-                <w:vertAlign w:val="baseline"/>
-                <w:lang w:val="en-US" w:eastAsia="zh-CN" w:bidi="ar"/>
-                <w14:textFill>
-                  <w14:solidFill>
-                    <w14:schemeClr w14:val="tx1"/>
-                  </w14:solidFill>
-                </w14:textFill>
-              </w:rPr>
-              <w:t>Consistency can vary (strong, eventual, causal)</w:t>
-            </w:r>
-          </w:p>
-        </w:tc>
-      </w:tr>
-      <w:tr>
-        <w:tblPrEx>
-          <w:tblBorders>
-            <w:top w:val="single" w:color="E3E3E3" w:sz="2" w:space="0"/>
-            <w:left w:val="single" w:color="E3E3E3" w:sz="2" w:space="0"/>
-            <w:bottom w:val="single" w:color="auto" w:sz="6" w:space="0"/>
-            <w:right w:val="single" w:color="E3E3E3" w:sz="2" w:space="0"/>
-            <w:insideH w:val="none" w:color="auto" w:sz="0" w:space="0"/>
-            <w:insideV w:val="none" w:color="auto" w:sz="0" w:space="0"/>
-          </w:tblBorders>
-          <w:tblCellMar>
-            <w:top w:w="15" w:type="dxa"/>
-            <w:left w:w="15" w:type="dxa"/>
-            <w:bottom w:w="15" w:type="dxa"/>
-            <w:right w:w="15" w:type="dxa"/>
-          </w:tblCellMar>
-        </w:tblPrEx>
-        <w:trPr>
-          <w:trHeight w:val="599" w:hRule="atLeast"/>
-          <w:tblCellSpacing w:w="15" w:type="dxa"/>
-        </w:trPr>
-        <w:tc>
-          <w:tcPr>
-            <w:tcW w:w="0" w:type="auto"/>
-            <w:tcBorders>
-              <w:top w:val="single" w:color="auto" w:sz="2" w:space="0"/>
-              <w:left w:val="single" w:color="auto" w:sz="6" w:space="0"/>
-              <w:bottom w:val="single" w:color="auto" w:sz="6" w:space="0"/>
-              <w:right w:val="single" w:color="auto" w:sz="2" w:space="0"/>
-            </w:tcBorders>
-            <w:shd w:val="clear" w:color="auto" w:fill="auto"/>
-            <w:vAlign w:val="top"/>
-          </w:tcPr>
-          <w:p>
-            <w:pPr>
-              <w:keepNext w:val="0"/>
-              <w:keepLines w:val="0"/>
-              <w:widowControl/>
-              <w:suppressLineNumbers w:val="0"/>
-              <w:spacing w:line="26" w:lineRule="atLeast"/>
-              <w:ind w:left="0" w:firstLine="0"/>
-              <w:jc w:val="left"/>
-              <w:textAlignment w:val="baseline"/>
-              <w:rPr>
-                <w:rFonts w:hint="default" w:ascii="Segoe UI" w:hAnsi="Segoe UI" w:eastAsia="Segoe UI" w:cs="Segoe UI"/>
-                <w:i w:val="0"/>
-                <w:iCs w:val="0"/>
-                <w:caps w:val="0"/>
-                <w:color w:val="000000" w:themeColor="text1"/>
-                <w:spacing w:val="0"/>
-                <w:sz w:val="18"/>
-                <w:szCs w:val="18"/>
-                <w14:textFill>
-                  <w14:solidFill>
-                    <w14:schemeClr w14:val="tx1"/>
-                  </w14:solidFill>
-                </w14:textFill>
-              </w:rPr>
-            </w:pPr>
-            <w:r>
-              <w:rPr>
-                <w:rStyle w:val="13"/>
-                <w:rFonts w:hint="default" w:ascii="Segoe UI" w:hAnsi="Segoe UI" w:eastAsia="Segoe UI" w:cs="Segoe UI"/>
-                <w:b/>
-                <w:bCs/>
-                <w:i w:val="0"/>
-                <w:iCs w:val="0"/>
-                <w:caps w:val="0"/>
-                <w:color w:val="000000" w:themeColor="text1"/>
-                <w:spacing w:val="0"/>
-                <w:kern w:val="0"/>
-                <w:sz w:val="18"/>
-                <w:szCs w:val="18"/>
-                <w:bdr w:val="single" w:color="E3E3E3" w:sz="2" w:space="0"/>
-                <w:vertAlign w:val="baseline"/>
-                <w:lang w:val="en-US" w:eastAsia="zh-CN" w:bidi="ar"/>
-                <w14:textFill>
-                  <w14:solidFill>
-                    <w14:schemeClr w14:val="tx1"/>
-                  </w14:solidFill>
-                </w14:textFill>
-              </w:rPr>
-              <w:t>Use Case</w:t>
-            </w:r>
-          </w:p>
-        </w:tc>
-        <w:tc>
-          <w:tcPr>
-            <w:tcW w:w="0" w:type="auto"/>
-            <w:tcBorders>
-              <w:top w:val="single" w:color="auto" w:sz="2" w:space="0"/>
-              <w:left w:val="single" w:color="auto" w:sz="6" w:space="0"/>
-              <w:bottom w:val="single" w:color="auto" w:sz="6" w:space="0"/>
-              <w:right w:val="single" w:color="auto" w:sz="2" w:space="0"/>
-            </w:tcBorders>
-            <w:shd w:val="clear" w:color="auto" w:fill="auto"/>
-            <w:vAlign w:val="top"/>
-          </w:tcPr>
-          <w:p>
-            <w:pPr>
-              <w:keepNext w:val="0"/>
-              <w:keepLines w:val="0"/>
-              <w:widowControl/>
-              <w:suppressLineNumbers w:val="0"/>
-              <w:spacing w:line="26" w:lineRule="atLeast"/>
-              <w:ind w:left="0" w:firstLine="0"/>
-              <w:jc w:val="left"/>
-              <w:textAlignment w:val="baseline"/>
-              <w:rPr>
-                <w:rFonts w:hint="default" w:ascii="Segoe UI" w:hAnsi="Segoe UI" w:eastAsia="Segoe UI" w:cs="Segoe UI"/>
-                <w:i w:val="0"/>
-                <w:iCs w:val="0"/>
-                <w:caps w:val="0"/>
-                <w:color w:val="000000" w:themeColor="text1"/>
-                <w:spacing w:val="0"/>
-                <w:sz w:val="18"/>
-                <w:szCs w:val="18"/>
-                <w14:textFill>
-                  <w14:solidFill>
-                    <w14:schemeClr w14:val="tx1"/>
-                  </w14:solidFill>
-                </w14:textFill>
-              </w:rPr>
-            </w:pPr>
-            <w:r>
-              <w:rPr>
-                <w:rFonts w:hint="default" w:ascii="Segoe UI" w:hAnsi="Segoe UI" w:eastAsia="Segoe UI" w:cs="Segoe UI"/>
-                <w:i w:val="0"/>
-                <w:iCs w:val="0"/>
-                <w:caps w:val="0"/>
-                <w:color w:val="000000" w:themeColor="text1"/>
-                <w:spacing w:val="0"/>
-                <w:kern w:val="0"/>
-                <w:sz w:val="18"/>
-                <w:szCs w:val="18"/>
-                <w:vertAlign w:val="baseline"/>
-                <w:lang w:val="en-US" w:eastAsia="zh-CN" w:bidi="ar"/>
-                <w14:textFill>
-                  <w14:solidFill>
-                    <w14:schemeClr w14:val="tx1"/>
-                  </w14:solidFill>
-                </w14:textFill>
-              </w:rPr>
-              <w:t>Well-suited for complex queries and reporting</w:t>
-            </w:r>
-          </w:p>
-        </w:tc>
-        <w:tc>
-          <w:tcPr>
-            <w:tcW w:w="0" w:type="auto"/>
-            <w:tcBorders>
-              <w:top w:val="single" w:color="auto" w:sz="2" w:space="0"/>
-              <w:left w:val="single" w:color="auto" w:sz="6" w:space="0"/>
-              <w:bottom w:val="single" w:color="auto" w:sz="6" w:space="0"/>
-              <w:right w:val="single" w:color="auto" w:sz="6" w:space="0"/>
-            </w:tcBorders>
-            <w:shd w:val="clear" w:color="auto" w:fill="auto"/>
-            <w:vAlign w:val="top"/>
-          </w:tcPr>
-          <w:p>
-            <w:pPr>
-              <w:keepNext w:val="0"/>
-              <w:keepLines w:val="0"/>
-              <w:widowControl/>
-              <w:suppressLineNumbers w:val="0"/>
-              <w:spacing w:line="26" w:lineRule="atLeast"/>
-              <w:ind w:left="0" w:firstLine="0"/>
-              <w:jc w:val="left"/>
-              <w:textAlignment w:val="baseline"/>
-              <w:rPr>
-                <w:rFonts w:hint="default" w:ascii="Segoe UI" w:hAnsi="Segoe UI" w:eastAsia="Segoe UI" w:cs="Segoe UI"/>
-                <w:i w:val="0"/>
-                <w:iCs w:val="0"/>
-                <w:caps w:val="0"/>
-                <w:color w:val="000000" w:themeColor="text1"/>
-                <w:spacing w:val="0"/>
-                <w:sz w:val="18"/>
-                <w:szCs w:val="18"/>
-                <w14:textFill>
-                  <w14:solidFill>
-                    <w14:schemeClr w14:val="tx1"/>
-                  </w14:solidFill>
-                </w14:textFill>
-              </w:rPr>
-            </w:pPr>
-            <w:r>
-              <w:rPr>
-                <w:rFonts w:hint="default" w:ascii="Segoe UI" w:hAnsi="Segoe UI" w:eastAsia="Segoe UI" w:cs="Segoe UI"/>
-                <w:i w:val="0"/>
-                <w:iCs w:val="0"/>
-                <w:caps w:val="0"/>
-                <w:color w:val="000000" w:themeColor="text1"/>
-                <w:spacing w:val="0"/>
-                <w:kern w:val="0"/>
-                <w:sz w:val="18"/>
-                <w:szCs w:val="18"/>
-                <w:vertAlign w:val="baseline"/>
-                <w:lang w:val="en-US" w:eastAsia="zh-CN" w:bidi="ar"/>
-                <w14:textFill>
-                  <w14:solidFill>
-                    <w14:schemeClr w14:val="tx1"/>
-                  </w14:solidFill>
-                </w14:textFill>
-              </w:rPr>
-              <w:t>Ideal for large volumes of data with simple queries</w:t>
-            </w:r>
-          </w:p>
-        </w:tc>
-      </w:tr>
-      <w:tr>
-        <w:tblPrEx>
-          <w:tblBorders>
-            <w:top w:val="single" w:color="E3E3E3" w:sz="2" w:space="0"/>
-            <w:left w:val="single" w:color="E3E3E3" w:sz="2" w:space="0"/>
-            <w:bottom w:val="single" w:color="auto" w:sz="6" w:space="0"/>
-            <w:right w:val="single" w:color="E3E3E3" w:sz="2" w:space="0"/>
-            <w:insideH w:val="none" w:color="auto" w:sz="0" w:space="0"/>
-            <w:insideV w:val="none" w:color="auto" w:sz="0" w:space="0"/>
-          </w:tblBorders>
-          <w:tblCellMar>
-            <w:top w:w="15" w:type="dxa"/>
-            <w:left w:w="15" w:type="dxa"/>
-            <w:bottom w:w="15" w:type="dxa"/>
-            <w:right w:w="15" w:type="dxa"/>
-          </w:tblCellMar>
-        </w:tblPrEx>
-        <w:trPr>
-          <w:trHeight w:val="353" w:hRule="atLeast"/>
-          <w:tblCellSpacing w:w="15" w:type="dxa"/>
-        </w:trPr>
-        <w:tc>
-          <w:tcPr>
-            <w:tcW w:w="0" w:type="auto"/>
-            <w:tcBorders>
-              <w:top w:val="single" w:color="auto" w:sz="2" w:space="0"/>
-              <w:left w:val="single" w:color="auto" w:sz="6" w:space="0"/>
-              <w:bottom w:val="single" w:color="auto" w:sz="6" w:space="0"/>
-              <w:right w:val="single" w:color="auto" w:sz="2" w:space="0"/>
-            </w:tcBorders>
-            <w:shd w:val="clear" w:color="auto" w:fill="auto"/>
-            <w:vAlign w:val="top"/>
-          </w:tcPr>
-          <w:p>
-            <w:pPr>
-              <w:keepNext w:val="0"/>
-              <w:keepLines w:val="0"/>
-              <w:widowControl/>
-              <w:suppressLineNumbers w:val="0"/>
-              <w:spacing w:line="26" w:lineRule="atLeast"/>
-              <w:ind w:left="0" w:firstLine="0"/>
-              <w:jc w:val="left"/>
-              <w:textAlignment w:val="baseline"/>
-              <w:rPr>
-                <w:rFonts w:hint="default" w:ascii="Segoe UI" w:hAnsi="Segoe UI" w:eastAsia="Segoe UI" w:cs="Segoe UI"/>
-                <w:i w:val="0"/>
-                <w:iCs w:val="0"/>
-                <w:caps w:val="0"/>
-                <w:color w:val="000000" w:themeColor="text1"/>
-                <w:spacing w:val="0"/>
-                <w:sz w:val="18"/>
-                <w:szCs w:val="18"/>
-                <w14:textFill>
-                  <w14:solidFill>
-                    <w14:schemeClr w14:val="tx1"/>
-                  </w14:solidFill>
-                </w14:textFill>
-              </w:rPr>
-            </w:pPr>
-            <w:r>
-              <w:rPr>
-                <w:rStyle w:val="13"/>
-                <w:rFonts w:hint="default" w:ascii="Segoe UI" w:hAnsi="Segoe UI" w:eastAsia="Segoe UI" w:cs="Segoe UI"/>
-                <w:b/>
-                <w:bCs/>
-                <w:i w:val="0"/>
-                <w:iCs w:val="0"/>
-                <w:caps w:val="0"/>
-                <w:color w:val="000000" w:themeColor="text1"/>
-                <w:spacing w:val="0"/>
-                <w:kern w:val="0"/>
-                <w:sz w:val="18"/>
-                <w:szCs w:val="18"/>
-                <w:bdr w:val="single" w:color="E3E3E3" w:sz="2" w:space="0"/>
-                <w:vertAlign w:val="baseline"/>
-                <w:lang w:val="en-US" w:eastAsia="zh-CN" w:bidi="ar"/>
-                <w14:textFill>
-                  <w14:solidFill>
-                    <w14:schemeClr w14:val="tx1"/>
-                  </w14:solidFill>
-                </w14:textFill>
-              </w:rPr>
               <w:t>Examples</w:t>
             </w:r>
           </w:p>
@@ -33847,6 +33848,7 @@
             <w:insideH w:val="none" w:color="auto" w:sz="0" w:space="0"/>
             <w:insideV w:val="none" w:color="auto" w:sz="0" w:space="0"/>
           </w:tblBorders>
+          <w:shd w:val="clear" w:color="auto" w:fill="auto"/>
           <w:tblCellMar>
             <w:top w:w="15" w:type="dxa"/>
             <w:left w:w="15" w:type="dxa"/>
@@ -35262,7 +35264,6 @@
             <w:insideH w:val="none" w:color="auto" w:sz="0" w:space="0"/>
             <w:insideV w:val="none" w:color="auto" w:sz="0" w:space="0"/>
           </w:tblBorders>
-          <w:shd w:val="clear" w:color="auto" w:fill="auto"/>
           <w:tblCellMar>
             <w:top w:w="15" w:type="dxa"/>
             <w:left w:w="15" w:type="dxa"/>
@@ -35435,7 +35436,6 @@
             <w:insideH w:val="none" w:color="auto" w:sz="0" w:space="0"/>
             <w:insideV w:val="none" w:color="auto" w:sz="0" w:space="0"/>
           </w:tblBorders>
-          <w:shd w:val="clear" w:color="auto" w:fill="auto"/>
           <w:tblCellMar>
             <w:top w:w="15" w:type="dxa"/>
             <w:left w:w="15" w:type="dxa"/>
@@ -35849,7 +35849,6 @@
             <w:insideH w:val="none" w:color="auto" w:sz="0" w:space="0"/>
             <w:insideV w:val="none" w:color="auto" w:sz="0" w:space="0"/>
           </w:tblBorders>
-          <w:shd w:val="clear" w:color="auto" w:fill="auto"/>
           <w:tblCellMar>
             <w:top w:w="15" w:type="dxa"/>
             <w:left w:w="15" w:type="dxa"/>
@@ -39456,8 +39455,6 @@
         </w:rPr>
         <w:t>Kudvenkat</w:t>
       </w:r>
-      <w:bookmarkStart w:id="158" w:name="_GoBack"/>
-      <w:bookmarkEnd w:id="158"/>
     </w:p>
     <w:p>
       <w:pPr>
@@ -40588,6 +40585,25 @@
         </w:rPr>
         <w:t>The Flux pattern helps in large applications by simplifying the data flow: changes are always initiated by actions, data flows in one direction, and changes are distributed through central dispatchers to various stores, which update the views. This unidirectional flow contrasts with more traditional two-way data binding techniques and has influenced the development of state management libraries like Redux, which is often used in modern web applications built with React.</w:t>
       </w:r>
+    </w:p>
+    <w:p>
+      <w:pPr>
+        <w:pStyle w:val="3"/>
+        <w:bidi w:val="0"/>
+        <w:rPr>
+          <w:rFonts w:hint="default"/>
+          <w:lang w:val="en-IN"/>
+        </w:rPr>
+      </w:pPr>
+      <w:r>
+        <w:rPr>
+          <w:rFonts w:hint="default"/>
+          <w:lang w:val="en-IN"/>
+        </w:rPr>
+        <w:t>How to handle circular dependencies in react application?</w:t>
+      </w:r>
+      <w:bookmarkStart w:id="158" w:name="_GoBack"/>
+      <w:bookmarkEnd w:id="158"/>
     </w:p>
     <w:p>
       <w:pPr>

</xml_diff>